<commit_message>
update - chapter 13
</commit_message>
<xml_diff>
--- a/Повѣсть рабы.docx
+++ b/Повѣсть рабы.docx
@@ -721,7 +721,37 @@
         <w:rPr>
           <w:lang w:val="sk-SK"/>
         </w:rPr>
-        <w:t xml:space="preserve">Окъньце же, и дъва бѣла завѣса. Подъ окъньцемь дъска съ възглавїемь маломь. Егда окънце поотворено естъ - мощьно е тъчїѭ изъ чѧсти отварꙗти - вѣтръ можетъ вънити, движѧ завѣсꙋ. Могѫ на сѣдилѣ сѣсти, или на дъстѣ подокъньной, съ рѫкама събранама, сее блюдѫщи. Свѣтъ слъньчьный окънцемь проминаетъ, пады на подъ дрьвесьнъ, изъ дъскъ ѫзъкъ, добрѣ протрѣнъ. Чистила мьнѣ мощьно обонꙗти. На подѣ рогозь крѫгла, съ поꙗсы растрьѕаны. То бо </w:t>
+        <w:t xml:space="preserve">Окъньце же, и дъва бѣла завѣса. Подъ окъньцемь дъска съ </w:t>
+      </w:r>
+      <w:r>
+        <w:rPr>
+          <w:lang w:val="sk-SK"/>
+        </w:rPr>
+        <w:t>дох͛тор</w:t>
+      </w:r>
+      <w:r>
+        <w:rPr>
+          <w:lang w:val="bg-BG"/>
+        </w:rPr>
+        <w:t>о</w:t>
+      </w:r>
+      <w:r>
+        <w:rPr>
+          <w:lang w:val="sk-SK"/>
+        </w:rPr>
+        <w:t>мь маломь. Егда окънце поотворено естъ - мощьно е тъчїѭ изъ чѧсти отварꙗти - вѣтръ можетъ вънити, движѧ завѣсꙋ. Могѫ на сѣд</w:t>
+      </w:r>
+      <w:r>
+        <w:rPr>
+          <w:lang w:val="bg-BG"/>
+        </w:rPr>
+        <w:t>аЕ</w:t>
+      </w:r>
+      <w:r>
+        <w:rPr>
+          <w:lang w:val="sk-SK"/>
+        </w:rPr>
+        <w:t xml:space="preserve">лѣ сѣсти, или на дъстѣ подокъньной, съ рѫкама събранама, сее блюдѫщи. Свѣтъ слъньчьный окънцемь проминаетъ, пады на подъ дрьвесьнъ, изъ дъскъ ѫзъкъ, добрѣ протрѣнъ. Чистила мьнѣ мощьно обонꙗти. На подѣ рогозь крѫгла, съ поꙗсы растрьѕаны. То бо </w:t>
       </w:r>
       <w:r>
         <w:rPr>
@@ -985,7 +1015,7 @@
         <w:rPr>
           <w:lang w:val="sk-SK"/>
         </w:rPr>
-        <w:t>Ковръ врътитъ сѧ долꙋ къ прѣдьнꙋ стъльбищꙋ, мьнѣ й слѣдꙋѭщи съ рѫкоѭ на оградѣ, единоѭ сѫщи дрѣвесемь, поваленомь въ инѣмь вѣкꙋ, трѣномь же до бльщанїа топла. Се, домъ поздѣ вик͛торїйскъ, челѧдьнъ, съграденъ богаты ради, великы челѧди. Въ прѣдъсѣни естъ часовьника дѣдовьска, врѣмене раздѣлꙗѭща, а задъ нимь врата въ матерьскы прѣдьнѫ истъбѫ сѣдальнѫ съ своими лады плътьскы и щицами. Се, сѣдальнаа, вънейже никогда не сѣждѫ, а тъчїѭ стоѭ или клѧчѫ. На коньци же прѣдъсѣньнѣ, надъ враты домовыими, окъньце естъ лꙋньно съ стькломь цвѣтеномь: съ цвѣты, чрьвлены и модры.</w:t>
+        <w:t>Ковръ врътитъ сѧ долꙋ къ прѣдьнꙋ стъльбищꙋ, мьнѣ й слѣдꙋѭщи съ рѫкоѭ на оградѣ, единоѭ сѫщи дрѣвесемь, поваленомь въ инѣмь вѣкꙋ, трѣномь же до льщанїа топла. Се, домъ поздѣ вик͛торїйскъ, челѧдьнъ, съграденъ богаты ради, великы челѧди. Въ прѣдъсѣни естъ часовьника дѣдовьска, врѣмене раздѣлꙗѭща, а задъ нимь врата въ матерьскы прѣдьнѫ истъбѫ сѣдальнѫ съ своими лады плътьскы и щицами. Се, сѣдальнаа, вънейже никогда не сѣждѫ, а тъчїѭ стоѭ или клѧчѫ. На коньци же прѣдъсѣньнѣ, надъ враты домовыими, окъньце естъ лꙋньно съ стькломь цвѣтеномь: съ цвѣты, чрьвлены и модры.</w:t>
       </w:r>
     </w:p>
     <w:p>
@@ -1024,14 +1054,50 @@
         <w:rPr>
           <w:lang w:val="sk-SK"/>
         </w:rPr>
-        <w:t xml:space="preserve">боѭ, крѫгло, въспѫкло, едьно трѵмѡ, акы око рыбїе, а себе въ немь акы сѣнъ възмльжаемъ, за присмѣхъ нѣчемꙋ, тварь </w:t>
+        <w:t>боѭ, крѫгло, въспѫкло, едьно трѵмѡ, акы око рыбїе, а себе въ немь акы сѣнъ възмльж</w:t>
+      </w:r>
+      <w:r>
+        <w:rPr>
+          <w:lang w:val="bg-BG"/>
+        </w:rPr>
+        <w:t>и</w:t>
+      </w:r>
+      <w:r>
+        <w:rPr>
+          <w:lang w:val="sk-SK"/>
+        </w:rPr>
+        <w:t xml:space="preserve">мъ, за присмѣхъ нѣчемꙋ, тварь </w:t>
       </w:r>
       <w:r>
         <w:rPr>
           <w:lang w:val="sk-SK"/>
         </w:rPr>
         <w:lastRenderedPageBreak/>
-        <w:t>изъ причьты въ рꙋсѣ чрьвленѣ, нисходѧщи мигъновенїи безгрижьнѣ, еже опаствїемь естъ такожде. Сестра кръвьѭ облїана.</w:t>
+        <w:t xml:space="preserve">изъ причьты въ рꙋсѣ чрьвленѣ, нисходѧщи мигъновенїи безгрижь, еже </w:t>
+      </w:r>
+      <w:r>
+        <w:rPr>
+          <w:lang w:val="bg-BG"/>
+        </w:rPr>
+        <w:t>пагꙋбьно</w:t>
+      </w:r>
+      <w:r>
+        <w:rPr>
+          <w:lang w:val="sk-SK"/>
+        </w:rPr>
+        <w:t xml:space="preserve"> естъ такожде. Сестра кръвьѭ облїа</w:t>
+      </w:r>
+      <w:r>
+        <w:rPr>
+          <w:lang w:val="bg-BG"/>
+        </w:rPr>
+        <w:t>н</w:t>
+      </w:r>
+      <w:r>
+        <w:rPr>
+          <w:lang w:val="sk-SK"/>
+        </w:rPr>
+        <w:t>а.</w:t>
       </w:r>
     </w:p>
     <w:p>
@@ -1401,7 +1467,25 @@
         <w:rPr>
           <w:lang w:val="sk-SK"/>
         </w:rPr>
-        <w:t>Или быхомъ глꙋмилы. Мар͛ѳовицѧ знаѭтъ, бесѣдꙋѭтъ междꙋ собоѭ, вѣсти прѣдаваѭтъ междꙋ домовы. Акы азъ, подъслꙋшаѭтъ задъ враты, безъ съмьнѣїа, видѧщѧ даже очама ѿвращенама. Есмь ѧ слышала нѣколицеѭ, завѣѧ бесѣдъ личьнъ хвативъши. Родено мрьтво, тако бы. Или: Събоде ѭ иглоѭ за плетенїе, тъкъмо въ чрѣво. Ревьненїемь бѣ, пьвьно, изꙗждаема. Или, ꙗко тайноѭ мѫчѧщи, четъкоѭ заходьноѭ польѕовала сѧ. Чаровьно съвръшено, аще и, да речеши, имѣаше то въкѫсити. Хотѣаше ѕѣло быти натрѧсканъ; нѫ обрѣли ѭ цѣлѫ.</w:t>
+        <w:t xml:space="preserve">Или быхомъ глꙋмилы. Мар͛ѳовицѧ знаѭтъ, бесѣдꙋѭтъ междꙋ собоѭ, вѣсти прѣдаваѭтъ междꙋ домовы. Акы азъ, подъслꙋшаѭтъ задъ враты, безъ съмьнѣїа, видѧщѧ даже очама ѿвращенама. Есмь ѧ слышала нѣколицеѭ, завѣѧ бесѣдъ личьнъ хвативъши. Родено мрьтво, тако бы. Или: Събоде ѭ иглоѭ за плетенїе, тъкъмо въ чрѣво. Ревьненїемь бѣ, пьвьно, изꙗждаема. Или, ꙗко тайноѭ мѫчѧщи, четъкоѭ </w:t>
+      </w:r>
+      <w:r>
+        <w:rPr>
+          <w:lang w:val="bg-BG"/>
+        </w:rPr>
+        <w:t>афедрѡново</w:t>
+      </w:r>
+      <w:r>
+        <w:rPr>
+          <w:lang w:val="sk-SK"/>
+        </w:rPr>
+        <w:t>ѭ</w:t>
+      </w:r>
+      <w:r>
+        <w:rPr>
+          <w:lang w:val="sk-SK"/>
+        </w:rPr>
+        <w:t xml:space="preserve"> польѕовала сѧ. Чаровьно съвръшено, аще и, да речеши, имѣаше то въкѫсити. Хотѣаше ѕѣло быти натрѧсканъ; нѫ обрѣли ѭ цѣлѫ.</w:t>
       </w:r>
     </w:p>
     <w:p>
@@ -1739,7 +1823,37 @@
         <w:rPr>
           <w:lang w:val="sk-SK"/>
         </w:rPr>
-        <w:t>Садъ сь дрьжавоѭ госпождѧ войводынѧ естъ. Не разбитьныимь своимь окъномь глѧдѧщи, чѧсто ѭ тꙋ видѣахъ, съ копѣнама на възглавїй, свѣтълѣ же модромь завоемь на клобꙋцѣ врьтоградарьстѣ, и кошемь о странѣ еѧ съ ножницами и кѫсы жиць сълаганїа ради цвѣтъ на мѣстѣхъ своихъ. Стражарь войводѣ послꙋшьнъ копанїе тѧже дѣлаетъ; госпожди войводыни сочѧщи й палицеѭ своеѭ. Мъногы госпождѧ сады сицевы имѫтъ, да ѧ оурѧждаѭтъ и пекѫтъ сѧ о нихъ.</w:t>
+        <w:t>Садъ сь дрьжавоѭ госпождѧ войводынѧ естъ. Не разбитьныимь своимь окъномь глѧдѧщи, чѧсто ѭ тꙋ видѣахъ, съ ко</w:t>
+      </w:r>
+      <w:r>
+        <w:rPr>
+          <w:lang w:val="bg-BG"/>
+        </w:rPr>
+        <w:t>л</w:t>
+      </w:r>
+      <w:r>
+        <w:rPr>
+          <w:lang w:val="sk-SK"/>
+        </w:rPr>
+        <w:t xml:space="preserve">ѣнама на </w:t>
+      </w:r>
+      <w:r>
+        <w:rPr>
+          <w:lang w:val="sk-SK"/>
+        </w:rPr>
+        <w:t>дох͛тор</w:t>
+      </w:r>
+      <w:r>
+        <w:rPr>
+          <w:lang w:val="bg-BG"/>
+        </w:rPr>
+        <w:t>ѣ</w:t>
+      </w:r>
+      <w:r>
+        <w:rPr>
+          <w:lang w:val="sk-SK"/>
+        </w:rPr>
+        <w:t>, свѣтълѣ же модромь завоемь на клобꙋцѣ врьтоградарьстѣ, и кошемь о странѣ еѧ съ ножницами и кѫсы жиць сълаганїа ради цвѣтъ на мѣстѣхъ своихъ. Стражарь войводѣ послꙋшьнъ копанїе тѧже дѣлаетъ; госпожди войводыни сочѧщи й палицеѭ своеѭ. Мъногы госпождѧ сады сицевы имѫтъ, да ѧ оурѧждаѭтъ и пекѫтъ сѧ о нихъ.</w:t>
       </w:r>
     </w:p>
     <w:p>
@@ -2013,7 +2127,25 @@
         <w:rPr>
           <w:lang w:val="sk-SK"/>
         </w:rPr>
-        <w:t>Семо, рече госпожда войводыни. Вълѣзъши въ сѣдальнѫѭ мьнѣ, она оуже на прѣстолѣ своемь сѣдѣаше, ногѫ шꙋѭѭ на подъножьцѣ съ дребномь възглавїемь роговомь съложивъши, рожамъ въ коши сѫщамъ. Плетиво еѧ на земли оу прѣстола бѣ, игламъ имь прострѣкнѫтамъ.</w:t>
+        <w:t xml:space="preserve">Семо, рече госпожда войводыни. Вълѣзъши въ сѣдальнѫѭ мьнѣ, она оуже на прѣстолѣ своемь сѣдѣаше, ногѫ шꙋѭѭ на подъножьцѣ съ дребномь </w:t>
+      </w:r>
+      <w:r>
+        <w:rPr>
+          <w:lang w:val="sk-SK"/>
+        </w:rPr>
+        <w:t>дох͛тор</w:t>
+      </w:r>
+      <w:r>
+        <w:rPr>
+          <w:lang w:val="bg-BG"/>
+        </w:rPr>
+        <w:t>о</w:t>
+      </w:r>
+      <w:r>
+        <w:rPr>
+          <w:lang w:val="sk-SK"/>
+        </w:rPr>
+        <w:t>мь роговомь съложивъши, рожамъ въ коши сѫщамъ. Плетиво еѧ на земли оу прѣстола бѣ, игламъ имь прострѣкнѫтамъ.</w:t>
       </w:r>
     </w:p>
     <w:p>
@@ -3085,7 +3217,19 @@
         <w:rPr>
           <w:lang w:val="sk-SK"/>
         </w:rPr>
-        <w:t xml:space="preserve">"Да г-дь отворитъ," рекѫ азъ прїѧтыимь ѿвѣтомь. Обращьши грѧдевѣ подльгъ домовъ великъ въ срѣдьнѫѭ чѧсть града. Нѣстъ намъ вольно тамо ити, свѣнѣ въ дъвоицихъ. Достоꙗаше безопаствїа ради нашего быти, аще и прѣдъстава то естъ бессъмысльна: оуже есмъ довольно хранимы. По истинѣ мьнѣ естъ она звѣдомь, ꙗкоже ии азъ есмъ ей. Аще бо едьна ѿ наю мрежеѭ нѣчесо на расхожденїи дьневьнѣ сълꙋчавъша проминетъ, дрꙋгаа иматъ ѿговарꙗти. </w:t>
+        <w:t xml:space="preserve">"Да г-дь отворитъ," рекѫ азъ прїѧтыимь ѿвѣтомь. Обращьши грѧдевѣ подльгъ домовъ великъ въ срѣдьнѫѭ чѧсть града. Нѣстъ намъ вольно тамо ити, свѣнѣ въ дъвоицихъ. Достоꙗаше </w:t>
+      </w:r>
+      <w:r>
+        <w:rPr>
+          <w:lang w:val="bg-BG"/>
+        </w:rPr>
+        <w:t>защищен</w:t>
+      </w:r>
+      <w:r>
+        <w:rPr>
+          <w:lang w:val="sk-SK"/>
+        </w:rPr>
+        <w:t xml:space="preserve">їа ради нашего быти, аще и прѣдъстава то естъ бессъмысльна: оуже есмъ довольно хранимы. По истинѣ мьнѣ естъ она звѣдомь, ꙗкоже ии азъ есмъ ей. Аще бо едьна ѿ наю мрежеѭ нѣчесо на расхожденїи дьневьнѣ сълꙋчавъша проминетъ, дрꙋгаа иматъ ѿговарꙗти. </w:t>
       </w:r>
     </w:p>
     <w:p>
@@ -3308,22 +3452,112 @@
         <w:rPr>
           <w:lang w:val="sk-SK"/>
         </w:rPr>
-        <w:t>Сїа оба тврьдѣ млади еста: овомꙋ брада еще вьсе рѣдъка естъ, а овомꙋ лице еще стрꙋпы испльнено. Юность има осѧгаетъ, нѫ знаѭ, ꙗко не могѫ еѭ прѣльщена быти. Юни бо опастьнѣйши сѫть вьсѣхъ, и рѣвьнивѣйши, съ пꙋшьками же своими дивоцѣйши. Еще о бытїи врѣменьмь не наоучивъши.  Достоитъ съ ними мѫдьно дѣꙗти.</w:t>
-      </w:r>
-    </w:p>
-    <w:p>
-      <w:pPr>
-        <w:pStyle w:val="NoSpacing"/>
-        <w:jc w:val="both"/>
-        <w:rPr>
-          <w:lang w:val="sk-SK"/>
-        </w:rPr>
-      </w:pPr>
-      <w:r>
-        <w:rPr>
-          <w:lang w:val="sk-SK"/>
-        </w:rPr>
-        <w:t>Седмици прошьдъши женѫ оустрѣлишѧ. Бѣ мар͛ѳовица. Ровила въ рꙋсѣ своемь, посъланїа ради, а они мыслѣшѧ, ꙗко възрывьное искала. Мыслѣшѧ, ꙗко мѫжемь прѣмѣненомь была. Имѣаше такы сълꙋчаи.</w:t>
+        <w:t xml:space="preserve">Сїа оба тврьдѣ млади еста: овомꙋ брада еще вьсе рѣдъка естъ, а овомꙋ лице еще стрꙋпы испльнено. Юность има осѧгаетъ, нѫ знаѭ, ꙗко не могѫ еѭ прѣльщена быти. Юни бо </w:t>
+      </w:r>
+      <w:r>
+        <w:rPr>
+          <w:lang w:val="bg-BG"/>
+        </w:rPr>
+        <w:t>пагꙋб</w:t>
+      </w:r>
+      <w:r>
+        <w:rPr>
+          <w:lang w:val="sk-SK"/>
+        </w:rPr>
+        <w:t>ьнѣйши вьсѣхъ</w:t>
+      </w:r>
+      <w:r>
+        <w:rPr>
+          <w:lang w:val="bg-BG"/>
+        </w:rPr>
+        <w:t xml:space="preserve"> быва</w:t>
+      </w:r>
+      <w:r>
+        <w:rPr>
+          <w:lang w:val="sk-SK"/>
+        </w:rPr>
+        <w:t>ѭ</w:t>
+      </w:r>
+      <w:r>
+        <w:rPr>
+          <w:lang w:val="bg-BG"/>
+        </w:rPr>
+        <w:t>тъ</w:t>
+      </w:r>
+      <w:r>
+        <w:rPr>
+          <w:lang w:val="sk-SK"/>
+        </w:rPr>
+        <w:t>, и рѣвьнивѣйши, съ пꙋшьками же своими дивоцѣйши. Еще о бытїи врѣменьмь не наоучивъши.  Достоитъ съ ними мѫдьно дѣꙗти.</w:t>
+      </w:r>
+    </w:p>
+    <w:p>
+      <w:pPr>
+        <w:pStyle w:val="NoSpacing"/>
+        <w:jc w:val="both"/>
+        <w:rPr>
+          <w:lang w:val="sk-SK"/>
+        </w:rPr>
+      </w:pPr>
+      <w:r>
+        <w:rPr>
+          <w:lang w:val="sk-SK"/>
+        </w:rPr>
+        <w:t xml:space="preserve">Седмици прошьдъши женѫ оустрѣлишѧ. Бѣ мар͛ѳовица. Ровила въ рꙋсѣ своемь, посъланїа ради, а они мыслѣшѧ, ꙗко </w:t>
+      </w:r>
+      <w:r>
+        <w:rPr>
+          <w:lang w:val="bg-BG"/>
+        </w:rPr>
+        <w:t>тѫтьнѫ</w:t>
+      </w:r>
+      <w:r>
+        <w:rPr>
+          <w:lang w:val="sk-SK"/>
+        </w:rPr>
+        <w:t xml:space="preserve"> </w:t>
+      </w:r>
+      <w:r>
+        <w:rPr>
+          <w:lang w:val="bg-BG"/>
+        </w:rPr>
+        <w:t>изваждала</w:t>
+      </w:r>
+      <w:r>
+        <w:rPr>
+          <w:lang w:val="sk-SK"/>
+        </w:rPr>
+        <w:t xml:space="preserve">. Мыслѣшѧ, ꙗко мѫжемь прѣмѣненомь была. Имѣаше </w:t>
+      </w:r>
+      <w:r>
+        <w:rPr>
+          <w:lang w:val="sk-SK"/>
+        </w:rPr>
+        <w:t>так</w:t>
+      </w:r>
+      <w:r>
+        <w:rPr>
+          <w:lang w:val="bg-BG"/>
+        </w:rPr>
+        <w:t>ов</w:t>
+      </w:r>
+      <w:r>
+        <w:rPr>
+          <w:lang w:val="sk-SK"/>
+        </w:rPr>
+        <w:t>ы сълꙋча</w:t>
+      </w:r>
+      <w:r>
+        <w:rPr>
+          <w:lang w:val="bg-BG"/>
+        </w:rPr>
+        <w:t>ѧ</w:t>
+      </w:r>
+      <w:r>
+        <w:rPr>
+          <w:lang w:val="sk-SK"/>
+        </w:rPr>
+        <w:t>.</w:t>
       </w:r>
     </w:p>
     <w:p>
@@ -3353,22 +3587,58 @@
         <w:rPr>
           <w:lang w:val="sk-SK"/>
         </w:rPr>
-        <w:t>Творѧтъ дльгъ свой, рече Кори. Пекѫтъ сѧ о безопаствїи нашемь.</w:t>
-      </w:r>
-    </w:p>
-    <w:p>
-      <w:pPr>
-        <w:pStyle w:val="NoSpacing"/>
-        <w:jc w:val="both"/>
-        <w:rPr>
-          <w:lang w:val="sk-SK"/>
-        </w:rPr>
-      </w:pPr>
-      <w:r>
-        <w:rPr>
-          <w:lang w:val="sk-SK"/>
-        </w:rPr>
-        <w:t>Найвече безопаствїа мрьтьви имѫтъ, рече Рїта възмѫтено. Своимь сѧ бѣ занимала. Не бы ничесоже стрѣлꙗти на нѭ.</w:t>
+        <w:t xml:space="preserve">Творѧтъ дльгъ свой, рече Кори. Пекѫтъ сѧ о </w:t>
+      </w:r>
+      <w:r>
+        <w:rPr>
+          <w:lang w:val="bg-BG"/>
+        </w:rPr>
+        <w:t>оутврьжден</w:t>
+      </w:r>
+      <w:r>
+        <w:rPr>
+          <w:lang w:val="sk-SK"/>
+        </w:rPr>
+        <w:t>ї</w:t>
+      </w:r>
+      <w:r>
+        <w:rPr>
+          <w:lang w:val="bg-BG"/>
+        </w:rPr>
+        <w:t>й</w:t>
+      </w:r>
+      <w:r>
+        <w:rPr>
+          <w:lang w:val="sk-SK"/>
+        </w:rPr>
+        <w:t xml:space="preserve"> нашемь.</w:t>
+      </w:r>
+    </w:p>
+    <w:p>
+      <w:pPr>
+        <w:pStyle w:val="NoSpacing"/>
+        <w:jc w:val="both"/>
+        <w:rPr>
+          <w:lang w:val="sk-SK"/>
+        </w:rPr>
+      </w:pPr>
+      <w:r>
+        <w:rPr>
+          <w:lang w:val="sk-SK"/>
+        </w:rPr>
+        <w:t xml:space="preserve">Найвече </w:t>
+      </w:r>
+      <w:r>
+        <w:rPr>
+          <w:lang w:val="bg-BG"/>
+        </w:rPr>
+        <w:t>оутврьжден</w:t>
+      </w:r>
+      <w:r>
+        <w:rPr>
+          <w:lang w:val="sk-SK"/>
+        </w:rPr>
+        <w:t>їа мрьтьви имѫтъ, рече Рїта възмѫтено. Своимь сѧ бѣ занимала. Не бы ничесоже стрѣлꙗти на нѭ.</w:t>
       </w:r>
     </w:p>
     <w:p>
@@ -4093,7 +4363,19 @@
         <w:rPr>
           <w:lang w:val="sk-SK"/>
         </w:rPr>
-        <w:t>"Чезни," въссыча единъ гласъ, и по правꙋ естъ. Женѣ елико непраздьной ни достоитъ исхождати, ниже кꙋповатъ ити. Расхожданїе дьневьное нѣстъ оуже прѣдъписано, да съхранѧтъ сѧ мышьци бедръ въ рѧдꙋ работьнѣ. Нꙋждьна ей тъчїѭ оупражненїа подова сѫть, и прооучанїа дыхова. Можааше въ домꙋ остати. А еже вънѣ быти опастьно ей естъ, пъвьно прѣдъ враты стражарь стоитъ, чаѧй ѭ. Нынѣ, акы жизнь несѫщїа, ближе естъ съмрьти, нꙋждаѭщи сѧ охраны особиты. Ревьненїе ѭ можетъ досѧщи, сълꙋчило сѧ тако естъ. Вьсѣко дѣтѧ нынѣ искаемо бываетъ, нѫ не вьсѣкомь.</w:t>
+        <w:t xml:space="preserve">"Чезни," въссыча единъ гласъ, и по правꙋ естъ. Женѣ елико непраздьной ни достоитъ исхождати, ниже кꙋповатъ ити. Расхожданїе дьневьное нѣстъ оуже прѣдъписано, да съхранѧтъ сѧ мышьци бедръ въ рѧдꙋ работьнѣ. Нꙋждьна ей тъчїѭ оупражненїа подова сѫть, и прооучанїа дыхова. Можааше въ домꙋ остати. А еже вънѣ быти </w:t>
+      </w:r>
+      <w:r>
+        <w:rPr>
+          <w:lang w:val="bg-BG"/>
+        </w:rPr>
+        <w:t>пагꙋба</w:t>
+      </w:r>
+      <w:r>
+        <w:rPr>
+          <w:lang w:val="sk-SK"/>
+        </w:rPr>
+        <w:t xml:space="preserve"> ей естъ, пъвьно прѣдъ враты стражарь стоитъ, чаѧй ѭ. Нынѣ, акы жизнь несѫщїа, ближе естъ съмрьти, нꙋждаѭщи сѧ охраны особиты. Ревьненїе ѭ можетъ досѧщи, сълꙋчило сѧ тако естъ. Вьсѣко дѣтѧ нынѣ искаемо бываетъ, нѫ не вьсѣкомь.</w:t>
       </w:r>
     </w:p>
     <w:p>
@@ -4244,7 +4526,19 @@
         <w:rPr>
           <w:lang w:val="sk-SK"/>
         </w:rPr>
-        <w:t>Чѧдь нѣкоꙗ къ нама грѧдетъ. Пѫтьници, ꙗвѣ изъ Ꙗпони, негъли посъланьство трьговьно, разглѧдаѭщи памѧтьникы древьны, или чювьство ищѧщи мѣстьное. Дребьни сѫть и рѧдьно оустроени, къждо съ камороѭ своеѭ, оусмѣшенїемь же своимь. Обглѧдаѭтъ сѧ очесы свѣтьлы, главы на странѫ клонѧщи акы врабїи. веселїю ихъ самꙋ тищѧщꙋ, и азъ не могѫ оставити сѧ глѧдатъ. Естъ оуже давьно, ѿ нелиже оу женъ сꙋкнѧ видѣхъ елико кратъкы. Сѧжѧтъ едва подъ колѣна, ногамъ исподь нихъ ꙗвлѧщимъ сѧ акы голамъ въ онꙋщахъ тънькахъ, бессрамьнамъ, высокоопѧщꙋ же чрѣвїю къ глезьнамъ припоꙗсомꙋ, акы истъньчени витли мѫчительсти. Жены оны на трънѣхъ тѣхъ съпьваѭтъ сѧ акы на вышеходꙋ, нѫ безмѣрь; гръбы клонѧтъ въ поꙗсѣ, зажди въножѧщи. Главы ѿкрьвены имѫтъ, и власи имъ такожде ꙗвими сѫть въ вьсей своей тьмьнинѣ и половости. Чрьвила ѧшѧ, рꙋда, объчрьтивъшѧ влажьныѧ ѫтробы оустъ своихъ, акы писанїа по зьдьхъ чистильны ѿ прѣждѣйша.</w:t>
+        <w:t>Чѧдь нѣк</w:t>
+      </w:r>
+      <w:r>
+        <w:rPr>
+          <w:lang w:val="bg-BG"/>
+        </w:rPr>
+        <w:t>а</w:t>
+      </w:r>
+      <w:r>
+        <w:rPr>
+          <w:lang w:val="sk-SK"/>
+        </w:rPr>
+        <w:t>ꙗ къ нама грѧдетъ. Пѫтьници, ꙗвѣ изъ Ꙗпони, негъли посъланьство трьговьно, разглѧдаѭщи памѧтьникы древьны, или чювьство ищѧщи мѣстьное. Дребьни сѫть и рѧдьно оустроени, къждо съ камороѭ своеѭ, оусмѣшенїемь же своимь. Обглѧдаѭтъ сѧ очесы свѣтьлы, главы на странѫ клонѧщи акы врабїи. веселїю ихъ самꙋ тищѧщꙋ, и азъ не могѫ оставити сѧ глѧдатъ. Естъ оуже давьно, ѿ нелиже оу женъ сꙋкнѧ видѣхъ елико кратъкы. Сѧжѧтъ едва подъ колѣна, ногамъ исподь нихъ ꙗвлѧщимъ сѧ акы голамъ въ онꙋщахъ тънькахъ, бессрамьнамъ, высокоопѧщꙋ же чрѣвїю къ глезьнамъ припоꙗсомꙋ, акы истъньчени витли мѫчительсти. Жены оны на трънѣхъ тѣхъ съпьваѭтъ сѧ акы на вышеходꙋ, нѫ безмѣрь; гръбы клонѧтъ въ поꙗсѣ, зажди въножѧщи. Главы ѿкрьвены имѫтъ, и власи имъ такожде ꙗвими сѫть въ вьсей своей тьмьнинѣ и половости. Чрьвила ѧшѧ, рꙋда, объчрьтивъшѧ влажьныѧ ѫтробы оустъ своихъ, акы писанїа по зьдьхъ чистильны ѿ прѣждѣйша.</w:t>
       </w:r>
     </w:p>
     <w:p>
@@ -4478,7 +4772,19 @@
         <w:rPr>
           <w:lang w:val="sk-SK"/>
         </w:rPr>
-        <w:t>Гленова ничесоже не речетъ. Млъчивѣ. Нѣкогда обаче опастьно естъ ничесо не рещи.</w:t>
+        <w:t xml:space="preserve">Гленова ничесоже не речетъ. Млъчивѣ. Нѣкогда обаче </w:t>
+      </w:r>
+      <w:r>
+        <w:rPr>
+          <w:lang w:val="bg-BG"/>
+        </w:rPr>
+        <w:t>пагꙋба</w:t>
+      </w:r>
+      <w:r>
+        <w:rPr>
+          <w:lang w:val="sk-SK"/>
+        </w:rPr>
+        <w:t xml:space="preserve"> естъ ничесо не рещи.</w:t>
       </w:r>
     </w:p>
     <w:p>
@@ -4974,7 +5280,19 @@
         <w:rPr>
           <w:lang w:val="sk-SK"/>
         </w:rPr>
-        <w:t>ьно естъ. Никоꙗ бо жена, семь часѣ съдравомыслѧщи, бы рожденїю искала прѣти, аще бы сицева съчастїа зачѧти была имала.</w:t>
+        <w:t>ьно естъ. Ник</w:t>
+      </w:r>
+      <w:r>
+        <w:rPr>
+          <w:lang w:val="bg-BG"/>
+        </w:rPr>
+        <w:t>а</w:t>
+      </w:r>
+      <w:r>
+        <w:rPr>
+          <w:lang w:val="sk-SK"/>
+        </w:rPr>
+        <w:t>ꙗ бо жена, семь часѣ съдравомыслѧщи, бы рожденїю искала прѣти, аще бы сицева съчастїа зачѧти была имала.</w:t>
       </w:r>
     </w:p>
     <w:p>
@@ -5562,7 +5880,19 @@
         <w:rPr>
           <w:lang w:val="sk-SK"/>
         </w:rPr>
-        <w:t>Не бѣ нощи ни дьне; тъчїѭ блъщанїа. По краътцѣ стольць пакы бѣ, и одра, а послѣжде и окъна.</w:t>
+        <w:t xml:space="preserve">Не бѣ нощи ни дьне; тъчїѭ </w:t>
+      </w:r>
+      <w:r>
+        <w:rPr>
+          <w:lang w:val="bg-BG"/>
+        </w:rPr>
+        <w:t>ль</w:t>
+      </w:r>
+      <w:r>
+        <w:rPr>
+          <w:lang w:val="sk-SK"/>
+        </w:rPr>
+        <w:t>щанїа. По краътцѣ стольць пакы бѣ, и одра, а послѣжде и окъна.</w:t>
       </w:r>
     </w:p>
     <w:p>
@@ -5748,22 +6078,46 @@
         <w:rPr>
           <w:lang w:val="sk-SK"/>
         </w:rPr>
-        <w:t>Повѣсть акы посъланїе естъ. Мъногопочьтиме Ты, рекла быхъ. Простѣ Ты, безъ имене. Еже имѧ допльнити свѣтꙋ прибавлꙗетъ рѣсьноты, еже полагаѭщейше естъ, опастьнѣйше; кътоже бо знаетъ, елицѣхъ естъ онъде възможьностїй одръжанїа твоего? Рекѫ оубо Ты, акы въ древьна пѣснь любовьна. Мощьно бо естъ тѣмь и ины мьнѣти.</w:t>
-      </w:r>
-    </w:p>
-    <w:p>
-      <w:pPr>
-        <w:pStyle w:val="NoSpacing"/>
-        <w:jc w:val="both"/>
-        <w:rPr>
-          <w:lang w:val="sk-SK"/>
-        </w:rPr>
-      </w:pPr>
-      <w:r>
-        <w:rPr>
-          <w:lang w:val="sk-SK"/>
-        </w:rPr>
-        <w:t>Мощьно же и тысѫщѧ. Се, нѣсмь въ опаствїй беспросрѣдьнѣ, рекѫ Тебѣ.</w:t>
+        <w:t xml:space="preserve">Повѣсть акы посъланїе естъ. Мъногопочьтиме Ты, рекла быхъ. Простѣ Ты, безъ имене. Еже имѧ допльнити свѣтꙋ прибавлꙗетъ рѣсьноты, еже полагаѭщейше естъ, </w:t>
+      </w:r>
+      <w:r>
+        <w:rPr>
+          <w:lang w:val="bg-BG"/>
+        </w:rPr>
+        <w:t>пагꙋб</w:t>
+      </w:r>
+      <w:r>
+        <w:rPr>
+          <w:lang w:val="sk-SK"/>
+        </w:rPr>
+        <w:t>ьнѣйше; кътоже бо знаетъ, елицѣхъ естъ онъде възможьностїй одръжанїа твоего? Рекѫ оубо Ты, акы въ древьна пѣснь любовьна. Мощьно бо естъ тѣмь и ины мьнѣти.</w:t>
+      </w:r>
+    </w:p>
+    <w:p>
+      <w:pPr>
+        <w:pStyle w:val="NoSpacing"/>
+        <w:jc w:val="both"/>
+        <w:rPr>
+          <w:lang w:val="sk-SK"/>
+        </w:rPr>
+      </w:pPr>
+      <w:r>
+        <w:rPr>
+          <w:lang w:val="sk-SK"/>
+        </w:rPr>
+        <w:t xml:space="preserve">Мощьно же и тысѫщѧ. Се, нѣсмь въ </w:t>
+      </w:r>
+      <w:r>
+        <w:rPr>
+          <w:lang w:val="bg-BG"/>
+        </w:rPr>
+        <w:t>бѣдѢ</w:t>
+      </w:r>
+      <w:r>
+        <w:rPr>
+          <w:lang w:val="sk-SK"/>
+        </w:rPr>
+        <w:t xml:space="preserve"> беспросрѣдьнѣ, рекѫ Тебѣ.</w:t>
       </w:r>
     </w:p>
     <w:p>
@@ -6231,22 +6585,58 @@
         <w:rPr>
           <w:lang w:val="sk-SK"/>
         </w:rPr>
-        <w:t>Тѣхъ часѣхъ нѣкъто опыта стрѣлити ѭ, а не оуспѣ. Сагъчїи еѧ, тъкъмо задъ неѭ стоивъ, быстъ оубитъ. Инъже бѣ възрывьное въ возъ еѧ съложилъ, а то отрѣши сѧ тврьдѣ скоро.</w:t>
-      </w:r>
-    </w:p>
-    <w:p>
-      <w:pPr>
-        <w:pStyle w:val="NoSpacing"/>
-        <w:jc w:val="both"/>
-        <w:rPr>
-          <w:lang w:val="sk-SK"/>
-        </w:rPr>
-      </w:pPr>
-      <w:r>
-        <w:rPr>
-          <w:lang w:val="sk-SK"/>
-        </w:rPr>
-        <w:t>Нѣкътори обаче рекошѧ, ꙗко сама възрывьное оно въ возъ свой дала, съчювьства ради. Елико горѣща тогда дѣла бываахѫ.</w:t>
+        <w:t xml:space="preserve">Тѣхъ часѣхъ нѣкъто опыта стрѣлити ѭ, а не оуспѣ. Сагъчїи еѧ, тъкъмо задъ неѭ стоивъ, быстъ оубитъ. Инъже бѣ </w:t>
+      </w:r>
+      <w:r>
+        <w:rPr>
+          <w:lang w:val="bg-BG"/>
+        </w:rPr>
+        <w:t>тѫтьнѫ</w:t>
+      </w:r>
+      <w:r>
+        <w:rPr>
+          <w:lang w:val="sk-SK"/>
+        </w:rPr>
+        <w:t xml:space="preserve"> въ возъ еѧ съложилъ, а то отрѣши сѧ тврьдѣ скоро.</w:t>
+      </w:r>
+    </w:p>
+    <w:p>
+      <w:pPr>
+        <w:pStyle w:val="NoSpacing"/>
+        <w:jc w:val="both"/>
+        <w:rPr>
+          <w:lang w:val="sk-SK"/>
+        </w:rPr>
+      </w:pPr>
+      <w:r>
+        <w:rPr>
+          <w:lang w:val="sk-SK"/>
+        </w:rPr>
+        <w:t xml:space="preserve">Нѣкътори обаче рекошѧ, ꙗко сама </w:t>
+      </w:r>
+      <w:r>
+        <w:rPr>
+          <w:lang w:val="bg-BG"/>
+        </w:rPr>
+        <w:t xml:space="preserve">тѫтьнѫ </w:t>
+      </w:r>
+      <w:r>
+        <w:rPr>
+          <w:lang w:val="sk-SK"/>
+        </w:rPr>
+        <w:t>он</w:t>
+      </w:r>
+      <w:r>
+        <w:rPr>
+          <w:lang w:val="bg-BG"/>
+        </w:rPr>
+        <w:t>ѫ</w:t>
+      </w:r>
+      <w:r>
+        <w:rPr>
+          <w:lang w:val="sk-SK"/>
+        </w:rPr>
+        <w:t xml:space="preserve"> въ возъ свой дала, съчювьства ради. Елико горѣща тогда дѣла бываахѫ.</w:t>
       </w:r>
     </w:p>
     <w:p>
@@ -6411,14 +6801,38 @@
         <w:rPr>
           <w:lang w:val="sk-SK"/>
         </w:rPr>
-        <w:t xml:space="preserve">Се обаче вонꙗ естъ льстива, и вѣдѣ, ꙗко мьнѣ достоитъ ѭ испѫдити. Рїта естъ сьде, оу трапѣзы сѣдѧщи, ображаѭщи и сѣчѧщи мръкъви. Се, мръкъви стары, грꙋбы, прозимовалы, защищены ѿ врѣмене въ клѣти заложьнѣ. Мръкъви новыѧ, мѧкъкы и блѣды, не бѫдѫтъ готовы еще седмицѧ.  Ножь еѭ польѕꙋемый остръ естъ и блъщивъ, привличательнъ же. Хотѣла быхъ ножь сицевъ имѣти. Рїта прѣстанетъ мръквъ сѣкати, въстанеть же, и възьметъ съвитъкы изъ кошицѧ, едва не съ тъщанїемь. Надѣетъ сѧ видѣти, чьто кꙋпихъ, аще и вынѫ мрачитъ сѧ, кꙋплѭ развиваѭщи, никогда испльнь не рачитъ, еже принесѫ. Мыслитъ, ꙗко сама бы оуне накꙋпила. Хотѣла бы сама </w:t>
+        <w:t>Се обаче вонꙗ естъ льстива, и вѣдѣ, ꙗко мьнѣ достоитъ ѭ испѫдити. Рїта естъ сьде, оу трапѣзы сѣдѧщи, ображаѭщи и сѣчѧщи мръкъви. Се, мръкъви стары, грꙋбы, прозимовалы, защищены ѿ врѣмене въ клѣти заложьнѣ. Мръкъви новыѧ, мѧкъкы и блѣды, не бѫдѫтъ готовы еще седмицѧ.  Ножь еѭ польѕꙋемый остръ естъ и л</w:t>
+      </w:r>
+      <w:r>
+        <w:rPr>
+          <w:lang w:val="bg-BG"/>
+        </w:rPr>
+        <w:t>ь</w:t>
+      </w:r>
+      <w:r>
+        <w:rPr>
+          <w:lang w:val="sk-SK"/>
+        </w:rPr>
+        <w:t>щ</w:t>
+      </w:r>
+      <w:r>
+        <w:rPr>
+          <w:lang w:val="bg-BG"/>
+        </w:rPr>
+        <w:t>а</w:t>
+      </w:r>
+      <w:r>
+        <w:rPr>
+          <w:lang w:val="sk-SK"/>
+        </w:rPr>
+        <w:t xml:space="preserve">въ, привличательнъ же. Хотѣла быхъ ножь сицевъ имѣти. Рїта прѣстанетъ мръквъ сѣкати, въстанеть же, и възьметъ съвитъкы изъ кошицѧ, едва не съ тъщанїемь. Надѣетъ сѧ видѣти, чьто кꙋпихъ, аще и вынѫ мрачитъ сѧ, кꙋплѭ развиваѭщи, никогда испльнь не рачитъ, еже принесѫ. Мыслитъ, ꙗко сама бы оуне накꙋпила. Хотѣла бы сама кꙋповати, </w:t>
       </w:r>
       <w:r>
         <w:rPr>
           <w:lang w:val="sk-SK"/>
         </w:rPr>
         <w:lastRenderedPageBreak/>
-        <w:t>кꙋповати, възимати право, чьто си ищетъ; завидитъ ми же расходъкы. Въ домꙋ семь вьсѣкъ дрꙋгомꙋ нѣчесо завидимъ.</w:t>
+        <w:t>възимати право, чьто си ищетъ; завидитъ ми же расходъкы. Въ домꙋ семь вьсѣкъ дрꙋгомꙋ нѣчесо завидимъ.</w:t>
       </w:r>
     </w:p>
     <w:p>
@@ -6463,7 +6877,19 @@
         <w:rPr>
           <w:lang w:val="sk-SK"/>
         </w:rPr>
-        <w:t>"Се, день кꙋпальный," речетъ Рїта, на мѧ не глѧдѧщи.</w:t>
+        <w:t>"Се, день к</w:t>
+      </w:r>
+      <w:r>
+        <w:rPr>
+          <w:lang w:val="bg-BG"/>
+        </w:rPr>
+        <w:t>ѫ</w:t>
+      </w:r>
+      <w:r>
+        <w:rPr>
+          <w:lang w:val="sk-SK"/>
+        </w:rPr>
+        <w:t>пальный," речетъ Рїта, на мѧ не глѧдѧщи.</w:t>
       </w:r>
     </w:p>
     <w:p>
@@ -6583,7 +7009,19 @@
         <w:rPr>
           <w:lang w:val="sk-SK"/>
         </w:rPr>
-        <w:t>"Къто идетъ кꙋпать?" речетъ Рїта, къ Кори, а ни къ мьнѣ. "Азъ имамь пилѧ се продꙋшить."</w:t>
+        <w:t>"Къто идетъ к</w:t>
+      </w:r>
+      <w:r>
+        <w:rPr>
+          <w:lang w:val="bg-BG"/>
+        </w:rPr>
+        <w:t>ѫ</w:t>
+      </w:r>
+      <w:r>
+        <w:rPr>
+          <w:lang w:val="sk-SK"/>
+        </w:rPr>
+        <w:t>пать?" речетъ Рїта, къ Кори, а ни къ мьнѣ. "Азъ имамь пилѧ се продꙋшить."</w:t>
       </w:r>
     </w:p>
     <w:p>
@@ -6688,7 +7126,7 @@
         <w:rPr>
           <w:lang w:val="sk-SK"/>
         </w:rPr>
-        <w:t>Нѣчьто мьнѣ казано быстъ, а чьто? Акы знамѧ землѧ не вѣдомы, оузрѣно кратъцѣ надъ чрьтоѭ планины. Можетъ настѫпленїе значити, ли разговоръ, или границѫ нѣкоѭ, дръжавьнѫ. Се, знаменїа междꙋ животьнама: приврѣтѣ вѣцѣ модрѣ, оуши съклоненѣ, пѣра въздвигнѫта. Зѫби бльщѧще ѿкръвени. Чьто, бѣсомь, мыслитъ онъ да творитъ? Никътоже дрꙋгъ й не бѣ видѣлъ. Надѣѭ сѧ</w:t>
+        <w:t>Нѣчьто мьнѣ казано быстъ, а чьто? Акы знамѧ землѧ не вѣдомы, оузрѣно кратъцѣ надъ чрьтоѭ планины. Можетъ настѫпленїе значити, ли разговоръ, или границѫ нѣкоѭ, дръжавьнѫ. Се, знаменїа междꙋ животьнама: приврѣтѣ вѣцѣ модрѣ, оуши съклоненѣ, пѣра въздвигнѫта. Зѫби льщѧще ѿкръвени. Чьто, бѣсомь, мыслитъ онъ да творитъ? Никътоже дрꙋгъ й не бѣ видѣлъ. Надѣѭ сѧ</w:t>
       </w:r>
       <w:r>
         <w:rPr>
@@ -6868,7 +7306,19 @@
         <w:rPr>
           <w:lang w:val="sk-SK"/>
         </w:rPr>
-        <w:t>Имѫщи мънога врѣмене минѫти, рѣшихъ клѣтъ свой съмотрити. Не скорѣ, акы истьбѫ гостиничьнѫ, ненады не ожидаѧ, отвараѧ и затвараѧ ш͛кафы стольны, двьрьцѧ же съкриньны, и малъ отвараѧ съвитъкъ съ единомь мыломь, възглавїа же тищѧ. Еда бѫдѫ пакы въ истьбѣ гостиничьнѣ? Се, елико ѧ опꙋстошаахъ, истьбы оны, свободь видѣна быти!</w:t>
+        <w:t xml:space="preserve">Имѫщи мънога врѣмене минѫти, рѣшихъ клѣтъ свой съмотрити. Не скорѣ, акы истьбѫ гостиничьнѫ, ненады не ожидаѧ, отвараѧ и затвараѧ ш͛кафы стольны, двьрьцѧ же съкриньны, и малъ отвараѧ съвитъкъ съ единомь мыломь, </w:t>
+      </w:r>
+      <w:r>
+        <w:rPr>
+          <w:lang w:val="sk-SK"/>
+        </w:rPr>
+        <w:t>дох͛тор</w:t>
+      </w:r>
+      <w:r>
+        <w:rPr>
+          <w:lang w:val="sk-SK"/>
+        </w:rPr>
+        <w:t>а же тищѧ. Еда бѫдѫ пакы въ истьбѣ гостиничьнѣ? Се, елико ѧ опꙋстошаахъ, истьбы оны, свободь видѣна быти!</w:t>
       </w:r>
     </w:p>
     <w:p>
@@ -6958,7 +7408,19 @@
         <w:rPr>
           <w:lang w:val="sk-SK"/>
         </w:rPr>
-        <w:t>Съмотрихъ оубо клѣтъ сь, не скоро акы гостиничьнъ, опꙋстошѧщи й. Не бо искахъ вьсе едьнѫшьди съврьшити. Искахъ, да то прѣбѫдетъ. Раздѣлила есмь клѣтъ тъ на чѧсти, въ главѣ своей;  пꙋщаахъ же себѣ единѫ чѧсть за дьнь. Сїѭ же съ тънъкостьѭ вѧщьшеѭ расслѣдоваахъ; неравьность омѣтъкы подъ тапетоѭ, съдрано же оцвѣтило подъ парапетомь и окъницихъ, подъ боеѭ съврьхьноѭ, сквръны же на постелїй, стигаѭщи даже къ немꙋже платїа и покрывала ѿ одра въздвигати, пакы е събираѭщи, вынѫ по малꙋ, да е бѫдетъ мощьно скоро измѣнити, аще бы къто пришьлъ.</w:t>
+        <w:t xml:space="preserve">Съмотрихъ оубо клѣтъ сь, не скоро акы гостиничьнъ, опꙋстошѧщи й. Не бо искахъ вьсе едьнѫшьди съврьшити. Искахъ, да то прѣбѫдетъ. Раздѣлила есмь клѣтъ тъ на чѧсти, въ главѣ своей;  пꙋщаахъ же себѣ единѫ чѧсть за дьнь. Сїѭ же </w:t>
+      </w:r>
+      <w:r>
+        <w:rPr>
+          <w:lang w:val="bg-BG"/>
+        </w:rPr>
+        <w:t>опасьнѣе</w:t>
+      </w:r>
+      <w:r>
+        <w:rPr>
+          <w:lang w:val="sk-SK"/>
+        </w:rPr>
+        <w:t xml:space="preserve"> расслѣдоваахъ; неравьность омѣтъкы подъ тапетоѭ, съдрано же оцвѣтило подъ парапетомь и окъницихъ, подъ боеѭ съврьхьноѭ, сквръны же на постелїй, стигаѭщи даже къ немꙋже платїа и покрывала ѿ одра въздвигати, пакы е събираѭщи, вынѫ по малꙋ, да е бѫдетъ мощьно скоро измѣнити, аще бы къто пришьлъ.</w:t>
       </w:r>
     </w:p>
     <w:p>
@@ -7244,6 +7706,2889 @@
           <w:lang w:val="sk-SK"/>
         </w:rPr>
         <w:t>Рїта обаче оустьнѣ свои сътище. Азъ есмь сьде акы дѣтище, естъ вещїй, за нѧже ми не достоитъ слышати. Не вѣдомое ти не иматъ врѣдити, то бы было вьсе тоѭ рекомо.</w:t>
+      </w:r>
+    </w:p>
+    <w:p>
+      <w:pPr>
+        <w:pStyle w:val="NoSpacing"/>
+        <w:jc w:val="both"/>
+        <w:rPr>
+          <w:lang w:val="sk-SK"/>
+        </w:rPr>
+      </w:pPr>
+    </w:p>
+    <w:p>
+      <w:pPr>
+        <w:pStyle w:val="Heading2"/>
+        <w:rPr>
+          <w:lang w:val="sk-SK"/>
+        </w:rPr>
+      </w:pPr>
+      <w:r>
+        <w:rPr>
+          <w:lang w:val="sk-SK"/>
+        </w:rPr>
+        <w:t>Глава *</w:t>
+      </w:r>
+      <w:r>
+        <w:rPr>
+          <w:lang w:val="bg-BG"/>
+        </w:rPr>
+        <w:t>ı</w:t>
+      </w:r>
+      <w:r>
+        <w:rPr>
+          <w:lang w:val="sk-SK"/>
+        </w:rPr>
+        <w:t>*</w:t>
+      </w:r>
+    </w:p>
+    <w:p>
+      <w:pPr>
+        <w:pStyle w:val="NoSpacing"/>
+        <w:jc w:val="both"/>
+        <w:rPr>
+          <w:lang w:val="sk-SK"/>
+        </w:rPr>
+      </w:pPr>
+    </w:p>
+    <w:p>
+      <w:pPr>
+        <w:pStyle w:val="NoSpacing"/>
+        <w:jc w:val="both"/>
+        <w:rPr>
+          <w:lang w:val="sk-SK"/>
+        </w:rPr>
+      </w:pPr>
+      <w:r>
+        <w:rPr>
+          <w:lang w:val="sk-SK"/>
+        </w:rPr>
+        <w:t>Нѣкогда сама себѣ пѣѭ, въ главѣ своей; нѣчьто жально, тѫжьно, пресвѵтерьско.</w:t>
+      </w:r>
+    </w:p>
+    <w:p>
+      <w:pPr>
+        <w:pStyle w:val="NoSpacing"/>
+        <w:jc w:val="both"/>
+        <w:rPr>
+          <w:i/>
+          <w:iCs/>
+          <w:lang w:val="sk-SK"/>
+        </w:rPr>
+      </w:pPr>
+      <w:r>
+        <w:rPr>
+          <w:i/>
+          <w:iCs/>
+          <w:lang w:val="sk-SK"/>
+        </w:rPr>
+        <w:t>Ѡ благодать слаждаа</w:t>
+      </w:r>
+    </w:p>
+    <w:p>
+      <w:pPr>
+        <w:pStyle w:val="NoSpacing"/>
+        <w:jc w:val="both"/>
+        <w:rPr>
+          <w:i/>
+          <w:iCs/>
+          <w:lang w:val="sk-SK"/>
+        </w:rPr>
+      </w:pPr>
+      <w:r>
+        <w:rPr>
+          <w:i/>
+          <w:iCs/>
+          <w:lang w:val="sk-SK"/>
+        </w:rPr>
+        <w:t>Съпасъшїа мене нища</w:t>
+      </w:r>
+    </w:p>
+    <w:p>
+      <w:pPr>
+        <w:pStyle w:val="NoSpacing"/>
+        <w:jc w:val="both"/>
+        <w:rPr>
+          <w:i/>
+          <w:iCs/>
+          <w:lang w:val="sk-SK"/>
+        </w:rPr>
+      </w:pPr>
+      <w:r>
+        <w:rPr>
+          <w:i/>
+          <w:iCs/>
+          <w:lang w:val="sk-SK"/>
+        </w:rPr>
+        <w:t>Загꙋб͛ша сѧ, и възвращ̀ша</w:t>
+      </w:r>
+    </w:p>
+    <w:p>
+      <w:pPr>
+        <w:pStyle w:val="NoSpacing"/>
+        <w:jc w:val="both"/>
+        <w:rPr>
+          <w:i/>
+          <w:iCs/>
+          <w:lang w:val="sk-SK"/>
+        </w:rPr>
+      </w:pPr>
+      <w:r>
+        <w:rPr>
+          <w:i/>
+          <w:iCs/>
+          <w:lang w:val="sk-SK"/>
+        </w:rPr>
+        <w:t>ѿ пѫтъ свобождена</w:t>
+      </w:r>
+    </w:p>
+    <w:p>
+      <w:pPr>
+        <w:pStyle w:val="NoSpacing"/>
+        <w:jc w:val="both"/>
+        <w:rPr>
+          <w:lang w:val="sk-SK"/>
+        </w:rPr>
+      </w:pPr>
+      <w:r>
+        <w:rPr>
+          <w:lang w:val="sk-SK"/>
+        </w:rPr>
+        <w:t>Не знаѭ, еда словеса права сѫть. Не могѫ бо помьнити. Пѣсьни сицевы оуже обьщьствьно не пѣѭтъ сѧ, а паче вьсего ѧже словесъ акы "свободь" съдръжаѭщѧ. Причитаѭтъ ѧ къ ѕѣло пагꙋбьнамъ. Приключаѭтъ сѧ сѣчьмъ беззаконьнамъ.</w:t>
+      </w:r>
+    </w:p>
+    <w:p>
+      <w:pPr>
+        <w:pStyle w:val="NoSpacing"/>
+        <w:jc w:val="both"/>
+        <w:rPr>
+          <w:lang w:val="sk-SK"/>
+        </w:rPr>
+      </w:pPr>
+      <w:r>
+        <w:rPr>
+          <w:lang w:val="sk-SK"/>
+        </w:rPr>
+        <w:t>Иночь чꙋѭ, мила, иночь чꙋѭ, иночьѭ же оумираѭ.</w:t>
+      </w:r>
+    </w:p>
+    <w:p>
+      <w:pPr>
+        <w:pStyle w:val="NoSpacing"/>
+        <w:jc w:val="both"/>
+        <w:rPr>
+          <w:lang w:val="sk-SK"/>
+        </w:rPr>
+      </w:pPr>
+      <w:r>
+        <w:rPr>
+          <w:lang w:val="sk-SK"/>
+        </w:rPr>
+        <w:t>И то незаконьно естъ. Вѣдѣ то ѿ едьны кѫщицѧ матерьны; старъ имѣаше витлъ, не довѣримъ же, спѣшьнъ обаче вещи сицевы чьсти. Пꙋскааше поꙗсъкъ, егда дрꙋѕи тоѧ прихождаахѫ, и пиваахѫ чьто въкꙋпь.</w:t>
+      </w:r>
+    </w:p>
+    <w:p>
+      <w:pPr>
+        <w:pStyle w:val="NoSpacing"/>
+        <w:jc w:val="both"/>
+        <w:rPr>
+          <w:lang w:val="sk-SK"/>
+        </w:rPr>
+      </w:pPr>
+      <w:r>
+        <w:rPr>
+          <w:lang w:val="sk-SK"/>
+        </w:rPr>
+        <w:t>Не пѣваѭ сице чѧсто. Болитъ бо мѧ гръло ѿ того.</w:t>
+      </w:r>
+    </w:p>
+    <w:p>
+      <w:pPr>
+        <w:pStyle w:val="NoSpacing"/>
+        <w:jc w:val="both"/>
+        <w:rPr>
+          <w:lang w:val="sk-SK"/>
+        </w:rPr>
+      </w:pPr>
+      <w:r>
+        <w:rPr>
+          <w:lang w:val="sk-SK"/>
+        </w:rPr>
+        <w:t xml:space="preserve">Пѣнїа нѣстъ въ домꙋ семь мънога, свѣнѣ егоже въ далезрѣлищи нами слышима. Нѣкогда Рїта възмънчитъ, мѧсѧщи или лꙋщѧщи; мънчанїемь бессловесьномь, безладьномь, не разоумѣмомь. </w:t>
+      </w:r>
+      <w:r>
+        <w:rPr>
+          <w:lang w:val="sk-SK"/>
+        </w:rPr>
+        <w:lastRenderedPageBreak/>
+        <w:t>А иногда изъ сѣдальныѧ тънькый звꙋкъ гласа Серенина въспѣ изъ дьскы давьны, нынѣ съ звꙋчьностьѭ оуниженоѭ чьтены, да не бѫдетъ видѣна слꙋшаѭщи, ꙗко плетѫщи, поминаѭщи же своѭ прѣждѣйшѫ, а нынѣ ѿнѧтѫ славѫ: "Алилꙋꙗ".</w:t>
+      </w:r>
+    </w:p>
+    <w:p>
+      <w:pPr>
+        <w:pStyle w:val="NoSpacing"/>
+        <w:jc w:val="both"/>
+        <w:rPr>
+          <w:lang w:val="sk-SK"/>
+        </w:rPr>
+      </w:pPr>
+      <w:r>
+        <w:rPr>
+          <w:lang w:val="sk-SK"/>
+        </w:rPr>
+        <w:t>Топло естъ за добѫ сїѭ. Домове акы сь слъньцемь възгрѣаѭтъ, не сѫще довольно ѿточени. Около мене въздꙋхъ стоѧй естъ, въ прѣкы токꙋ малꙋ, дыхꙋ завѣсы минѫщꙋ. Хотѣла быхъ окъно широцѣ елико мощьно растворити. Скоро ны пꙋстѧтъ въ рꙋха лѣтьна прѣмѣнити сѧ.</w:t>
+      </w:r>
+    </w:p>
+    <w:p>
+      <w:pPr>
+        <w:pStyle w:val="NoSpacing"/>
+        <w:jc w:val="both"/>
+        <w:rPr>
+          <w:lang w:val="sk-SK"/>
+        </w:rPr>
+      </w:pPr>
+      <w:r>
+        <w:rPr>
+          <w:lang w:val="sk-SK"/>
+        </w:rPr>
+        <w:t xml:space="preserve">Лѣтьнѣѣ рꙋсѣ развитѣ еста и въ скриници висита, обѣ </w:t>
+      </w:r>
+      <w:r>
+        <w:rPr>
+          <w:lang w:val="bg-BG"/>
+        </w:rPr>
+        <w:t xml:space="preserve">изъ </w:t>
+      </w:r>
+      <w:r>
+        <w:rPr>
+          <w:lang w:val="sk-SK"/>
+        </w:rPr>
+        <w:t>чист</w:t>
+      </w:r>
+      <w:r>
+        <w:rPr>
+          <w:lang w:val="bg-BG"/>
+        </w:rPr>
+        <w:t>а</w:t>
+      </w:r>
+      <w:r>
+        <w:rPr>
+          <w:lang w:val="sk-SK"/>
+        </w:rPr>
+        <w:t xml:space="preserve"> </w:t>
+      </w:r>
+      <w:r>
+        <w:rPr>
+          <w:lang w:val="bg-BG"/>
+        </w:rPr>
+        <w:t>бѫба</w:t>
+      </w:r>
+      <w:r>
+        <w:rPr>
+          <w:lang w:val="bg-BG"/>
+        </w:rPr>
+        <w:t>ка</w:t>
+      </w:r>
+      <w:r>
+        <w:rPr>
+          <w:lang w:val="sk-SK"/>
+        </w:rPr>
+        <w:t>, еже лꙋче естъ платїа сѫставлена рꙋхъ малоцѣньнѣйшь, аще и въ онѣхъ, задꙋшь сѫщꙋ въ ıюлїй иили аѵгꙋстѣ, испотиши сѧ. Нѣстъ нѫждьно о знои пещи сѧ, рече тетъка Лѵдїа. О позорищи, еже ѿ себе жены прѣжде творѣахѫ, мажѫщи сѧ акы печено на ражьни, съ голы хръбъты и рамены, по оулицихъ, въ обьщьствїй, а ногы! Даже безъ чорапиць, да не чюждимъ сѧ, ꙗко ссицева сълꙋчаахѫ сѧ. Сицева, слово, еже польѕовааше, егда нѣчь то тврьдѣ бесвъкꙋсь, ли скврьньно, или грозьно бѣ, да е въ оуста своꙗ ѧтъ. Оуспѣшьное житїе бѣ ей еже "сицевꙋ" ѿстѫпаѭщее, ѿстранꙋѭщее. "Сицева" бо женамъ приличьнамъ не сълꙋчаѭтъ сѧ. Ниже естъ за зракъ кожьнъ благо, въ обьщемь ни, врасчитъ бо акы ꙗблъко иссꙋшено. А мы оуже не имѣахомь сѧ о зрацѣ пещи, то бѣ забыла.</w:t>
+      </w:r>
+    </w:p>
+    <w:p>
+      <w:pPr>
+        <w:pStyle w:val="NoSpacing"/>
+        <w:jc w:val="both"/>
+        <w:rPr>
+          <w:lang w:val="sk-SK"/>
+        </w:rPr>
+      </w:pPr>
+      <w:r>
+        <w:rPr>
+          <w:lang w:val="sk-SK"/>
+        </w:rPr>
+        <w:t>Въ садꙋ, рече тетъка Лѵдїа, лежѧщи на прикръвалѣхъ, нѣкогда даже съ мѫжи. А тогда начѧ плакати, сице прѣдъ нами стоѧщи, цѣлокꙋпь зрима.</w:t>
+      </w:r>
+    </w:p>
+    <w:p>
+      <w:pPr>
+        <w:pStyle w:val="NoSpacing"/>
+        <w:jc w:val="both"/>
+        <w:rPr>
+          <w:lang w:val="sk-SK"/>
+        </w:rPr>
+      </w:pPr>
+      <w:r>
+        <w:rPr>
+          <w:lang w:val="sk-SK"/>
+        </w:rPr>
+        <w:t>Тъщѫ сѧ, елико могѫ, рече она. Пекѫ сѧ вамъ възможьности дати лꙋчьшѧ. Помиѕа же, свѣтꙋ тврьдѣ сильнꙋ за нѭ сѫщꙋ, оуста же еѧ трѧсошѧ сѧ, около зѫбъ прѣдьныихъ, зѫбъ въ прѣдь клонѧщїихъ сѧ мало, дльгыихъ и жльтавыихъ, и азъ помьнихъ мрьтьвъ мышїй, ѧже оу вратъ обрѣщаахомъ, намъ въ домꙋ жительствꙋѭщимъ въ троици, ли четворици, въключѧ и котъкѫ нашѫ, ꙗже бѣ тоѭ, жрьтвы оны носѧщѫѭ.</w:t>
+      </w:r>
+    </w:p>
+    <w:p>
+      <w:pPr>
+        <w:pStyle w:val="NoSpacing"/>
+        <w:jc w:val="both"/>
+        <w:rPr>
+          <w:lang w:val="sk-SK"/>
+        </w:rPr>
+      </w:pPr>
+      <w:r>
+        <w:rPr>
+          <w:lang w:val="sk-SK"/>
+        </w:rPr>
+        <w:t>Тетъка Лѵдїа рѫкѫ на оуста своꙗ акы мрьтвогрызачїа положи. Дребьнꙋ же прошьдъшꙋ, рѫкѫ ѿнѧ. Въсхотѣ ми сѧ плакати и мьнѣ, въспомета бывъши неѭ. Понѣ да не ѧ пръвѣнь исполь изꙗждааше, рѣхъ Лꙋцѣ.</w:t>
+      </w:r>
+    </w:p>
+    <w:p>
+      <w:pPr>
+        <w:pStyle w:val="NoSpacing"/>
+        <w:jc w:val="both"/>
+        <w:rPr>
+          <w:lang w:val="sk-SK"/>
+        </w:rPr>
+      </w:pPr>
+      <w:r>
+        <w:rPr>
+          <w:lang w:val="sk-SK"/>
+        </w:rPr>
+        <w:t>Да не мыслите, ꙗко за мѧ льгъко естъ, рече тетъка Лѵдїа.</w:t>
+      </w:r>
+    </w:p>
+    <w:p>
+      <w:pPr>
+        <w:pStyle w:val="NoSpacing"/>
+        <w:jc w:val="both"/>
+        <w:rPr>
+          <w:lang w:val="sk-SK"/>
+        </w:rPr>
+      </w:pPr>
+      <w:r>
+        <w:rPr>
+          <w:lang w:val="sk-SK"/>
+        </w:rPr>
+        <w:t>А се, Моїрѫ въвѣꙗ въ килїѭ моѭ, ей ман͛тїѭ си денимьнѫ на подъ връжѧщи. Цїгарьчѧте имашь ли, рече она.</w:t>
+      </w:r>
+    </w:p>
+    <w:p>
+      <w:pPr>
+        <w:pStyle w:val="NoSpacing"/>
+        <w:jc w:val="both"/>
+        <w:rPr>
+          <w:lang w:val="sk-SK"/>
+        </w:rPr>
+      </w:pPr>
+      <w:r>
+        <w:rPr>
+          <w:lang w:val="sk-SK"/>
+        </w:rPr>
+        <w:t>Въ пирѣ, рѣхъ азъ. Нѫ жигиць ни.</w:t>
+      </w:r>
+    </w:p>
+    <w:p>
+      <w:pPr>
+        <w:pStyle w:val="NoSpacing"/>
+        <w:jc w:val="both"/>
+        <w:rPr>
+          <w:lang w:val="sk-SK"/>
+        </w:rPr>
+      </w:pPr>
+      <w:r>
+        <w:rPr>
+          <w:lang w:val="sk-SK"/>
+        </w:rPr>
+        <w:t>Моїра пироѭ моеѭ рыетъ сѧ. Да извръжеши чьто ѿ отрѣбъ сихъ, рече она. Дѣлаѭ кꙋръвогащїй пиръ.</w:t>
+      </w:r>
+    </w:p>
+    <w:p>
+      <w:pPr>
+        <w:pStyle w:val="NoSpacing"/>
+        <w:jc w:val="both"/>
+        <w:rPr>
+          <w:lang w:val="sk-SK"/>
+        </w:rPr>
+      </w:pPr>
+      <w:r>
+        <w:rPr>
+          <w:lang w:val="sk-SK"/>
+        </w:rPr>
+        <w:t>Чьто за пиръ? пытахъ. Безъ съмысла естъ еже работати, Моїрѣ не даѭщи волѭ томꙋ, акы котъкцѣ лѣзѫщи на листъ, иже опытаеши сѧ чисти.</w:t>
+      </w:r>
+    </w:p>
+    <w:p>
+      <w:pPr>
+        <w:pStyle w:val="NoSpacing"/>
+        <w:jc w:val="both"/>
+        <w:rPr>
+          <w:lang w:val="sk-SK"/>
+        </w:rPr>
+      </w:pPr>
+      <w:r>
+        <w:rPr>
+          <w:lang w:val="sk-SK"/>
+        </w:rPr>
+        <w:t>Знаеши, акы за кꙋтїѧ Тъпровы, нѫ съ гащицами. Се, дѣла блѧжда. Наборо</w:t>
+      </w:r>
+      <w:r>
+        <w:rPr>
+          <w:lang w:val="bg-BG"/>
+        </w:rPr>
+        <w:t>в</w:t>
+      </w:r>
+      <w:r>
+        <w:rPr>
+          <w:lang w:val="sk-SK"/>
+        </w:rPr>
+        <w:t>ы котыгы, подвѧзанїа, и дрꙋго. Подъпръсъкы же цицѧ въздвижѧщѧ. Обрѣте же въспалитель мой, и разжежетъ си цїгарицѫ изъ пиры моеѧ ѧтѫ. Ищеши ли едьнѫ? Врьжетъ же свитъкъ, ѕѣло щедрѣ, моемꙋ сѫщꙋ.</w:t>
+      </w:r>
+    </w:p>
+    <w:p>
+      <w:pPr>
+        <w:pStyle w:val="NoSpacing"/>
+        <w:jc w:val="both"/>
+        <w:rPr>
+          <w:lang w:val="sk-SK"/>
+        </w:rPr>
+      </w:pPr>
+      <w:r>
+        <w:rPr>
+          <w:lang w:val="sk-SK"/>
+        </w:rPr>
+        <w:t>Бескрай благодарѭ, рекѫ кысьлѣ. Ты лꙋда. Ѿ кѫдꙋ береши мысли таковы?</w:t>
+      </w:r>
+    </w:p>
+    <w:p>
+      <w:pPr>
+        <w:pStyle w:val="NoSpacing"/>
+        <w:jc w:val="both"/>
+        <w:rPr>
+          <w:lang w:val="sk-SK"/>
+        </w:rPr>
+      </w:pPr>
+      <w:r>
+        <w:rPr>
+          <w:lang w:val="sk-SK"/>
+        </w:rPr>
+        <w:t>Борѭ сѧ оучилищемь, речетъ Моїра. Имамь връзъкы. Дрꙋжькы матерьны. Се въ прѣдъмѣстихъ велико, егда имъ възрастъ пѣгы творитъ, трѣба имъ сѫперьникы побѣждати. Бьѫдьна трьговища и таково.</w:t>
+      </w:r>
+    </w:p>
+    <w:p>
+      <w:pPr>
+        <w:pStyle w:val="NoSpacing"/>
+        <w:jc w:val="both"/>
+        <w:rPr>
+          <w:lang w:val="sk-SK"/>
+        </w:rPr>
+      </w:pPr>
+      <w:r>
+        <w:rPr>
+          <w:lang w:val="sk-SK"/>
+        </w:rPr>
+        <w:t>Смѣѭ сѧ. Она мѧ вынѫ рассмѣꙗаше.</w:t>
+      </w:r>
+    </w:p>
+    <w:p>
+      <w:pPr>
+        <w:pStyle w:val="NoSpacing"/>
+        <w:jc w:val="both"/>
+        <w:rPr>
+          <w:lang w:val="sk-SK"/>
+        </w:rPr>
+      </w:pPr>
+      <w:r>
+        <w:rPr>
+          <w:lang w:val="sk-SK"/>
+        </w:rPr>
+        <w:t>А сьде? рекѫ. Къто придетъ? Комꙋ нѫждьно?</w:t>
+      </w:r>
+    </w:p>
+    <w:p>
+      <w:pPr>
+        <w:pStyle w:val="NoSpacing"/>
+        <w:jc w:val="both"/>
+        <w:rPr>
+          <w:lang w:val="sk-SK"/>
+        </w:rPr>
+      </w:pPr>
+      <w:r>
+        <w:rPr>
+          <w:lang w:val="sk-SK"/>
+        </w:rPr>
+        <w:t>Никътоже нѣстъ тврьдѣ юнъ, да оузритъ, речетъ она. Поиди, бѫдетъ прѣлѣпо, пропишивѣ си гащицѧ ѿ смѣха.</w:t>
+      </w:r>
+    </w:p>
+    <w:p>
+      <w:pPr>
+        <w:pStyle w:val="NoSpacing"/>
+        <w:jc w:val="both"/>
+        <w:rPr>
+          <w:lang w:val="sk-SK"/>
+        </w:rPr>
+      </w:pPr>
+      <w:r>
+        <w:rPr>
+          <w:lang w:val="sk-SK"/>
+        </w:rPr>
+        <w:t>Тако ли тогда живѣахомъ? А обычь живѣахомъ. Акы вьсѣкъ, наивѧще врѣмене. Вьсе сълꙋчимо обычь естъ. Даже и се, нынѣ.</w:t>
+      </w:r>
+    </w:p>
+    <w:p>
+      <w:pPr>
+        <w:pStyle w:val="NoSpacing"/>
+        <w:jc w:val="both"/>
+        <w:rPr>
+          <w:lang w:val="sk-SK"/>
+        </w:rPr>
+      </w:pPr>
+      <w:r>
+        <w:rPr>
+          <w:lang w:val="sk-SK"/>
+        </w:rPr>
+        <w:t>Живѣахомъ обычь, прѣзираѧще. Прѣзиранїе нѣстъ прѣзорьство, нѫждаетъ бо сѧ дѣꙗнїа.</w:t>
+      </w:r>
+    </w:p>
+    <w:p>
+      <w:pPr>
+        <w:pStyle w:val="NoSpacing"/>
+        <w:jc w:val="both"/>
+        <w:rPr>
+          <w:lang w:val="sk-SK"/>
+        </w:rPr>
+      </w:pPr>
+      <w:r>
+        <w:rPr>
+          <w:lang w:val="sk-SK"/>
+        </w:rPr>
+        <w:t xml:space="preserve">Ничьтоже бо не мѣнитъ сѧ напрасьно: иже банѭ възгрѣваѧй по степени оуваритъ сѧ, не хотѧ то оусѣтити. Бѣше вѣстїй, разоумѣетъ сѧ, о трꙋпѣхъ въ ровѣхъ или лѣсѣхъ, оутлѣщенѣхъ или обезличьнѣхъ, посѧгнѫтѣхъ, ꙗкоже глаголꙗахѫ, а бѣхѫ о инѣхъ женахъ, и о мꙋжи сице творѧщеи бѣхѫ мѫжи ини. Никътоже ѿ нихъ мьнѣ вѣдомъ не бѣ. Исказанїа вѣстьничїа намъ акы сънїе </w:t>
+      </w:r>
+      <w:r>
+        <w:rPr>
+          <w:lang w:val="sk-SK"/>
+        </w:rPr>
+        <w:lastRenderedPageBreak/>
+        <w:t>бываахѫ, акы моры инѣми сънꙋемы. Се, горе, глаголꙗахомъ, и бѣ тако, нѫ горе бѣ безъ негоже вѣрѫ ѧти. Бывааше и тврьдѣ позорьно; размѣръ имѣаше, еже не бѣ размѣромь житїа нашего.</w:t>
+      </w:r>
+    </w:p>
+    <w:p>
+      <w:pPr>
+        <w:pStyle w:val="NoSpacing"/>
+        <w:jc w:val="both"/>
+        <w:rPr>
+          <w:lang w:val="sk-SK"/>
+        </w:rPr>
+      </w:pPr>
+      <w:r>
+        <w:rPr>
+          <w:lang w:val="sk-SK"/>
+        </w:rPr>
+        <w:t>Мы бѣхомъ иже вънѣ вѣстьникъ сѫщеи. Живѣахомъ на бѣлѣхъ краищихъ печатимааго. Тѣмь же вѧще свободь бѣхомъ.</w:t>
+      </w:r>
+    </w:p>
+    <w:p>
+      <w:pPr>
+        <w:pStyle w:val="NoSpacing"/>
+        <w:jc w:val="both"/>
+        <w:rPr>
+          <w:lang w:val="sk-SK"/>
+        </w:rPr>
+      </w:pPr>
+      <w:r>
+        <w:rPr>
+          <w:lang w:val="sk-SK"/>
+        </w:rPr>
+        <w:t>Въ окъньцихъ междꙋ исказанїи живѣахомъ.</w:t>
+      </w:r>
+    </w:p>
+    <w:p>
+      <w:pPr>
+        <w:pStyle w:val="NoSpacing"/>
+        <w:jc w:val="both"/>
+        <w:rPr>
+          <w:lang w:val="sk-SK"/>
+        </w:rPr>
+      </w:pPr>
+      <w:r>
+        <w:rPr>
+          <w:lang w:val="sk-SK"/>
+        </w:rPr>
+        <w:t>Ѿ долꙋ, ѿ изꙗзда, звꙋкъ воза разжегаема придетъ. Тихо естъ на околищи сей, нѣстъ движенїа мънога, мощьно естъ слышати сицева ѕѣло ꙗсьно: двигателѧ возовы, лѧдосѣчителѧ же, и обрѣжанїе оплотъ, оударъ двъръ. Кликъ бѣ мощьно слышати ꙗсьно, иили стрѣлѫ, аще бы къто сьде звꙋкы сицевы съдѣлалъ. Нѣкогда сїрены слышѧтъ сѧ ѿ далечь.</w:t>
+      </w:r>
+    </w:p>
+    <w:p>
+      <w:pPr>
+        <w:pStyle w:val="NoSpacing"/>
+        <w:jc w:val="both"/>
+        <w:rPr>
+          <w:lang w:val="sk-SK"/>
+        </w:rPr>
+      </w:pPr>
+      <w:r>
+        <w:rPr>
+          <w:lang w:val="sk-SK"/>
+        </w:rPr>
+        <w:t>Идѫ къ окънꙋ, и сѣждѫ оу него на столъ тврьдѣ ѫз</w:t>
+      </w:r>
+      <w:r>
+        <w:rPr>
+          <w:lang w:val="sk-SK"/>
+        </w:rPr>
+        <w:t>ъ</w:t>
+      </w:r>
+      <w:r>
+        <w:rPr>
+          <w:lang w:val="sk-SK"/>
+        </w:rPr>
+        <w:t xml:space="preserve">къ сы за оудобїе. Естъ на немь тврьдо </w:t>
+      </w:r>
+      <w:r>
+        <w:rPr>
+          <w:lang w:val="sk-SK"/>
+        </w:rPr>
+        <w:t>дох͛тор</w:t>
+      </w:r>
+      <w:r>
+        <w:rPr>
+          <w:lang w:val="sk-SK"/>
+        </w:rPr>
+        <w:t xml:space="preserve">ьцѧ, объшито малами бꙋкъвами: </w:t>
+      </w:r>
+      <w:r>
+        <w:rPr>
+          <w:smallCaps/>
+          <w:lang w:val="bg-BG"/>
+        </w:rPr>
+        <w:t>вѣра</w:t>
+      </w:r>
+      <w:r>
+        <w:rPr>
+          <w:lang w:val="sk-SK"/>
+        </w:rPr>
+        <w:t xml:space="preserve">, ѫглънѣ исписано, обѧто вѣньцемь лилїй. </w:t>
+      </w:r>
+      <w:r>
+        <w:rPr>
+          <w:smallCaps/>
+          <w:lang w:val="bg-BG"/>
+        </w:rPr>
+        <w:t>Вѣра</w:t>
+      </w:r>
+      <w:r>
+        <w:rPr>
+          <w:lang w:val="bg-BG"/>
+        </w:rPr>
+        <w:t xml:space="preserve"> </w:t>
+      </w:r>
+      <w:r>
+        <w:rPr>
+          <w:lang w:val="sk-SK"/>
+        </w:rPr>
+        <w:t xml:space="preserve">блѣдомодроѭ писано естъ, а лилїѧ сквръньнѣ зеленоѭ. Се, </w:t>
+      </w:r>
+      <w:r>
+        <w:rPr>
+          <w:lang w:val="sk-SK"/>
+        </w:rPr>
+        <w:t>дох͛тор</w:t>
+      </w:r>
+      <w:r>
+        <w:rPr>
+          <w:lang w:val="bg-BG"/>
+        </w:rPr>
+        <w:t xml:space="preserve">ъ </w:t>
+      </w:r>
+      <w:r>
+        <w:rPr>
+          <w:lang w:val="sk-SK"/>
+        </w:rPr>
+        <w:t>дрꙋгоиде полѕ</w:t>
+      </w:r>
+      <w:r>
+        <w:rPr>
+          <w:lang w:val="bg-BG"/>
+        </w:rPr>
+        <w:t>о</w:t>
+      </w:r>
+      <w:r>
+        <w:rPr>
+          <w:lang w:val="sk-SK"/>
+        </w:rPr>
+        <w:t>ван</w:t>
+      </w:r>
+      <w:r>
+        <w:rPr>
+          <w:lang w:val="bg-BG"/>
+        </w:rPr>
+        <w:t>ъ</w:t>
+      </w:r>
+      <w:r>
+        <w:rPr>
+          <w:lang w:val="sk-SK"/>
+        </w:rPr>
+        <w:t>, съдран</w:t>
+      </w:r>
+      <w:r>
+        <w:rPr>
+          <w:lang w:val="bg-BG"/>
+        </w:rPr>
+        <w:t>ъ</w:t>
+      </w:r>
+      <w:r>
+        <w:rPr>
+          <w:lang w:val="sk-SK"/>
+        </w:rPr>
+        <w:t>, нѫ не елико, да ѿвръжетъ сѧ. Нѣкако прозрѣн</w:t>
+      </w:r>
+      <w:r>
+        <w:rPr>
+          <w:lang w:val="bg-BG"/>
+        </w:rPr>
+        <w:t>ъ</w:t>
+      </w:r>
+      <w:r>
+        <w:rPr>
+          <w:lang w:val="sk-SK"/>
+        </w:rPr>
+        <w:t xml:space="preserve"> </w:t>
+      </w:r>
+      <w:r>
+        <w:rPr>
+          <w:lang w:val="bg-BG"/>
+        </w:rPr>
+        <w:t>бы</w:t>
+      </w:r>
+      <w:r>
+        <w:rPr>
+          <w:lang w:val="sk-SK"/>
+        </w:rPr>
+        <w:t>стъ.</w:t>
+      </w:r>
+    </w:p>
+    <w:p>
+      <w:pPr>
+        <w:pStyle w:val="NoSpacing"/>
+        <w:jc w:val="both"/>
+        <w:rPr>
+          <w:lang w:val="sk-SK"/>
+        </w:rPr>
+      </w:pPr>
+      <w:r>
+        <w:rPr>
+          <w:lang w:val="sk-SK"/>
+        </w:rPr>
+        <w:t xml:space="preserve">Могѫ часы не малы прѣбыти, глѧдѧщи на исписаное то: </w:t>
+      </w:r>
+      <w:r>
+        <w:rPr>
+          <w:smallCaps/>
+          <w:lang w:val="bg-BG"/>
+        </w:rPr>
+        <w:t>вѣра</w:t>
+      </w:r>
+      <w:r>
+        <w:rPr>
+          <w:lang w:val="sk-SK"/>
+        </w:rPr>
+        <w:t xml:space="preserve">. То естъ единое, еже ми даѭтъ чисти. Аще быхѫ мѧ хватили то чьтѫщѫ, еда бы ми причитало сѧ? Азъ нѣсмь </w:t>
+      </w:r>
+      <w:r>
+        <w:rPr>
+          <w:lang w:val="sk-SK"/>
+        </w:rPr>
+        <w:t>дох͛тор</w:t>
+      </w:r>
+      <w:r>
+        <w:rPr>
+          <w:lang w:val="bg-BG"/>
+        </w:rPr>
+        <w:t xml:space="preserve">ъ тъ </w:t>
+      </w:r>
+      <w:r>
+        <w:rPr>
+          <w:lang w:val="sk-SK"/>
+        </w:rPr>
+        <w:t>семо съложила.</w:t>
+      </w:r>
+    </w:p>
+    <w:p>
+      <w:pPr>
+        <w:pStyle w:val="NoSpacing"/>
+        <w:jc w:val="both"/>
+        <w:rPr>
+          <w:lang w:val="sk-SK"/>
+        </w:rPr>
+      </w:pPr>
+      <w:r>
+        <w:rPr>
+          <w:lang w:val="sk-SK"/>
+        </w:rPr>
+        <w:t>Двигателю обръщьшꙋ, клонѭ сѧ въ прѣдь, завѣсомь лице себѣ крыѭщи, акы понꙗвоѭ. Семїшьнѣ ей сѫщи, могѫ чрѣсъ нѭ видѣти. Егда чело о стькло опрѭ и долꙋ глѧждꙋ, могѫ полъ кръмы Смрьщи зрѣти. Никого тꙋ нѣстъ, нѫ блюдѧщи зрѭ Ника къ двъри задьной стѫпивъша, отворѧща же ѧ, и напрѧженъ оу него станѫща. Шапъкѫ нынѣ равьно несетъ, и рѫкава протѧгнѫта и съкопьчана. Лице его зрѣти не могѫ, ꙗкоже долꙋ ѿ горы глѧдѧщи.</w:t>
+      </w:r>
+    </w:p>
+    <w:p>
+      <w:pPr>
+        <w:pStyle w:val="NoSpacing"/>
+        <w:jc w:val="both"/>
+        <w:rPr>
+          <w:lang w:val="sk-SK"/>
+        </w:rPr>
+      </w:pPr>
+      <w:r>
+        <w:rPr>
+          <w:lang w:val="sk-SK"/>
+        </w:rPr>
+        <w:t>Нынѣ же войвода изидетъ.</w:t>
+      </w:r>
+    </w:p>
+    <w:p>
+      <w:pPr>
+        <w:pStyle w:val="NoSpacing"/>
+        <w:jc w:val="both"/>
+        <w:rPr>
+          <w:lang w:val="sk-SK"/>
+        </w:rPr>
+      </w:pPr>
+      <w:r>
+        <w:rPr>
+          <w:lang w:val="sk-SK"/>
+        </w:rPr>
+        <w:t>Оузрѭ й тъчїѭ кратъцѣ, ѿ прѣдь съкратена, къ возꙋ грѧдѫща. Клобꙋкъ свой не съложивъшꙋ емꙋ, сѫбытїе ꙗможе идетъ не бѫдетъ оустройно. Власи его сиви сѫть. Или срѣбрьни, аще мило ищеши рещи. Мьнѣ не ми сѧ естъ милоѭ. Прѣждѣйшꙋꙋмꙋ безъ власъ сѫщꙋ, мьнѭ, ꙗко онъ изоуньшенїемь бѫдетъ.</w:t>
+      </w:r>
+    </w:p>
+    <w:p>
+      <w:pPr>
+        <w:pStyle w:val="NoSpacing"/>
+        <w:jc w:val="both"/>
+        <w:rPr>
+          <w:lang w:val="sk-SK"/>
+        </w:rPr>
+      </w:pPr>
+      <w:r>
+        <w:rPr>
+          <w:lang w:val="sk-SK"/>
+        </w:rPr>
+        <w:t xml:space="preserve">Аще быхъ окъномь плывла, ли чьто връгла, къ примѣрꙋ </w:t>
+      </w:r>
+      <w:r>
+        <w:rPr>
+          <w:lang w:val="sk-SK"/>
+        </w:rPr>
+        <w:t>дох͛тор</w:t>
+      </w:r>
+      <w:r>
+        <w:rPr>
+          <w:lang w:val="bg-BG"/>
+        </w:rPr>
+        <w:t xml:space="preserve">ъ </w:t>
+      </w:r>
+      <w:r>
+        <w:rPr>
+          <w:lang w:val="sk-SK"/>
+        </w:rPr>
+        <w:t>он</w:t>
+      </w:r>
+      <w:r>
+        <w:rPr>
+          <w:lang w:val="bg-BG"/>
+        </w:rPr>
+        <w:t>ъ</w:t>
+      </w:r>
+      <w:r>
+        <w:rPr>
+          <w:lang w:val="sk-SK"/>
+        </w:rPr>
+        <w:t>, то быхъ й могла досѧщи.</w:t>
+      </w:r>
+    </w:p>
+    <w:p>
+      <w:pPr>
+        <w:pStyle w:val="NoSpacing"/>
+        <w:jc w:val="both"/>
+        <w:rPr>
+          <w:lang w:val="sk-SK"/>
+        </w:rPr>
+      </w:pPr>
+      <w:r>
+        <w:rPr>
+          <w:lang w:val="sk-SK"/>
+        </w:rPr>
+        <w:t>Се, азъ и Моїра, съ врѣщици хартїйны водоѭ пльны. Тѫтьны водьны, рекъше. Клонѧщи сѧ изъ окъна обиталищьна, връжѧщи же ѧ на главы юношь низь. Помышленїе бѣ Моїрино. Чьто хотѣахѫ сътворити? Лѣствицеѭ възлѣсти, ѧтъ нѣчьто. Срачицѧ нашѧ.</w:t>
+      </w:r>
+    </w:p>
+    <w:p>
+      <w:pPr>
+        <w:pStyle w:val="NoSpacing"/>
+        <w:jc w:val="both"/>
+        <w:rPr>
+          <w:lang w:val="bg-BG"/>
+        </w:rPr>
+      </w:pPr>
+      <w:r>
+        <w:rPr>
+          <w:lang w:val="sk-SK"/>
+        </w:rPr>
+        <w:t xml:space="preserve">Обитѣль она прѣжде сѫвъспытательна бѣ, съ мочители въ едьной ѿ </w:t>
+      </w:r>
+      <w:r>
+        <w:rPr>
+          <w:lang w:val="bg-BG"/>
+        </w:rPr>
+        <w:t>афедрѡнꙋ</w:t>
+      </w:r>
+      <w:r>
+        <w:rPr>
+          <w:lang w:val="sk-SK"/>
+        </w:rPr>
+        <w:t xml:space="preserve"> на горьницахъ нашихъ. А мьнѣ тамо пришьдъши, вьсе оуже въ настоѧщемь положенїй бѣ.</w:t>
+      </w:r>
+    </w:p>
+    <w:p>
+      <w:pPr>
+        <w:pStyle w:val="NoSpacing"/>
+        <w:jc w:val="both"/>
+        <w:rPr>
+          <w:lang w:val="sk-SK"/>
+        </w:rPr>
+      </w:pPr>
+      <w:r>
+        <w:rPr>
+          <w:lang w:val="sk-SK"/>
+        </w:rPr>
+        <w:t>Войвода прѣдъклонитъ сѧ, вълѣзетъ же въ возъ, и исчезнетъ, Никꙋ двъри затворѧщꙋ. Кратъцѣ по томь возъ раздвижетъ сѧ, прьвѣ въ задь, а по томь изꙗздомь на оулицѫ, и исчезнетъ задъ оплотомь.</w:t>
+      </w:r>
+    </w:p>
+    <w:p>
+      <w:pPr>
+        <w:pStyle w:val="NoSpacing"/>
+        <w:jc w:val="both"/>
+        <w:rPr>
+          <w:lang w:val="sk-SK"/>
+        </w:rPr>
+      </w:pPr>
+      <w:r>
+        <w:rPr>
+          <w:lang w:val="sk-SK"/>
+        </w:rPr>
+        <w:t xml:space="preserve">Достоитъ ми мѫжа сего ненавидѣти. Вѣдѣ, ꙗкоже ми то достоитъ, нѫ не оусѣщаѭ тако. Еже оусѣщаѭ проплещенѣйше естъ того. Не вѣдѣ, како то нарещи. </w:t>
+      </w:r>
+      <w:r>
+        <w:rPr>
+          <w:lang w:val="bg-BG"/>
+        </w:rPr>
+        <w:t>Любы т</w:t>
+      </w:r>
+      <w:r>
+        <w:rPr>
+          <w:lang w:val="sk-SK"/>
+        </w:rPr>
+        <w:t>о нѣстъ.</w:t>
+      </w:r>
+    </w:p>
+    <w:p>
+      <w:pPr>
+        <w:pStyle w:val="NoSpacing"/>
+        <w:jc w:val="both"/>
+        <w:rPr>
+          <w:lang w:val="sk-SK"/>
+        </w:rPr>
+      </w:pPr>
+    </w:p>
+    <w:p>
+      <w:pPr>
+        <w:pStyle w:val="Heading2"/>
+        <w:rPr>
+          <w:lang w:val="sk-SK"/>
+        </w:rPr>
+      </w:pPr>
+      <w:r>
+        <w:rPr>
+          <w:lang w:val="sk-SK"/>
+        </w:rPr>
+        <w:t>Глава *</w:t>
+      </w:r>
+      <w:r>
+        <w:rPr>
+          <w:lang w:val="bg-BG"/>
+        </w:rPr>
+        <w:t>аı</w:t>
+      </w:r>
+      <w:r>
+        <w:rPr>
+          <w:lang w:val="sk-SK"/>
+        </w:rPr>
+        <w:t>*</w:t>
+      </w:r>
+    </w:p>
+    <w:p>
+      <w:pPr>
+        <w:pStyle w:val="NoSpacing"/>
+        <w:jc w:val="both"/>
+        <w:rPr>
+          <w:lang w:val="sk-SK"/>
+        </w:rPr>
+      </w:pPr>
+    </w:p>
+    <w:p>
+      <w:pPr>
+        <w:pStyle w:val="NoSpacing"/>
+        <w:jc w:val="both"/>
+        <w:rPr>
+          <w:lang w:val="sk-SK"/>
+        </w:rPr>
+      </w:pPr>
+      <w:r>
+        <w:rPr>
+          <w:lang w:val="sk-SK"/>
+        </w:rPr>
+        <w:t>Въчера оутрїемь врача сърѣтихъ. Бѣхъ възѧта стражаремь, едьномь ѿ нихъже поꙗсьцѧ чрьвлены на рамени носѧщїихъ, назначеныихъ дѣлъ ради сицевыихъ. Возомъ идовѣ чрьвленомь, онъ въ прѣди, азъ же въ зади. Дрꙋгаръкѫ не имѣхъ; оу того иночь бываѭ.</w:t>
+      </w:r>
+    </w:p>
+    <w:p>
+      <w:pPr>
+        <w:pStyle w:val="NoSpacing"/>
+        <w:jc w:val="both"/>
+        <w:rPr>
+          <w:lang w:val="sk-SK"/>
+        </w:rPr>
+      </w:pPr>
+      <w:r>
+        <w:rPr>
+          <w:lang w:val="sk-SK"/>
+        </w:rPr>
+        <w:t>Вьсѣкъ мѣсѧць мѣ къ врачꙋ возѧтъ испытанїй ради: мочи, хор͛монъ, истритїа о рацѣ, образа кръвьна; акы прѣжде, нынѣ есмь обаче дльжьна.</w:t>
+      </w:r>
+    </w:p>
+    <w:p>
+      <w:pPr>
+        <w:pStyle w:val="NoSpacing"/>
+        <w:jc w:val="both"/>
+        <w:rPr>
+          <w:lang w:val="sk-SK"/>
+        </w:rPr>
+      </w:pPr>
+      <w:r>
+        <w:rPr>
+          <w:lang w:val="sk-SK"/>
+        </w:rPr>
+        <w:t>Завѣщенїе врачево въ съврѣменьнѣ създанїй сагъчїйсцѣ естъ. Въстѧгомь идевѣ на горъ, млъчѧщи, стражарꙋ мьнѣ противостоѧщꙋ. На чрьнѣ зьдьнѣ тицѣ въстѧга могѫ тыло его зрѣти. Въ завѣщенїе идѫ само азъ; онъ же вънѣ въ проходѣ съ инѣми стражари на едьномь ѿ того ради тꙋ съложеныихъ столъ чаетъ.</w:t>
+      </w:r>
+    </w:p>
+    <w:p>
+      <w:pPr>
+        <w:pStyle w:val="NoSpacing"/>
+        <w:jc w:val="both"/>
+        <w:rPr>
+          <w:lang w:val="sk-SK"/>
+        </w:rPr>
+      </w:pPr>
+      <w:r>
+        <w:rPr>
+          <w:lang w:val="sk-SK"/>
+        </w:rPr>
+        <w:t>Въ чаꙗтельной и ины жены сѫть, три, чрьвлено одѣны: врачь сь хѫдогъ естъ. Блюдимъ тай едьна дрꙋгѫ, мѣрѧщи си брюшька: еда нѣк</w:t>
+      </w:r>
+      <w:r>
+        <w:rPr>
+          <w:lang w:val="bg-BG"/>
+        </w:rPr>
+        <w:t>а</w:t>
+      </w:r>
+      <w:r>
+        <w:rPr>
+          <w:lang w:val="sk-SK"/>
+        </w:rPr>
+        <w:t xml:space="preserve">ꙗ съполꙋчила естъ? Врачевъ помощьникъ имена наша и числа посланїй нашихъ въ исчислитель съпишетъ, да видитъ, коѧ есмы, и цѣмь имамы быти. Се, </w:t>
+      </w:r>
+      <w:r>
+        <w:rPr>
+          <w:lang w:val="sk-SK"/>
+        </w:rPr>
+        <w:lastRenderedPageBreak/>
+        <w:t>шесть стопъ высокъ, около четыръ десѧть, съ ꙗзвоѭ чрѣсъ планитѫ; седитъ пишѧ, рѫкама тврьдѣ клавесъ ради широкама, вьсе еще пищалѫ въ похвѣ раменьнѣ имы.</w:t>
+      </w:r>
+    </w:p>
+    <w:p>
+      <w:pPr>
+        <w:pStyle w:val="NoSpacing"/>
+        <w:jc w:val="both"/>
+        <w:rPr>
+          <w:lang w:val="sk-SK"/>
+        </w:rPr>
+      </w:pPr>
+      <w:r>
+        <w:rPr>
+          <w:lang w:val="sk-SK"/>
+        </w:rPr>
+        <w:t>Въззвана бывъши идѫ враты въ истьбѫ вънѫтрь. Бѣла естъ, бестварь, акы вънѣйшиїа, развѣ дївана изъ платїа чрьвлена на рамъцѣ растѧгнѫта, съ окомь златьномь писаномь и подъ нимь мьчемь въздвигнѫтомь, обвиваемомь змїами, акы рѫкоѧтьѭ нѣкоѭ. Змїѧ и мьчь кѫсы бѫдѫтъ значьства раздрꙋшена, оставлена ѿ прѣждь.</w:t>
+      </w:r>
+    </w:p>
+    <w:p>
+      <w:pPr>
+        <w:pStyle w:val="NoSpacing"/>
+        <w:jc w:val="both"/>
+        <w:rPr>
+          <w:lang w:val="sk-SK"/>
+        </w:rPr>
+      </w:pPr>
+      <w:r>
+        <w:rPr>
+          <w:lang w:val="sk-SK"/>
+        </w:rPr>
+        <w:t>Лагъвъ въ афедрѡньци мене ради подъготовленѫ испльнъши, съблечѫ одѣждѫ своѭ, и оставлѭ ѭ на столѣ събранѫ. Обънажена легнѫ на одръ обисковъ, на кѫсъ хартїѧ хладьны, скръцѧщѧ же, и ѿвръгаемы. Изваждѫ же листъ дрꙋгъ, платьнъ, покрытъ тѣло свое. Оу гръла пакы единъ листъ ѿ крова надъ мьноѭ виситъ. Проминаетъ мьноѭ, да врачь лица моего не зрѣтъ. Тъчїѭ бо трꙋпъ обдѣлꙗетъ.</w:t>
+      </w:r>
+    </w:p>
+    <w:p>
+      <w:pPr>
+        <w:pStyle w:val="NoSpacing"/>
+        <w:jc w:val="both"/>
+        <w:rPr>
+          <w:lang w:val="sk-SK"/>
+        </w:rPr>
+      </w:pPr>
+      <w:r>
+        <w:rPr>
+          <w:lang w:val="sk-SK"/>
+        </w:rPr>
+        <w:t>Оуготована же рѫкѫ прострѫ, ищѧщи пакѫ малѫ о десьной одра, и тѧгнѫ ѭ възадь. Инъде же звонъ звѫнетъ, мьноѭ не слышимъ. По томь въ кратцѣ врата отворѧтъ сѧ, крокꙋ вълѣзѫщꙋ, дыханїа же естъ. Не подобаетъ емꙋ развѣ нѫждьнѣйша съ мьноѭ бесѣдовати, нѫ врачь сь разговорьливъ естъ.</w:t>
+      </w:r>
+    </w:p>
+    <w:p>
+      <w:pPr>
+        <w:pStyle w:val="NoSpacing"/>
+        <w:jc w:val="both"/>
+        <w:rPr>
+          <w:lang w:val="sk-SK"/>
+        </w:rPr>
+      </w:pPr>
+      <w:r>
+        <w:rPr>
+          <w:lang w:val="sk-SK"/>
+        </w:rPr>
+        <w:t>"Како сѧ имамы?" рече онъ Се, тъкъ речи изъ врѣмене иного. Платїе ѧто естъ ѿ кожѧ моеѧ, еже възгѫшитъ ѭ. Прьстъ же хладьный, гꙋмоѭ одѣꙗнъ и слизъкъ, мьноѭ проникнетъ, мьнѣ тискомѣ и сѧгомѣ сѫщи. Прьстъ вадитъ сѧ, вълѣзетъ же иначе, и ѿстѫпитъ.</w:t>
+      </w:r>
+    </w:p>
+    <w:p>
+      <w:pPr>
+        <w:pStyle w:val="NoSpacing"/>
+        <w:jc w:val="both"/>
+        <w:rPr>
+          <w:lang w:val="sk-SK"/>
+        </w:rPr>
+      </w:pPr>
+      <w:r>
+        <w:rPr>
+          <w:lang w:val="sk-SK"/>
+        </w:rPr>
+        <w:t>"Вьсе оу рѧдꙋ съ тобоѭ," рече врачь онъ, акы себѣ. "Болитъ ли тѧ нѣчьто, злато?" Наричаетъ мѧ "злато".</w:t>
+      </w:r>
+    </w:p>
+    <w:p>
+      <w:pPr>
+        <w:pStyle w:val="NoSpacing"/>
+        <w:jc w:val="both"/>
+        <w:rPr>
+          <w:lang w:val="sk-SK"/>
+        </w:rPr>
+      </w:pPr>
+      <w:r>
+        <w:rPr>
+          <w:lang w:val="sk-SK"/>
+        </w:rPr>
+        <w:t>"Ни," рекѫ азъ.</w:t>
+      </w:r>
+    </w:p>
+    <w:p>
+      <w:pPr>
+        <w:pStyle w:val="NoSpacing"/>
+        <w:jc w:val="both"/>
+        <w:rPr>
+          <w:lang w:val="sk-SK"/>
+        </w:rPr>
+      </w:pPr>
+      <w:r>
+        <w:rPr>
+          <w:lang w:val="sk-SK"/>
+        </w:rPr>
+        <w:t>Послѣжде прьси мои осѧгомѣ бѫдета, зрѣлость искомѣ, или тлїѧ. Дыханїе же приближитъ сѧ. Могѫ дымъ ѫхати старъ, водѫ же брьтьнѫ, и прахъ тютюновъ въ власѣхъ. А по томь гласъ, мѧкъкъ ѕѣло, близꙋ оу главы моеѧ: се, онъ, платїе тищѧй.</w:t>
+      </w:r>
+    </w:p>
+    <w:p>
+      <w:pPr>
+        <w:pStyle w:val="NoSpacing"/>
+        <w:jc w:val="both"/>
+        <w:rPr>
+          <w:lang w:val="sk-SK"/>
+        </w:rPr>
+      </w:pPr>
+      <w:r>
+        <w:rPr>
+          <w:lang w:val="sk-SK"/>
+        </w:rPr>
+        <w:t>"Помоглъ быхъ," речетъ онъ. Шьпътомь.</w:t>
+      </w:r>
+    </w:p>
+    <w:p>
+      <w:pPr>
+        <w:pStyle w:val="NoSpacing"/>
+        <w:jc w:val="both"/>
+        <w:rPr>
+          <w:lang w:val="sk-SK"/>
+        </w:rPr>
+      </w:pPr>
+      <w:r>
+        <w:rPr>
+          <w:lang w:val="sk-SK"/>
+        </w:rPr>
+        <w:t>"Чьтоже?" рекѫ азъ.</w:t>
+      </w:r>
+    </w:p>
+    <w:p>
+      <w:pPr>
+        <w:pStyle w:val="NoSpacing"/>
+        <w:jc w:val="both"/>
+        <w:rPr>
+          <w:lang w:val="sk-SK"/>
+        </w:rPr>
+      </w:pPr>
+      <w:r>
+        <w:rPr>
+          <w:lang w:val="sk-SK"/>
+        </w:rPr>
+        <w:t>"Шшь," речетъ онъ. "Помоглъ быхъ. Есмь и инѣмь помоглъ."</w:t>
+      </w:r>
+    </w:p>
+    <w:p>
+      <w:pPr>
+        <w:pStyle w:val="NoSpacing"/>
+        <w:jc w:val="both"/>
+        <w:rPr>
+          <w:lang w:val="sk-SK"/>
+        </w:rPr>
+      </w:pPr>
+      <w:r>
+        <w:rPr>
+          <w:lang w:val="sk-SK"/>
+        </w:rPr>
+        <w:t>"Помоглъ ли?" рекѫ гласомь низъкомь, акы его. "Како?" Еда нѣчьто знаетъ, или былъ Лꙋкѫ видѣлъ, обрѣлъ, или можетъ й пакы привести?</w:t>
+      </w:r>
+    </w:p>
+    <w:p>
+      <w:pPr>
+        <w:pStyle w:val="NoSpacing"/>
+        <w:jc w:val="both"/>
+        <w:rPr>
+          <w:lang w:val="sk-SK"/>
+        </w:rPr>
+      </w:pPr>
+      <w:r>
+        <w:rPr>
+          <w:lang w:val="sk-SK"/>
+        </w:rPr>
+        <w:t>"Како мыслиши?" рече онъ, едва издыхаѧй. Се, рѫка его ли естъ, на стегнѣ сꙋнѫщи сѧ? Рѫкавицѫ бѣ сънѧлъ. "Врата заключена сѫть. Никътоже не вънидетъ. Не хотѧтъ знати, ꙗко его нѣстъ."</w:t>
+      </w:r>
+    </w:p>
+    <w:p>
+      <w:pPr>
+        <w:pStyle w:val="NoSpacing"/>
+        <w:jc w:val="both"/>
+        <w:rPr>
+          <w:lang w:val="sk-SK"/>
+        </w:rPr>
+      </w:pPr>
+      <w:r>
+        <w:rPr>
+          <w:lang w:val="sk-SK"/>
+        </w:rPr>
+        <w:t>Платїе въздвигнетъ. Долѣ лице его личїемь бѣломь гаазьномь крыемо естъ, по прѣдъписꙋ. Се, дъвѣ корычьнѣ очи, носъ же, глава съ власы корычьны на ней. Рѫка его междꙋ ногама моима.</w:t>
+      </w:r>
+    </w:p>
+    <w:p>
+      <w:pPr>
+        <w:pStyle w:val="NoSpacing"/>
+        <w:jc w:val="both"/>
+        <w:rPr>
+          <w:lang w:val="sk-SK"/>
+        </w:rPr>
+      </w:pPr>
+      <w:r>
+        <w:rPr>
+          <w:lang w:val="sk-SK"/>
+        </w:rPr>
+        <w:t>"Мъноѕина ѿ ста</w:t>
+      </w:r>
+      <w:r>
+        <w:rPr>
+          <w:lang w:val="bg-BG"/>
+        </w:rPr>
+        <w:t>р</w:t>
+      </w:r>
+      <w:r>
+        <w:rPr>
+          <w:lang w:val="sk-SK"/>
+        </w:rPr>
+        <w:t>ьць тѣхъ то простѣ не даѭтъ," речетъ онъ. "Или сѫть неплодьни."</w:t>
+      </w:r>
+    </w:p>
+    <w:p>
+      <w:pPr>
+        <w:pStyle w:val="NoSpacing"/>
+        <w:jc w:val="both"/>
+        <w:rPr>
+          <w:lang w:val="sk-SK"/>
+        </w:rPr>
+      </w:pPr>
+      <w:r>
+        <w:rPr>
+          <w:lang w:val="sk-SK"/>
+        </w:rPr>
+        <w:t>Едва не въздышѫ, емꙋ слово изрекъшꙋ запрѣто: неплодьни. Нѣстъ бо оуже рѧдьно никоихъ неплодьнъ мѫжь. Тъчїѭ жены ли плодьны сѫть, или бесчѧдьны, се законъ.</w:t>
+      </w:r>
+    </w:p>
+    <w:p>
+      <w:pPr>
+        <w:pStyle w:val="NoSpacing"/>
+        <w:jc w:val="both"/>
+        <w:rPr>
+          <w:lang w:val="sk-SK"/>
+        </w:rPr>
+      </w:pPr>
+      <w:r>
+        <w:rPr>
+          <w:lang w:val="sk-SK"/>
+        </w:rPr>
+        <w:t>"Мъногы тако творѧтъ," продлъжитъ онъ. "А ты младеньца ищеши, еда ни?"</w:t>
+      </w:r>
+    </w:p>
+    <w:p>
+      <w:pPr>
+        <w:pStyle w:val="NoSpacing"/>
+        <w:jc w:val="both"/>
+        <w:rPr>
+          <w:lang w:val="sk-SK"/>
+        </w:rPr>
+      </w:pPr>
+      <w:r>
+        <w:rPr>
+          <w:lang w:val="sk-SK"/>
+        </w:rPr>
+        <w:t>"Ей," рекѫ. Естъ бо истина, не пытаѭ же въскѫѭ, понеже знаѭ. Даждь ми чѧда! Аще же ни, оумрѫ азъ! Се значенїй различьнъ иматъ.</w:t>
+      </w:r>
+    </w:p>
+    <w:p>
+      <w:pPr>
+        <w:pStyle w:val="NoSpacing"/>
+        <w:jc w:val="both"/>
+        <w:rPr>
+          <w:lang w:val="sk-SK"/>
+        </w:rPr>
+      </w:pPr>
+      <w:r>
+        <w:rPr>
+          <w:lang w:val="sk-SK"/>
+        </w:rPr>
+        <w:t>"Мѧкъка еси," речетъ онъ. "Доба естъ. Дьньсь или оутрѣ бы то шьло, по чьто тъщити? За мигъ есвѣ готова, злато." Се, елико женѫ своѭ нарицалъ, единоѭ; или еще нарицаетъ, естъ обаче просто понѧтїе родово. Вьсѧ есмы "злата".</w:t>
+      </w:r>
+    </w:p>
+    <w:p>
+      <w:pPr>
+        <w:pStyle w:val="NoSpacing"/>
+        <w:jc w:val="both"/>
+        <w:rPr>
+          <w:lang w:val="sk-SK"/>
+        </w:rPr>
+      </w:pPr>
+      <w:r>
+        <w:rPr>
+          <w:lang w:val="sk-SK"/>
+        </w:rPr>
+        <w:t>Съмьнѣѭ сѧ. Прѣдълагаетъ сѧ мьнѣ, слꙋжьбѫ своѭ, въ напасть нѣкоѭ сѧ дады.</w:t>
+      </w:r>
+    </w:p>
+    <w:p>
+      <w:pPr>
+        <w:pStyle w:val="NoSpacing"/>
+        <w:jc w:val="both"/>
+        <w:rPr>
+          <w:lang w:val="sk-SK"/>
+        </w:rPr>
+      </w:pPr>
+      <w:r>
+        <w:rPr>
+          <w:lang w:val="sk-SK"/>
+        </w:rPr>
+        <w:t>"Мѫчитъ мѧ видѣти, чьто ти дѣлаѭтъ," мъньчетъ онъ. Се, съчювьствїе въ истинѫ чисто; а вьсе пакы, оугодь емꙋ естъ сице съчюти. Очи его влажьнѣ сѫть попеченїемь, а рѫка по мьнѣ сꙋнетъ сѧ възмѫтено, нетръпѣливо.</w:t>
+      </w:r>
+    </w:p>
+    <w:p>
+      <w:pPr>
+        <w:pStyle w:val="NoSpacing"/>
+        <w:jc w:val="both"/>
+        <w:rPr>
+          <w:lang w:val="sk-SK"/>
+        </w:rPr>
+      </w:pPr>
+      <w:r>
+        <w:rPr>
+          <w:lang w:val="sk-SK"/>
+        </w:rPr>
+        <w:t>"Тврьдѣ пагꙋбьно естъ," рекѫ азъ. "Ни, не могѫ." Наказаемо естъ съмрьтьѭ. Нѫ потрѣбьно естъ оу дѣйствїа хватити, с дъвома съвидѣтелема. Колика бѫдѫтъ ть подълаганїа? Подъслꙋшаема ли естъ истъба? Чаетъ ли къто задъ враты?</w:t>
+      </w:r>
+    </w:p>
+    <w:p>
+      <w:pPr>
+        <w:pStyle w:val="NoSpacing"/>
+        <w:jc w:val="both"/>
+        <w:rPr>
+          <w:lang w:val="sk-SK"/>
+        </w:rPr>
+      </w:pPr>
+      <w:r>
+        <w:rPr>
+          <w:lang w:val="sk-SK"/>
+        </w:rPr>
+        <w:t>Рѫка его оставитъ сѧ. "Обмысли то," речетъ онъ. "Есмь видѣлъ графы твоѧ. Врѣмене нѣмаши мънога. Нѫ се естъ твое житїе."</w:t>
+      </w:r>
+    </w:p>
+    <w:p>
+      <w:pPr>
+        <w:pStyle w:val="NoSpacing"/>
+        <w:jc w:val="both"/>
+        <w:rPr>
+          <w:lang w:val="sk-SK"/>
+        </w:rPr>
+      </w:pPr>
+      <w:r>
+        <w:rPr>
+          <w:lang w:val="sk-SK"/>
+        </w:rPr>
+        <w:lastRenderedPageBreak/>
+        <w:t>"Благодарѭ," рекѫ. Достоитъ ми оставити печатленїа, ꙗко нѣсмь обидена, ꙗко отворена есмь прѣдъложенїемь. Онъ же рѫкѫ своѭ ѿниметъ, едва не лениво, настойливо, послѣдьна словесе еще неизрекый. Моглъ бы о испытанихъ льгати, ракомь болѧщѫ рещи, или неплодьноѭ, ли въ колѡнїѧ мѧ ѿсълати къ не-женамъ. Ничьтоже тако речено не бѣ, нѫ вѣдомо</w:t>
+      </w:r>
+      <w:r>
+        <w:rPr>
+          <w:lang w:val="bg-BG"/>
+        </w:rPr>
+        <w:t>е</w:t>
+      </w:r>
+      <w:r>
+        <w:rPr>
+          <w:lang w:val="sk-SK"/>
+        </w:rPr>
+        <w:t xml:space="preserve"> о власти его въ въздꙋсѣ вьсе пакы виситъ, емꙋ мѧ по стегнѣ плескъшꙋ, и задъ платїемь ѿстѫпаѭщꙋ.</w:t>
+      </w:r>
+    </w:p>
+    <w:p>
+      <w:pPr>
+        <w:pStyle w:val="NoSpacing"/>
+        <w:jc w:val="both"/>
+        <w:rPr>
+          <w:lang w:val="sk-SK"/>
+        </w:rPr>
+      </w:pPr>
+      <w:r>
+        <w:rPr>
+          <w:lang w:val="sk-SK"/>
+        </w:rPr>
+        <w:t>"Слѣдꙋѭщь мѣсѧць," речетъ.</w:t>
+      </w:r>
+    </w:p>
+    <w:p>
+      <w:pPr>
+        <w:pStyle w:val="NoSpacing"/>
+        <w:jc w:val="both"/>
+        <w:rPr>
+          <w:lang w:val="sk-SK"/>
+        </w:rPr>
+      </w:pPr>
+      <w:r>
+        <w:rPr>
+          <w:lang w:val="sk-SK"/>
+        </w:rPr>
+        <w:t>Пакы же задъ дїваномь одѣѭ сѧ. Рѫцѣ ми трѧсета. Въскѫѭ есмь оустрашена? Нѣсмь прѣстѫпила никоѭже заповѣдь, ниже комꙋ довѣрила сѧ, ни подъложила чесомꙋ, вьсе тврьдо естъ. То изборъ мѧ страшитъ. Исходъ же, съпасенїе.</w:t>
+      </w:r>
+    </w:p>
+    <w:p>
+      <w:pPr>
+        <w:pStyle w:val="NoSpacing"/>
+        <w:jc w:val="both"/>
+        <w:rPr>
+          <w:lang w:val="sk-SK"/>
+        </w:rPr>
+      </w:pPr>
+    </w:p>
+    <w:p>
+      <w:pPr>
+        <w:pStyle w:val="Heading2"/>
+        <w:rPr>
+          <w:lang w:val="sk-SK"/>
+        </w:rPr>
+      </w:pPr>
+      <w:r>
+        <w:rPr>
+          <w:lang w:val="sk-SK"/>
+        </w:rPr>
+        <w:t>Глава *вı*</w:t>
+      </w:r>
+    </w:p>
+    <w:p>
+      <w:pPr>
+        <w:pStyle w:val="NoSpacing"/>
+        <w:jc w:val="both"/>
+        <w:rPr>
+          <w:lang w:val="sk-SK"/>
+        </w:rPr>
+      </w:pPr>
+    </w:p>
+    <w:p>
+      <w:pPr>
+        <w:pStyle w:val="NoSpacing"/>
+        <w:jc w:val="both"/>
+        <w:rPr>
+          <w:lang w:val="sk-SK"/>
+        </w:rPr>
+      </w:pPr>
+      <w:r>
+        <w:rPr>
+          <w:lang w:val="sk-SK"/>
+        </w:rPr>
+        <w:t>Банꙗ въ съпальной естъ. Оукрашена естъ малы цвѣты модры, незабѫдъками, съ завѣсы цвѣтомь приличаѭщи. Естъ модры рогозы кꙋпальны; модра же дох͛тора изъ козины неправы на сѣдалѣ афедрѡньнѣ; ѿ прѣждѣйша банꙗ сїа тъчїѭ кꙋклы лишитъ сѧ, завинъ хартїѧ афедрѡньны скꙋтомь крыѭщѧ. Развѣ того тикъ надъ мывъкоѭ ѿнѧтъ бѣ, окрѫгомь измѣстенъ калайном; ниже на вратѣхъ нѣстъ замъкы; ни бритвъ, разоумѣетъ сѧ. Прьвы бо злосълꙋчаѧ въ банихъ имѣаше: подърѣзанїа, оутонѫтїа. Прѣжде имъ вьсѣхъ жюжель обрѣщьшемъ. Кори на столѣ вънѣ въ проходѣ сѣдитъ, блюдѧщи да никътоже не вънидетъ. Въ банїй бо, въ корытьцѧти, оуꙗзвимы есмы, рече тетъка Лѵдїа. Не бѣ рекла чимь.</w:t>
+      </w:r>
+    </w:p>
+    <w:p>
+      <w:pPr>
+        <w:pStyle w:val="NoSpacing"/>
+        <w:jc w:val="both"/>
+        <w:rPr>
+          <w:lang w:val="sk-SK"/>
+        </w:rPr>
+      </w:pPr>
+      <w:r>
+        <w:rPr>
+          <w:lang w:val="sk-SK"/>
+        </w:rPr>
+        <w:t>Кѫпѣль възискаема естъ, нѫ и блѫдьствомь. Даже крилꙋ тѧжькꙋ въздвигнѫти, завой же, блѫдьствомь естъ, даже власы пакы рѫкама своима осѧщи. Власи мои нынѣ дльѕи сѫть, не стрьгаеми. Достоꙗло имъ дльгы быти, а покрыты. Тетъка Лѵдїа рече: тако или избрити, ꙗкоже с-тый Паѵль рече. Смѣаше сѧ ръзанїемь своимь гръловомь, акы нѣкоѭ шегѫ изрекъши.</w:t>
+      </w:r>
+    </w:p>
+    <w:p>
+      <w:pPr>
+        <w:pStyle w:val="NoSpacing"/>
+        <w:jc w:val="both"/>
+        <w:rPr>
+          <w:lang w:val="sk-SK"/>
+        </w:rPr>
+      </w:pPr>
+      <w:r>
+        <w:rPr>
+          <w:lang w:val="sk-SK"/>
+        </w:rPr>
+        <w:t>Кори пꙋсти к</w:t>
+      </w:r>
+      <w:r>
+        <w:rPr>
+          <w:lang w:val="bg-BG"/>
+        </w:rPr>
+        <w:t>ѫ</w:t>
+      </w:r>
+      <w:r>
+        <w:rPr>
+          <w:lang w:val="sk-SK"/>
+        </w:rPr>
+        <w:t>п</w:t>
+      </w:r>
+      <w:r>
+        <w:rPr>
+          <w:lang w:val="bg-BG"/>
+        </w:rPr>
+        <w:t>ѣ</w:t>
+      </w:r>
+      <w:r>
+        <w:rPr>
+          <w:lang w:val="sk-SK"/>
+        </w:rPr>
+        <w:t>ль пльнити сѧ. Паритъ, акы блюдо оукропа. Ѿнемѫ одѣждѫ осталѫ: ризы, бѣлѫ котыжькѫ и нижьнъ завой, чрьвленѣ же чорапицѧ, и вольнѣйщи пѫталꙋнѣ бѫбачьнѣ. Гащицами бо чрѣсла гнїѭ, глаголꙗаше Моїра. А тетъка Лѵдїа бы никогдаже словесе акы "чрѣсла гнїѭ" не изрекла. "Съдравїю не оусловьно", то еѧ бывааше. Вьсемꙋ хотѣаше, да съдравїю ѕѣло оусловьно бѫдетъ.</w:t>
+      </w:r>
+    </w:p>
+    <w:p>
+      <w:pPr>
+        <w:pStyle w:val="NoSpacing"/>
+        <w:jc w:val="both"/>
+        <w:rPr>
+          <w:lang w:val="sk-SK"/>
+        </w:rPr>
+      </w:pPr>
+      <w:r>
+        <w:rPr>
+          <w:lang w:val="sk-SK"/>
+        </w:rPr>
+        <w:t>Нагота ми страньноѭ естъ сама. Тѣло ми древьномь ꙗвитъ сѧ. Еда въ истинѫ по брѣѕѣхъ баньскы ношаахъ? Въ истинѫ, безъ съмьнѣнїа, междꙋ мѫжи, не пекѫщи сѧ, ꙗко мои ноѕѣ, ли раменѣ, стегнѣ, или хръбътъ прострѣни бываахѫ, да зрими бѫдѫтъ. Се, срамь и невъздръжанїе! Бѣгаѭ ѿ негоже на тѣло свое низглѧдати, не толико срама ради или невъздръжанїа, а по мьнѣ, не хотѧщи то видѣти. Не хощѫ зрѣти, еже мѧ тако цѣлокꙋпь опрѣдѣлꙗетъ.</w:t>
+      </w:r>
+    </w:p>
+    <w:p>
+      <w:pPr>
+        <w:pStyle w:val="NoSpacing"/>
+        <w:jc w:val="both"/>
+        <w:rPr>
+          <w:lang w:val="sk-SK"/>
+        </w:rPr>
+      </w:pPr>
+      <w:r>
+        <w:rPr>
+          <w:lang w:val="sk-SK"/>
+        </w:rPr>
+        <w:t>Стѫплѭ въ водѫ, легнѫ же, оставлѭ ѭ мѧ нести. Вода нежьна естъ акы рѫцѣ. Затворѭ очи свои, и она ꙗвитъ сѧ оу мене, напрасьно, безъ прѣдоупрѣжденїа, то иматъ мыломь быти. Съложѫ главѫ въ мѧкъкы власы шїѧ еѧ, и въдышѫ прахъ дѣтьскъ, измытѫ же плъть чѧдꙋ, и шѫпонъ, стѫпы же подъчрьтаѭщѧ ѿ мочи. Се, врѣмѧ, егда азъ бѫдѫ въ кѫпѣли. Ходитъ къ мьнѣ изъ врѣменъ различьнъ. Тѣмь разоумѣѭ, ꙗко нѣстъ призракомь. Аще бы была призракъ, то бы вынѫ тогожде възраста имала.</w:t>
+      </w:r>
+    </w:p>
+    <w:p>
+      <w:pPr>
+        <w:pStyle w:val="NoSpacing"/>
+        <w:jc w:val="both"/>
+        <w:rPr>
+          <w:lang w:val="sk-SK"/>
+        </w:rPr>
+      </w:pPr>
+      <w:r>
+        <w:rPr>
+          <w:lang w:val="sk-SK"/>
+        </w:rPr>
+        <w:t>Едьного дьне, ей едьно на десѧть лѣто сѫщи, топръво прѣжде прохожденїа еѧ, нѣк</w:t>
+      </w:r>
+      <w:r>
+        <w:rPr>
+          <w:lang w:val="bg-BG"/>
+        </w:rPr>
+        <w:t>а</w:t>
+      </w:r>
+      <w:r>
+        <w:rPr>
+          <w:lang w:val="sk-SK"/>
+        </w:rPr>
+        <w:t>ꙗ жена ѭ изъ колесьничькы прѣтрьжищьны оукраде. Сꙋбота бѣ, вънегда съ Лꙋкоѭ идовѣ седмицѧ ради кꙋповатъ, понеже оба работѣаховѣ. Она же си сѣдѣ на сѣдальцѣ бѧбѧтьскомь въ колесьничьцѣ, съ отворама ногꙋ ради. Довольнѣ ей сѫщи, азъ обратихъ сѧ хръбътомь; мьнитъ ми сѧ, ꙗко въ ѿдѣлѣ котъчїѧ храны бѣхъ; Лꙋка на дрꙋгой странѣ магазина бѣ, недовидимъ, оу мѧсарꙗ. Люблꙗаше самъ мѧсо наше седмицѧ ради избирати. Глаголꙗаше, ꙗко мѫжемъ вѧще женъ нѫждьно было мѧса ꙗсти, и ꙗко то не было бѣсьносвѧтъ, не былъ же пакостилъ, просъмотрено бо было. Нѣкоихъ же различїй естъ, глаголꙗаше. Радъ то повъторꙗаше, акы азъ бы была искала емꙋ прѣти сѧ. Нѫ глаголꙗаше тако обычь матери моей насѫщи. Рачааше бо ѭ оуꙗжвлꙗти.</w:t>
+      </w:r>
+    </w:p>
+    <w:p>
+      <w:pPr>
+        <w:pStyle w:val="NoSpacing"/>
+        <w:jc w:val="both"/>
+        <w:rPr>
+          <w:lang w:val="sk-SK"/>
+        </w:rPr>
+      </w:pPr>
+      <w:r>
+        <w:rPr>
+          <w:lang w:val="sk-SK"/>
+        </w:rPr>
+        <w:t xml:space="preserve">Оуслышахъ ѭ въсплакати. Обратихъ сѧ, а она гꙋблѣаше сѧ проходомь постраньномь въ рѫкꙋ жены мьноѭ прѣжде невидѣны. Въскричахъ, и женѫ въспрѧтишѧ. Имѣаше о тридесѧть и пѧть быти. Плака, и рече, ꙗко то бѧбѧ еѧ было, ꙗко г-дь ей й далъ, былъ же ей знаменїа посълалъ. </w:t>
+      </w:r>
+      <w:r>
+        <w:rPr>
+          <w:lang w:val="sk-SK"/>
+        </w:rPr>
+        <w:lastRenderedPageBreak/>
+        <w:t>Пожалихъ ѭ.  Оуправитель трьжищьный о прощенїе мѧ моли, и дръжаахѫ ѭ, доидеже рѧдьници доидѫ.</w:t>
+      </w:r>
+    </w:p>
+    <w:p>
+      <w:pPr>
+        <w:pStyle w:val="NoSpacing"/>
+        <w:jc w:val="both"/>
+        <w:rPr>
+          <w:lang w:val="sk-SK"/>
+        </w:rPr>
+      </w:pPr>
+      <w:r>
+        <w:rPr>
+          <w:lang w:val="sk-SK"/>
+        </w:rPr>
+        <w:t>Просто бѣ лꙋда, рече Лꙋка.</w:t>
+      </w:r>
+    </w:p>
+    <w:p>
+      <w:pPr>
+        <w:pStyle w:val="NoSpacing"/>
+        <w:jc w:val="both"/>
+        <w:rPr>
+          <w:lang w:val="sk-SK"/>
+        </w:rPr>
+      </w:pPr>
+      <w:r>
+        <w:rPr>
+          <w:lang w:val="sk-SK"/>
+        </w:rPr>
+        <w:t>Чезнетъ, не могѫ ѭ сьде дръжати, и нѣстъ еѧ. Негъли о ней акы о призрацѣ мыслѭ, о призрацѣ отроковицѧ мрьтьвы, дѣтища пѧтьмь лѣтомь оумрьльша. Помнѭ образъкы, ѧже съ неѭ имѣховѣ, съ мьноѭ дръжѧщеѭ ѭ, въ поставленихъ обычьнѣхъ, мати съ бѧбѧтемь, подъ рамъкоѭ заключены да пазѧтъ сѧ. Задъ очима затворенома могѫ сѧ акы нынѣ сѫщѫ зрѣти, оу скꙋтьницѧ сѣдѧщѫ, или оу ков͛чега, въ съкровищьници, идеже одѣжда дѣтьска събираема бѣ, пленица же власъ ей двꙋлѣтьной ѿстриженаа въ свитъцѣ, бѣло-плаваа. Сътьмнила сѧ бѣ.</w:t>
+      </w:r>
+    </w:p>
+    <w:p>
+      <w:pPr>
+        <w:pStyle w:val="NoSpacing"/>
+        <w:jc w:val="both"/>
+        <w:rPr>
+          <w:lang w:val="sk-SK"/>
+        </w:rPr>
+      </w:pPr>
+      <w:r>
+        <w:rPr>
+          <w:lang w:val="sk-SK"/>
+        </w:rPr>
+        <w:t>Вѣщи оны оуже не имамь, ни власы, ниже одѣждѫ. Помышлꙗѭ, чьто вьсемꙋ нашемꙋ имѣнїю сълꙋчило сѧ естъ. Расхыщено ли бě, ли ѿвръжено, ѿнесено. Прѣвъзѧто.</w:t>
+      </w:r>
+    </w:p>
+    <w:p>
+      <w:pPr>
+        <w:pStyle w:val="NoSpacing"/>
+        <w:jc w:val="both"/>
+        <w:rPr>
+          <w:lang w:val="sk-SK"/>
+        </w:rPr>
+      </w:pPr>
+      <w:r>
+        <w:rPr>
+          <w:lang w:val="sk-SK"/>
+        </w:rPr>
+        <w:t>Есмь наоучила безъ мънога дѣйствовати. Аще мънога имаши, рече тетъка Лѵдїа, то въ свѣтъ вещьствьный ѕѣло вѧзеши сѧ. Достоитъ вамъ нищетѫ дꙋхомь въздѣлати. Блажени кротъци! А не продльжи еже о наслѣденїй землѧ изрещи.</w:t>
+      </w:r>
+    </w:p>
+    <w:p>
+      <w:pPr>
+        <w:pStyle w:val="NoSpacing"/>
+        <w:jc w:val="both"/>
+        <w:rPr>
+          <w:lang w:val="sk-SK"/>
+        </w:rPr>
+      </w:pPr>
+      <w:r>
+        <w:rPr>
+          <w:lang w:val="sk-SK"/>
+        </w:rPr>
+        <w:t>Лежѫ, водоѭ обливаема, оу скꙋтьницѧ отвореныѧ, еѧже нѣстъ, и мыслѭ о дѣвици, ꙗже нѣстъ пѣтьми лѣты оумрѣла; ꙗже вьсе еще сѫщьствꙋетъ, надѣѭ сѧ, аще и ни за мѧ. Еда мене за нѭ естъ? Есмь ли ей образомь нѣкъде въ тьмѣ на краи памѧти еѧ?</w:t>
+      </w:r>
+    </w:p>
+    <w:p>
+      <w:pPr>
+        <w:pStyle w:val="NoSpacing"/>
+        <w:jc w:val="both"/>
+        <w:rPr>
+          <w:lang w:val="sk-SK"/>
+        </w:rPr>
+      </w:pPr>
+      <w:r>
+        <w:rPr>
+          <w:lang w:val="sk-SK"/>
+        </w:rPr>
+        <w:t>Бѫдѫтъ ей рекли, не пъщꙋѭ, ꙗко мрьтъва есмь. Тако бы творили. Рекли быхѫ, ꙗко сицевꙋ льже себе оуподобити.</w:t>
+      </w:r>
+    </w:p>
+    <w:p>
+      <w:pPr>
+        <w:pStyle w:val="NoSpacing"/>
+        <w:jc w:val="both"/>
+        <w:rPr>
+          <w:lang w:val="sk-SK"/>
+        </w:rPr>
+      </w:pPr>
+      <w:r>
+        <w:rPr>
+          <w:lang w:val="sk-SK"/>
+        </w:rPr>
+        <w:t>Нынѣ ей осмь бѫдетъ. Ищислила есмь, знаѭ, елико врѣмене естъ минѫло. Прави бѣхѫ, льже естъ о ней акы мрьтъвѣ мыслити. Нѣстъ оубо ми нѫждьно надѣꙗти сѧ, или пещи сѧ ашꙋть. Въскѫѭ, рече тетъка Лѵдїа, главоѭ о зьдь бити? Нѣкогда грꙋбо обꙗснꙗаше.</w:t>
+      </w:r>
+    </w:p>
+    <w:p>
+      <w:pPr>
+        <w:pStyle w:val="NoSpacing"/>
+        <w:jc w:val="both"/>
+        <w:rPr>
+          <w:lang w:val="sk-SK"/>
+        </w:rPr>
+      </w:pPr>
+      <w:r>
+        <w:rPr>
+          <w:lang w:val="sk-SK"/>
+        </w:rPr>
+        <w:t>"Нѣмамь вьсь дьнь," гласъ Коринъ ѿвьнъ вратъ речетъ. Тако же естъ, не иматъ. Не иматъ ничьто вьсе. Не ми достоитъ, врѣмене ей ѿнимати. Намажѫ сѧ мыломь, польѕꙋѭ же четъкѫ и пем͛зѫ ѿдранїа ради кожѧ сꙋхы. Сицева помагательна пѫритѣньска намъ подаваѭтъ. Желаѭ чиста быти цѣлокꙋпь, безъ микрѡбъ ни квасьниць, елико врьшина лꙋны.</w:t>
+      </w:r>
+    </w:p>
+    <w:p>
+      <w:pPr>
+        <w:pStyle w:val="NoSpacing"/>
+        <w:jc w:val="both"/>
+        <w:rPr>
+          <w:lang w:val="sk-SK"/>
+        </w:rPr>
+      </w:pPr>
+      <w:r>
+        <w:rPr>
+          <w:lang w:val="sk-SK"/>
+        </w:rPr>
+        <w:t>Не бѫдѫ вечеръ сь могла пакы мыти сѧ, ниже по томь, вьсь дьнь. Могло бы вълїꙗти, глаголѧтъ, въскѫѭ тогда сбе подълагати?</w:t>
+      </w:r>
+    </w:p>
+    <w:p>
+      <w:pPr>
+        <w:pStyle w:val="NoSpacing"/>
+        <w:jc w:val="both"/>
+        <w:rPr>
+          <w:lang w:val="sk-SK"/>
+        </w:rPr>
+      </w:pPr>
+      <w:r>
+        <w:rPr>
+          <w:lang w:val="sk-SK"/>
+        </w:rPr>
+        <w:t>Не могѫ нынѣ ѿтещи поглѧдомь гыздѫ малѫѭ на ходилѣ своемь. Четыри числицѧ и око, ѧже изъ посъланїа ѿврънь. То иматъ оутврьдити, да никакоже не загꙋблѭ сѧ коньчь въ землѧвидѣ иномь. Тврьдѣ бо притежьна есмь за то, тврьдѣ рѣдъка. Азъ есмь народьно притѧжанїе.</w:t>
+      </w:r>
+    </w:p>
+    <w:p>
+      <w:pPr>
+        <w:pStyle w:val="NoSpacing"/>
+        <w:jc w:val="both"/>
+        <w:rPr>
+          <w:lang w:val="sk-SK"/>
+        </w:rPr>
+      </w:pPr>
+      <w:r>
+        <w:rPr>
+          <w:lang w:val="sk-SK"/>
+        </w:rPr>
+        <w:t>Тъкъцѧ изваждѫ, осꙋшѫ же сѧ, и одѣѭ сѧ чрьвленоѭ хавлїеѭ. Одѣждѫ дьньшьнѫѭ оставлѭ сьде, да ѭ Кори възѧтъ испьратъ. Пакы же въ килїй облечѫ сѧ. Бѣлааго клобꙋка вечеръ нѫждьно не бѫдетъ, понеже не хощѫ изити. Вьсѣкъ же въ домꙋ лице мое вѣстъ. Завой обаче свой чрьвленый имѫ, крыѭщи си власы своѧ влажьны, главѫ еще не избритѫ. Къдеже есмь видѣла онѫ прїанѫ о женахъ, клѧчѧщїихъ на стьгнѣ, дръжимыихъ рѫками, власомъ ихъ по пленицахъ падаѭщемъ? А чьто бѣхѫ сътворилы? Ꙗвѣ то бѣ давьно было, понеже не помьнѭ.</w:t>
+      </w:r>
+    </w:p>
+    <w:p>
+      <w:pPr>
+        <w:pStyle w:val="NoSpacing"/>
+        <w:jc w:val="both"/>
+        <w:rPr>
+          <w:lang w:val="sk-SK"/>
+        </w:rPr>
+      </w:pPr>
+      <w:r>
+        <w:rPr>
+          <w:lang w:val="sk-SK"/>
+        </w:rPr>
+        <w:t>Кори ми вечерѭ принесетъ, покрытѫ на подъносѣ. Поклепетъ на вратѣхъ прѣжде вълѣзенїа. Рачѫ ѭ за то. Значитъ бо, ꙗко мьнѣ еще егоже нами личьномь нарицаемааго присѫждаетъ.</w:t>
+      </w:r>
+    </w:p>
+    <w:p>
+      <w:pPr>
+        <w:pStyle w:val="NoSpacing"/>
+        <w:jc w:val="both"/>
+        <w:rPr>
+          <w:lang w:val="sk-SK"/>
+        </w:rPr>
+      </w:pPr>
+      <w:r>
+        <w:rPr>
+          <w:lang w:val="sk-SK"/>
+        </w:rPr>
+        <w:t>"Хвала ти," рекѫ азъ, подъносъ ей възимаѭщи, и она на мѧ даже оусмѣетъ сѧ, а ѿвратитъ сѧ безъ ѿвѣта. Егда есвѣ самѣ, срамлꙗетъ сѧ мене.</w:t>
+      </w:r>
+    </w:p>
+    <w:p>
+      <w:pPr>
+        <w:pStyle w:val="NoSpacing"/>
+        <w:jc w:val="both"/>
+        <w:rPr>
+          <w:lang w:val="sk-SK"/>
+        </w:rPr>
+      </w:pPr>
+      <w:r>
+        <w:rPr>
+          <w:lang w:val="sk-SK"/>
+        </w:rPr>
+        <w:t>Оставлѭ подъносъ на маломь, бѣломь столѣ, и привлекѫ сѣдало къ немꙋ. Ѿнемѫ покровъ подъносꙋ. Се, стегно кокошїе, прѣварено. Лꙋче кръвава, ꙗкоже ииногда е готовитъ.</w:t>
+      </w:r>
+    </w:p>
+    <w:p>
+      <w:pPr>
+        <w:pStyle w:val="NoSpacing"/>
+        <w:jc w:val="both"/>
+        <w:rPr>
+          <w:lang w:val="sk-SK"/>
+        </w:rPr>
+      </w:pPr>
+      <w:r>
+        <w:rPr>
+          <w:lang w:val="sk-SK"/>
+        </w:rPr>
+        <w:t>Рїта си иматъ подобы чювьства своꙗ осѣтимы творити. Се, кар͛тофъ, зеленъ же бобъ, салата. Крꙋшѧ лагъвены акы десер͛тъ. Пища естъ довольна, аще и проста. Съдравословесьна пища. Вїтамины достоитъ ти полꙋчати, и мїнералѧ, рече тетъка Лѵдїа свѣньливо. Достойны достоитъ вамъ быти съсѫды. А никоего кафѧте ни чаꙗ, ниже ал͛кохола. Просъмотренꙋ сѫщꙋ. Естъ и брысальцѧте хартїйна, акы въ кафѧтьницахъ.</w:t>
+      </w:r>
+    </w:p>
+    <w:p>
+      <w:pPr>
+        <w:pStyle w:val="NoSpacing"/>
+        <w:jc w:val="both"/>
+        <w:rPr>
+          <w:lang w:val="sk-SK"/>
+        </w:rPr>
+      </w:pPr>
+      <w:r>
+        <w:rPr>
+          <w:lang w:val="sk-SK"/>
+        </w:rPr>
+        <w:t xml:space="preserve">Мыслѭ о инѣхъ, ихъже вънѣйшїихъ. Се, сьде землꙗ естъ вънѫтрѣшьна, и азъ си акы въ пѣрїй жительствꙋѭ. Да ны Г-дь истиньно благодарьны сътвори, рече тетъка Лѵдїа. Или хвалители бѣ, азъ же начьнѫ ꙗсти. Нѣсмь вечеръ сь гладьна. Въ желѫдъкцѣ ми лошо естъ. Нѣстъ обаче мѣста, камо е ѿвръщи, нѣстъ растенїй въ грънѣхъ, а не бѫдѫ афедрѡнъ пытала. Зорьнѣста есмь ѕѣло, </w:t>
+      </w:r>
+      <w:r>
+        <w:rPr>
+          <w:lang w:val="sk-SK"/>
+        </w:rPr>
+        <w:lastRenderedPageBreak/>
+        <w:t>тако бѫдетъ. Могѫ ли то на блюдѣ ооставити, молити Корѭ да мѧ не прѣдастъ? Жꙋвѫ и глъщѫ, жꙋвѫ же и гъщѫ, потъ сѣтѧщи ꙗвлѧщь сѧ. Въ жалѫдъцѣ моемь храна въкꙋпь валитъ сѧ, акы кꙋсъ хартїѧ влажьны, сътискомы.</w:t>
+      </w:r>
+    </w:p>
+    <w:p>
+      <w:pPr>
+        <w:pStyle w:val="NoSpacing"/>
+        <w:jc w:val="both"/>
+        <w:rPr>
+          <w:lang w:val="sk-SK"/>
+        </w:rPr>
+      </w:pPr>
+      <w:r>
+        <w:rPr>
+          <w:lang w:val="sk-SK"/>
+        </w:rPr>
+        <w:t xml:space="preserve">Долѣ же въ трапезарїй свѧщїй бѫдетъ на великой махагѡньной трапезѣ, бѣлый покровъ стольный, срѣбра и цвѣтъ, чашїй же виномь налитъ. Ножѧ </w:t>
+      </w:r>
+      <w:r>
+        <w:rPr>
+          <w:lang w:val="bg-BG"/>
+        </w:rPr>
+        <w:t>им</w:t>
+      </w:r>
+      <w:r>
+        <w:rPr>
+          <w:lang w:val="sk-SK"/>
+        </w:rPr>
+        <w:t>ѫтъ о фар͛фꙋръ клепати, звѫнꙋ вилицѧ положены съ въздышькоѭ едва слышимоѭ, оставъши половинѫ блюда не посѧгнѫтѫ. Негъли она речетъ, ꙗко глади не имѣаше. Вѣрѫѧть ничьтоже не речетъ. Аще она чьто речетъ, онъ припомьнитъ ли то? Аще же ничесоже не речетъ, оусѣтитъ ли онъ? Мыслѭ, како оуспѣваетъ оусѣтима быти. Мьнѭ, ꙗко трꙋдьно бѫдетъ.</w:t>
+      </w:r>
+    </w:p>
+    <w:p>
+      <w:pPr>
+        <w:pStyle w:val="NoSpacing"/>
+        <w:jc w:val="both"/>
+        <w:rPr>
+          <w:lang w:val="sk-SK"/>
+        </w:rPr>
+      </w:pPr>
+      <w:r>
+        <w:rPr>
+          <w:lang w:val="sk-SK"/>
+        </w:rPr>
+        <w:t xml:space="preserve">На краи блюда кꙋсьцѧ масла естъ. Истрьѕѫ кѫтъкъ брысальцѧте, </w:t>
+      </w:r>
+      <w:r>
+        <w:rPr>
+          <w:lang w:val="bg-BG"/>
+        </w:rPr>
+        <w:t>объ</w:t>
+      </w:r>
+      <w:r>
+        <w:rPr>
+          <w:lang w:val="sk-SK"/>
+        </w:rPr>
+        <w:t>вїѭ имь масло, ѿнесѫ же е въ скꙋтьницѫ</w:t>
+      </w:r>
+      <w:r>
+        <w:rPr>
+          <w:lang w:val="bg-BG"/>
+        </w:rPr>
+        <w:t>,</w:t>
+      </w:r>
+      <w:r>
+        <w:rPr>
+          <w:lang w:val="sk-SK"/>
+        </w:rPr>
+        <w:t xml:space="preserve"> и сѫнѫ е въ конъ обꙋщѧ десны, ѿ сꙋгꙋва заложьна, ꙗкоже ии прѣжде творꙗахъ. Съкрꙋшѫ же осталое ѿ брысальцѧте; никътоже бо, не пъщꙋѭ, не </w:t>
+      </w:r>
+      <w:r>
+        <w:rPr>
+          <w:lang w:val="bg-BG"/>
+        </w:rPr>
+        <w:t>има</w:t>
+      </w:r>
+      <w:r>
+        <w:rPr>
+          <w:lang w:val="sk-SK"/>
+        </w:rPr>
+        <w:t>тъ е просъматрꙗти, еда нѣчьто скѫдьно естъ. Поздѣе нощи ми бѫдетъ на польѕѫ. Вечеръ сь бы не было благо, масломь оухати.</w:t>
+      </w:r>
+    </w:p>
+    <w:p>
+      <w:pPr>
+        <w:pStyle w:val="NoSpacing"/>
+        <w:jc w:val="both"/>
+        <w:rPr>
+          <w:lang w:val="sk-SK"/>
+        </w:rPr>
+      </w:pPr>
+      <w:r>
+        <w:rPr>
+          <w:lang w:val="sk-SK"/>
+        </w:rPr>
+        <w:t>Чаѭ. Съберѫ сѧ. Азъ мое естъ, емꙋже достоитъ мьноѭ съврано быти, акы речь събираема бываетъ. Достоитъ ми сътворено прѣдъставити, а не рождено.</w:t>
+      </w:r>
+    </w:p>
+    <w:p>
+      <w:pPr>
+        <w:pStyle w:val="NoSpacing"/>
+        <w:jc w:val="both"/>
+        <w:rPr>
+          <w:lang w:val="sk-SK"/>
+        </w:rPr>
+      </w:pPr>
+      <w:r>
+        <w:rPr>
+          <w:lang w:val="sk-SK"/>
+        </w:rPr>
+        <w:t xml:space="preserve"> </w:t>
+      </w:r>
+    </w:p>
+    <w:p>
+      <w:pPr>
+        <w:pStyle w:val="Heading2"/>
+        <w:rPr>
+          <w:lang w:val="sk-SK"/>
+        </w:rPr>
+      </w:pPr>
+      <w:r>
+        <w:rPr>
+          <w:lang w:val="sk-SK"/>
+        </w:rPr>
+        <w:t>Глава *гı*</w:t>
+      </w:r>
+    </w:p>
+    <w:p>
+      <w:pPr>
+        <w:pStyle w:val="NoSpacing"/>
+        <w:jc w:val="both"/>
+        <w:rPr>
+          <w:lang w:val="sk-SK"/>
+        </w:rPr>
+      </w:pPr>
+    </w:p>
+    <w:p>
+      <w:pPr>
+        <w:pStyle w:val="NoSpacing"/>
+        <w:jc w:val="both"/>
+        <w:rPr>
+          <w:lang w:val="sk-SK"/>
+        </w:rPr>
+      </w:pPr>
+      <w:r>
+        <w:rPr>
+          <w:lang w:val="sk-SK"/>
+        </w:rPr>
+        <w:t>Врѣмене естъ не щѧдьно. Того ради не бѣхъ подъготовлена - врѣмене мъножьства не испльнена, скобы дльгы съ ничимь. Се, врѣмѧ акы шꙋмъ бѣлый. Да быхъ понѣ могла прѣкꙋщати. Ли тъкати, или плести, нѣчьто рѫкама дѣлати. Ищѫ цїгарицѫ. Помьнѭ сѧ по хорахъ хѫдожьнахъ ходѧщѫ, имьже о сътотѣлтїй девѧтемь на десѧте; възбѣшенїа тогдашьна о харемѣхъ. Се, кꙋпы образъ съ харемы, женъ тлъстъ на ложихъ, съ тꙋр͛баны на главахъ, или шапъками кадїфьнами, овѣꙗемъ пѣры павїи, скопьцꙋ на оузадїй стоѧ стражѧщꙋ. Се, исслѣдванїа плъти сѣдѫщѧ, писаны мѫжи, иже тамо никогда не бѣхѫ въшьли. Имѣхѫ любообразьны быти, и ꙗвлѣахѫ ми сѧ таковы и по истинѣ быти, врѣмени своемь; а нынѣ есмь о немьже по истинѣ бѣхѫ разоумѣла. Бѣхѫ образы обездꙋшенїа; о печали, о вещьхъ не польѕоваемахъ. Бѣхѫ писанїа о оунынїй. Негъли и оунынїе можетъ быти любообразьно быти, егда оу женъ естъ, мѫжь ради.</w:t>
+      </w:r>
+    </w:p>
+    <w:p>
+      <w:pPr>
+        <w:pStyle w:val="NoSpacing"/>
+        <w:jc w:val="both"/>
+        <w:rPr>
+          <w:lang w:val="sk-SK"/>
+        </w:rPr>
+      </w:pPr>
+      <w:r>
+        <w:rPr>
+          <w:lang w:val="sk-SK"/>
+        </w:rPr>
+        <w:t>Чаѭ, оумыта, и исчесана, накръмлена же, акы прасѧ изѧщьно.</w:t>
+      </w:r>
+    </w:p>
+    <w:p>
+      <w:pPr>
+        <w:pStyle w:val="NoSpacing"/>
+        <w:jc w:val="both"/>
+        <w:rPr>
+          <w:lang w:val="sk-SK"/>
+        </w:rPr>
+      </w:pPr>
+      <w:r>
+        <w:rPr>
+          <w:lang w:val="sk-SK"/>
+        </w:rPr>
+        <w:t>Вънегда въ осмьхъ десѧтехъ бѣхѫ свалъмы измыслили прасѧщѧ, прасѧтъ ради въ хлѣвѣхъ мастимъ. Свалъми прасѧщи бѣхѫ велїи, оцвѣтени, и прасѧта си ѧ рыпакы повалѣахѫ. Прасѧтаре рекошѧ, ꙗко то прѧженїе мышьць оулꙋчало; прасѧта любопытьна была, рачила о нѣчемь пещи сѧ.</w:t>
+      </w:r>
+    </w:p>
+    <w:p>
+      <w:pPr>
+        <w:pStyle w:val="NoSpacing"/>
+        <w:jc w:val="both"/>
+        <w:rPr>
+          <w:lang w:val="sk-SK"/>
+        </w:rPr>
+      </w:pPr>
+      <w:r>
+        <w:rPr>
+          <w:lang w:val="sk-SK"/>
+        </w:rPr>
+        <w:t>Есмь о томь въ Въведенїй оу ѱѵхологїѭ чела; о томь, главѫ же о плъсѣхъ затворенѣхъ, оудараѭщихъ сѧ токомь, ꙗко да чьто творѧтъ. И онѫ о голѫбѣхъ, възоученѣхъ зобати на копьцѧ, имьже зрьно житьно ꙗвлѣаше сѧ. Бѣхѫ три ꙗта: прьвое едьно зрьно за вьсѣкъ зобъ полꙋчааше, въторое же за въсѣкъ въторъ, а третїе по сълꙋчаи. Егда иже задльжимый зрьно въздръжи, прьвое ꙗто скоро остави сѧ, а въторое мало поздѣе. Третїе же никогда не оставлꙗаше сѧ. Хотѣли бы и до съмрьти оузоблꙗти сѧ, паче оставленїа. Кътоже знаетъ, чьто ѧ канѣаше?</w:t>
+      </w:r>
+    </w:p>
+    <w:p>
+      <w:pPr>
+        <w:pStyle w:val="NoSpacing"/>
+        <w:jc w:val="both"/>
+        <w:rPr>
+          <w:lang w:val="sk-SK"/>
+        </w:rPr>
+      </w:pPr>
+      <w:r>
+        <w:rPr>
+          <w:lang w:val="sk-SK"/>
+        </w:rPr>
+        <w:t>Искала быхъ свалъмъ прасѧцїй.</w:t>
+      </w:r>
+    </w:p>
+    <w:p>
+      <w:pPr>
+        <w:pStyle w:val="NoSpacing"/>
+        <w:jc w:val="both"/>
+        <w:rPr>
+          <w:lang w:val="sk-SK"/>
+        </w:rPr>
+      </w:pPr>
+      <w:r>
+        <w:rPr>
+          <w:lang w:val="sk-SK"/>
+        </w:rPr>
+        <w:t>Лежѫ на рогози съ наборы. Вынѫ мощьно оупражнꙗти, рече тетъка Лѵдїа. Нѣколикы краты дьнемь, въграждены въ правило дьневьное. Раменѣ оу бокꙋ, колѣнѣ съломенѣ, движи чрѣсла, съклони хръбътъ. Исправи. Пакы же. Въздръжи дыханїе до пѧти, дръжи, пꙋсти. Дѣлаахомъ то въ сѣни вѣда ради домашьнааго, испраздьнена бывъша витлъ шїѭщь и пьральныихъ; едьноглась на жинѣницахъ ꙗпоньсцѣхъ, съ прїаноѭ Ле Сѵл͛фиде играѭщеѭ. То естъ нынѣ въ главѣ моей слышимо, движѧщи сѧ, клонѧщи же, и дышѧщи. Задъ очима моима затворенома тънькы бѣлы плѧсицѧ повабь междꙋ дръвесы играѭтъ, ногамъ ихъ акы ѧже пътиць дръжимъ трѧсѫщимъ сѧ.</w:t>
+      </w:r>
+    </w:p>
+    <w:p>
+      <w:pPr>
+        <w:pStyle w:val="NoSpacing"/>
+        <w:jc w:val="both"/>
+        <w:rPr>
+          <w:lang w:val="sk-SK"/>
+        </w:rPr>
+      </w:pPr>
+      <w:r>
+        <w:rPr>
+          <w:lang w:val="sk-SK"/>
+        </w:rPr>
+        <w:t xml:space="preserve">По обѣдѣ часъ на одрѣхъ своихъ въ оупражнительной лежаахомъ, междꙋ третїемь и четврътомь. Рекъше, врѣмѧ почиванїа и кльцанїа. Мьнѣаше ми сѧ, ꙗко искаахѫ врѣмене себе ради свободьна ѿ оученїа, и знаꙗхъ, ꙗко тогда тетъкы слꙋжѧщѧѧ въ килїѭ хождаахѫ чашѧ ради кафѧте, или чесо </w:t>
+      </w:r>
+      <w:r>
+        <w:rPr>
+          <w:lang w:val="sk-SK"/>
+        </w:rPr>
+        <w:lastRenderedPageBreak/>
+        <w:t>тако наричаахѫ. А нынѣ мьнѭ, ꙗко почиванїе то и оупражненїемь бѣ. Възможьность намъ сице даꙗахѫ врѣмени обыкнѫти праздьнꙋ.</w:t>
+      </w:r>
+    </w:p>
+    <w:p>
+      <w:pPr>
+        <w:pStyle w:val="NoSpacing"/>
+        <w:jc w:val="both"/>
+        <w:rPr>
+          <w:lang w:val="sk-SK"/>
+        </w:rPr>
+      </w:pPr>
+      <w:r>
+        <w:rPr>
+          <w:lang w:val="sk-SK"/>
+        </w:rPr>
+        <w:t>Котѧщїй сънъ, тетъка Лѵдїа то наричааше, свѣньливо по своемꙋ.</w:t>
+      </w:r>
+    </w:p>
+    <w:p>
+      <w:pPr>
+        <w:pStyle w:val="NoSpacing"/>
+        <w:jc w:val="both"/>
+        <w:rPr>
+          <w:lang w:val="sk-SK"/>
+        </w:rPr>
+      </w:pPr>
+      <w:r>
+        <w:rPr>
+          <w:lang w:val="sk-SK"/>
+        </w:rPr>
+        <w:t>А страньно бѣ, ꙗко еже почивати намъ бѣ нꙋждьно. Мъногы ѿ насъ въздрѣмлꙗахѫ. Изнемаганы бываахомъ, врѣменемь вѧщьшемь. Лѣкомь нѣкоемь, или опоителемь, мьнѭ, дадимомь въ пищи, да бѫдемъ покойны. Мощьно же ни. Негъли бѣ мѣстомь самомь. По прьвомь оударѣ, въразоумѣвъши сѧ, оуне бѣ себе не чюти. Мощьно бѣ себѣ рещи, силы своѧ щѧдити.</w:t>
+      </w:r>
+    </w:p>
+    <w:p>
+      <w:pPr>
+        <w:pStyle w:val="NoSpacing"/>
+        <w:jc w:val="both"/>
+        <w:rPr>
+          <w:lang w:val="sk-SK"/>
+        </w:rPr>
+      </w:pPr>
+      <w:r>
+        <w:rPr>
+          <w:lang w:val="sk-SK"/>
+        </w:rPr>
+        <w:t>Имѣахъ тꙋ третїеѭ седмицеѭ быти, егда Моїра ꙗви сѧ. Приведошѧ ѭ въ оупражнительнѫѭ, егда сице сънꙋваахомъ. Еще бѣ одѣꙗна по старꙋ, џин͛совы и кꙋкꙋльѭ модроѭ - власи еѧ кратъци бѣхѫ, ей ꙗкоже вынѫ мѡдѫ ѿрицаѭщи - того ради ѭ абїе распознахъ.  И она мѧ зрѣ, обаче ѿврати сѧ, оуже знаѭщи, еже пъвьно естъ. На ланитѣ шꙋей багрѧщѫ сѧ имѣаше сининѫ. Тетъкы ѭ ведошѧ къ одрꙋ праздьнꙋ, идеже ѭ рꙋхо чрьвлено оуже разложено ожидааше. Съблече сѧ, и пакы почѧ себе одѣꙗти, млъчѧщи, тетъкамъ оу краꙗ одра стоѧщамъ, намъ же дрꙋгамъ исподъ очесъ полꙋзатворенъ блюдѧщамъ. Клонѧщи ей, могъ ставы еѧ зрѣти хръбътьны.</w:t>
+      </w:r>
+    </w:p>
+    <w:p>
+      <w:pPr>
+        <w:pStyle w:val="NoSpacing"/>
+        <w:jc w:val="both"/>
+        <w:rPr>
+          <w:lang w:val="sk-SK"/>
+        </w:rPr>
+      </w:pPr>
+      <w:r>
+        <w:rPr>
+          <w:lang w:val="sk-SK"/>
+        </w:rPr>
+        <w:t>Нѣколикы дьни не моговѣ бесѣдовати; тъчїѭ глѧдѣаховѣ, поглѧды кратъкы, акы ѧзыкъ омочѧще. Дрꙋжьбы бо подъзорьны бываахѫ, знаевѣ, ѿстѫпаѭщи едьна дрꙋгой часы обѣдьны въ кафѧтьници събираѭще сѧ, и въ проходѣхъ междꙋ чьтенїи. А четврътый дьнь мѧ придрꙋжи, ходѧщамъ намъ въ двоицахъ о игрище фꙋт̀больное. Прѣжде съврьшенїа намъ не бѣхѫ бѣла крила дадимы, тъчьѭ завоѧ имѣахомъ; тако можаахомъ бесѣдовати, доиде остаахомъ тихы, не обращаѭщи сѧ къ себѣ. Тетъкы на прѣди чина грѣдѣахѫ, и на коньци, бѣды оубо тъчїѭ ѿ инѣхъ бѣ. Нѣкъторы бо, вѣрꙋѭщѧ сѫщѧ, бы на могли прѣдати.</w:t>
+      </w:r>
+    </w:p>
+    <w:p>
+      <w:pPr>
+        <w:pStyle w:val="NoSpacing"/>
+        <w:jc w:val="both"/>
+        <w:rPr>
+          <w:lang w:val="sk-SK"/>
+        </w:rPr>
+      </w:pPr>
+      <w:r>
+        <w:rPr>
+          <w:lang w:val="sk-SK"/>
+        </w:rPr>
+        <w:t>Се, грꙋда лꙋда, рече Моїра.</w:t>
+      </w:r>
+    </w:p>
+    <w:p>
+      <w:pPr>
+        <w:pStyle w:val="NoSpacing"/>
+        <w:jc w:val="both"/>
+        <w:rPr>
+          <w:lang w:val="sk-SK"/>
+        </w:rPr>
+      </w:pPr>
+      <w:r>
+        <w:rPr>
+          <w:lang w:val="sk-SK"/>
+        </w:rPr>
+        <w:t>Рада тѧ виждѫ, рѣхъ азъ.</w:t>
+      </w:r>
+    </w:p>
+    <w:p>
+      <w:pPr>
+        <w:pStyle w:val="NoSpacing"/>
+        <w:jc w:val="both"/>
+        <w:rPr>
+          <w:lang w:val="sk-SK"/>
+        </w:rPr>
+      </w:pPr>
+      <w:r>
+        <w:rPr>
+          <w:lang w:val="sk-SK"/>
+        </w:rPr>
+        <w:t>Къде можевѣ бесѣдовати? рече Моїра.</w:t>
+      </w:r>
+    </w:p>
+    <w:p>
+      <w:pPr>
+        <w:pStyle w:val="NoSpacing"/>
+        <w:jc w:val="both"/>
+        <w:rPr>
+          <w:lang w:val="sk-SK"/>
+        </w:rPr>
+      </w:pPr>
+      <w:r>
+        <w:rPr>
+          <w:lang w:val="sk-SK"/>
+        </w:rPr>
+        <w:t>Афедрѡнѣ, рѣхъ. Блюди часъ. Клѣтъ послѣдьный, полꙋ третїааго.</w:t>
+      </w:r>
+    </w:p>
+    <w:p>
+      <w:pPr>
+        <w:pStyle w:val="NoSpacing"/>
+        <w:jc w:val="both"/>
+        <w:rPr>
+          <w:lang w:val="sk-SK"/>
+        </w:rPr>
+      </w:pPr>
+      <w:r>
+        <w:rPr>
+          <w:lang w:val="sk-SK"/>
+        </w:rPr>
+        <w:t>То бѣ вьсе, еже си рѣхомъ.</w:t>
+      </w:r>
+    </w:p>
+    <w:p>
+      <w:pPr>
+        <w:pStyle w:val="NoSpacing"/>
+        <w:jc w:val="both"/>
+        <w:rPr>
+          <w:lang w:val="sk-SK"/>
+        </w:rPr>
+      </w:pPr>
+      <w:r>
+        <w:rPr>
+          <w:lang w:val="sk-SK"/>
+        </w:rPr>
+        <w:t>Обеспекꙋетъ мѧ, Моїрѣ сьде сѫщи. Можемъ въ афедрѡнъ ити аще рѫкѫ въздвигнемъ, аще и границь естъ колико пѫти дьнемь, пишѧть то въ графы. Блюждѫ часовьникъ, токовый и крѫгълый, на дъсцѣ зеленѣ. Полꙋ третїааго врѣмени свѣдѣтелеванїа бѫдетъ. Тетъка Елена естъ сьде, ꙗкоже и тетъка Лѵдїа, понеже свѣдѣтелеванїе знаменито естъ. Тетъка Елена тлъста естъ. Единоѭ ѿдѣлꙋ Блюстель тѧжьсти въ Аїѡвѣ прѣдъстоꙗаше. Добра естъ въ свѣдѣтелеванїй.</w:t>
+      </w:r>
+    </w:p>
+    <w:p>
+      <w:pPr>
+        <w:pStyle w:val="NoSpacing"/>
+        <w:jc w:val="both"/>
+        <w:rPr>
+          <w:lang w:val="sk-SK"/>
+        </w:rPr>
+      </w:pPr>
+      <w:r>
+        <w:rPr>
+          <w:lang w:val="sk-SK"/>
+        </w:rPr>
+        <w:t>Се, Iѡанина, вѣщаѭщи, како насилена быстъ хѫсоѭ, четыри на десѧте лѣтьна, и изврьже.</w:t>
+      </w:r>
+    </w:p>
+    <w:p>
+      <w:pPr>
+        <w:pStyle w:val="NoSpacing"/>
+        <w:jc w:val="both"/>
+        <w:rPr>
+          <w:lang w:val="sk-SK"/>
+        </w:rPr>
+      </w:pPr>
+      <w:r>
+        <w:rPr>
+          <w:lang w:val="sk-SK"/>
+        </w:rPr>
+        <w:t>Тожде и седмицѫ прошьдъшѫ расказа. Едва тѣмь не гръдѣаше сѧ, глаголѧщи. Мощьно то даже нѣстъ истина. Оу свѣдѣтелеванїа беспечь бывааше чьто измыслити, нежели рещи, ꙗко нѣстъ чьто раскрыти. Нѫ ꙗкоже Iѡанинѣ сѫщи, вѣрѫѧть то бѫдетъ истина.</w:t>
+      </w:r>
+    </w:p>
+    <w:p>
+      <w:pPr>
+        <w:pStyle w:val="NoSpacing"/>
+        <w:jc w:val="both"/>
+        <w:rPr>
+          <w:lang w:val="sk-SK"/>
+        </w:rPr>
+      </w:pPr>
+      <w:r>
+        <w:rPr>
+          <w:lang w:val="sk-SK"/>
+        </w:rPr>
+        <w:t>А кого то естъ вина? рече тетъка Елена, дръжѧщи прьсть тлъстъ въздвигнѫтъ.</w:t>
+      </w:r>
+    </w:p>
+    <w:p>
+      <w:pPr>
+        <w:pStyle w:val="NoSpacing"/>
+        <w:jc w:val="both"/>
+        <w:rPr>
+          <w:lang w:val="sk-SK"/>
+        </w:rPr>
+      </w:pPr>
+      <w:r>
+        <w:rPr>
+          <w:lang w:val="sk-SK"/>
+        </w:rPr>
+        <w:t>Еѧ вина, еѧ вина, еѧ вина, въспѣемъ едьномь гласомь.</w:t>
+      </w:r>
+    </w:p>
+    <w:p>
+      <w:pPr>
+        <w:pStyle w:val="NoSpacing"/>
+        <w:jc w:val="both"/>
+        <w:rPr>
+          <w:lang w:val="sk-SK"/>
+        </w:rPr>
+      </w:pPr>
+      <w:r>
+        <w:rPr>
+          <w:lang w:val="sk-SK"/>
+        </w:rPr>
+        <w:t>А къто ѧ къ томꙋ бѣ навелъ? тетъка Елена блъщитъ, оугодима нами.</w:t>
+      </w:r>
+    </w:p>
+    <w:p>
+      <w:pPr>
+        <w:pStyle w:val="NoSpacing"/>
+        <w:jc w:val="both"/>
+        <w:rPr>
+          <w:lang w:val="sk-SK"/>
+        </w:rPr>
+      </w:pPr>
+      <w:r>
+        <w:rPr>
+          <w:lang w:val="sk-SK"/>
+        </w:rPr>
+        <w:t>Она! Она! Она!</w:t>
+      </w:r>
+    </w:p>
+    <w:p>
+      <w:pPr>
+        <w:pStyle w:val="NoSpacing"/>
+        <w:jc w:val="both"/>
+        <w:rPr>
+          <w:lang w:val="sk-SK"/>
+        </w:rPr>
+      </w:pPr>
+      <w:r>
+        <w:rPr>
+          <w:lang w:val="sk-SK"/>
+        </w:rPr>
+        <w:t>Почьто б-гъ нѣчьто сице страшьно попꙋсти?</w:t>
+      </w:r>
+    </w:p>
+    <w:p>
+      <w:pPr>
+        <w:pStyle w:val="NoSpacing"/>
+        <w:jc w:val="both"/>
+        <w:rPr>
+          <w:lang w:val="sk-SK"/>
+        </w:rPr>
+      </w:pPr>
+      <w:r>
+        <w:rPr>
+          <w:lang w:val="sk-SK"/>
+        </w:rPr>
+        <w:t>Да ѭ наоучитъ! Да ѭ наоучитъ! Да ѭ наоучитъ!</w:t>
+      </w:r>
+    </w:p>
+    <w:p>
+      <w:pPr>
+        <w:pStyle w:val="NoSpacing"/>
+        <w:jc w:val="both"/>
+        <w:rPr>
+          <w:lang w:val="sk-SK"/>
+        </w:rPr>
+      </w:pPr>
+      <w:r>
+        <w:rPr>
+          <w:lang w:val="sk-SK"/>
+        </w:rPr>
+        <w:t>Седмицѫ прошьдъшѫ Iѡанина прослъзи сѧ. Тетъка Елена ѭ сътвори клѧкнѫти прѣдъ чрѣдоѭ, съ рѫкама задъ хръбътомь, да ѭ вьсѧ видимъ, чрьвленое еѧ лице, капѧщь же носъ. Власы еѧ оуныло плавы, рѧсы тънъкы, елико ꙗвишѧ сѧ не сѫщи. Загꙋблены рѧсы акы оу нѣкого огнемь прошьдъша. Очи изгорѣлѣ. Гнѫсьна ꙗвлѣаше сѧ: слаба, обращьлива, сквръньна, розова же, акы мышь новорождена. Никътора ѿ насъ не искааше тако ꙗвити сѧ, никакоже. Кратъцѣ, аще и знаещѧ, чьто съ неѭ творѣахѫ, омразихомъ ѭ.</w:t>
+      </w:r>
+    </w:p>
+    <w:p>
+      <w:pPr>
+        <w:pStyle w:val="NoSpacing"/>
+        <w:jc w:val="both"/>
+        <w:rPr>
+          <w:lang w:val="sk-SK"/>
+        </w:rPr>
+      </w:pPr>
+      <w:r>
+        <w:rPr>
+          <w:lang w:val="sk-SK"/>
+        </w:rPr>
+        <w:t>Рыдай! Рыдай! Рыдай!</w:t>
+      </w:r>
+    </w:p>
+    <w:p>
+      <w:pPr>
+        <w:pStyle w:val="NoSpacing"/>
+        <w:jc w:val="both"/>
+        <w:rPr>
+          <w:lang w:val="sk-SK"/>
+        </w:rPr>
+      </w:pPr>
+      <w:r>
+        <w:rPr>
+          <w:lang w:val="sk-SK"/>
+        </w:rPr>
+        <w:t>Тако и мьнихомъ, а то еже лѫкавое бѣ.</w:t>
+      </w:r>
+    </w:p>
+    <w:p>
+      <w:pPr>
+        <w:pStyle w:val="NoSpacing"/>
+        <w:jc w:val="both"/>
+        <w:rPr>
+          <w:lang w:val="sk-SK"/>
+        </w:rPr>
+      </w:pPr>
+      <w:r>
+        <w:rPr>
+          <w:lang w:val="sk-SK"/>
+        </w:rPr>
+        <w:t>Вънегда о себѣ мъного мьнѣахъ. Тогда ни.</w:t>
+      </w:r>
+    </w:p>
+    <w:p>
+      <w:pPr>
+        <w:pStyle w:val="NoSpacing"/>
+        <w:jc w:val="both"/>
+        <w:rPr>
+          <w:lang w:val="sk-SK"/>
+        </w:rPr>
+      </w:pPr>
+      <w:r>
+        <w:rPr>
+          <w:lang w:val="sk-SK"/>
+        </w:rPr>
+        <w:t>То быстъ седмицѫ мимошдъшѫ. Сїѭ Iѡанина не остави ны на нѭ пискати. То бѣ моꙗ вина, рече она. Тъчїѭ моꙗ вина бѣ. Азъ есмь ѧ навела. Достойно ми бѣ тръпѣти.</w:t>
+      </w:r>
+    </w:p>
+    <w:p>
+      <w:pPr>
+        <w:pStyle w:val="NoSpacing"/>
+        <w:jc w:val="both"/>
+        <w:rPr>
+          <w:lang w:val="sk-SK"/>
+        </w:rPr>
+      </w:pPr>
+      <w:r>
+        <w:rPr>
+          <w:lang w:val="sk-SK"/>
+        </w:rPr>
+        <w:lastRenderedPageBreak/>
+        <w:t>Ѕѣло добрѣ, Iѡанино, рече тетъка Лѵдїа. Еси примѣръ.</w:t>
+      </w:r>
+    </w:p>
+    <w:p>
+      <w:pPr>
+        <w:pStyle w:val="NoSpacing"/>
+        <w:jc w:val="both"/>
+        <w:rPr>
+          <w:lang w:val="sk-SK"/>
+        </w:rPr>
+      </w:pPr>
+      <w:r>
+        <w:rPr>
+          <w:lang w:val="sk-SK"/>
+        </w:rPr>
+        <w:t>Имамь чаꙗти, доидеже бѫдетъ се съврьшило, прѣжде ꙗко рѫкѫ въздвигнѫ. Нѣкогда, аще въпросъ въ часѣ грѣшьнѣ придетъ, могѫтъ рещи ни. Аще естъ въ истинѫ нѫждьно ити, то можетъ быти основьно. Вьчера Долѡресь на подъ испꙋсти. Дъвѣ тетъцѣ ѭ ѿнеста, вьсѣка подъ пазꙋхоѭ ѭ несѫщи. Не бѣ тꙋ расхожденїа ради пообѣдьна, нѫ нощи бѣ на одрѣ своемь обычьнѣѣмь. Вьсѫ нощь ѭ бѣ слышати въздышаѭщѫ, пакы и пакы.</w:t>
+      </w:r>
+    </w:p>
+    <w:p>
+      <w:pPr>
+        <w:pStyle w:val="NoSpacing"/>
+        <w:jc w:val="both"/>
+        <w:rPr>
+          <w:lang w:val="sk-SK"/>
+        </w:rPr>
+      </w:pPr>
+      <w:r>
+        <w:rPr>
+          <w:lang w:val="sk-SK"/>
+        </w:rPr>
+        <w:t>Чьтоже сѫть ей сътворили?  шьпътѣахомъ междꙋ одры.</w:t>
+      </w:r>
+    </w:p>
+    <w:p>
+      <w:pPr>
+        <w:pStyle w:val="NoSpacing"/>
+        <w:jc w:val="both"/>
+        <w:rPr>
+          <w:lang w:val="sk-SK"/>
+        </w:rPr>
+      </w:pPr>
+      <w:r>
+        <w:rPr>
+          <w:lang w:val="sk-SK"/>
+        </w:rPr>
+        <w:t>Не вѣдѣ.</w:t>
+      </w:r>
+    </w:p>
+    <w:p>
+      <w:pPr>
+        <w:pStyle w:val="NoSpacing"/>
+        <w:jc w:val="both"/>
+        <w:rPr>
+          <w:lang w:val="sk-SK"/>
+        </w:rPr>
+      </w:pPr>
+      <w:r>
+        <w:rPr>
+          <w:lang w:val="sk-SK"/>
+        </w:rPr>
+        <w:t>Еже не вѣдѣти то огорьшаетъ.</w:t>
+      </w:r>
+    </w:p>
+    <w:p>
+      <w:pPr>
+        <w:pStyle w:val="NoSpacing"/>
+        <w:jc w:val="both"/>
+        <w:rPr>
+          <w:lang w:val="sk-SK"/>
+        </w:rPr>
+      </w:pPr>
+      <w:r>
+        <w:rPr>
+          <w:lang w:val="sk-SK"/>
+        </w:rPr>
+        <w:t>Въздвигнѫ рѫкѫ, тетъка Лѵдїа же кывнетъ. Въстанѫ, и грѧдѫ въ проходъ, неподъзорьливо елико възмогѫ. Вънѣ афедрѡна тетъка Елисавета стражитъ. Кывнетъ, значѧщи, ꙗко могѫ вънити.</w:t>
+      </w:r>
+    </w:p>
+    <w:p>
+      <w:pPr>
+        <w:pStyle w:val="NoSpacing"/>
+        <w:jc w:val="both"/>
+        <w:rPr>
+          <w:lang w:val="sk-SK"/>
+        </w:rPr>
+      </w:pPr>
+      <w:r>
+        <w:rPr>
+          <w:lang w:val="sk-SK"/>
+        </w:rPr>
+        <w:t>Афедрѡни ти прѣжде мѫжьсци бѣхѫ. И сьде бѣхѫ тикы оунылами дъсками крѫглами ѿ сива кова измѣстили, а мочителѧ остали, на едьной ѿ зьдїй, емаїера бѣла съ скврънами жлътами. Страньно ꙗвлѧтъ сѧ, акы ракъве дѣтъскы. Чюждѫ сѧ пакы о наготѣ въ животѣ мѫжьскомь: тꙋчѧ на отворено, тѣлеси раскрытꙋ назиранїа ради и съравьненїа, каженїа егоже личьна обьщьствїю. Чесо то естъ ради? Коего потврьжданїа? Се, знамѧ блъщѧ, оувите вьси, вьсе оу рѧдꙋ естъ, принадълежаѭ сьде. Въскѫѭ жены не трѣбꙋѭтъ ꙗко женами сѫть едьна дрꙋгѫ оутврьждати? Раскопъчанїемь нѣкыимь, ли раскроченїемь, обычьнѣ. Се, обонанїе акы оу пьсъ.</w:t>
+      </w:r>
+    </w:p>
+    <w:p>
+      <w:pPr>
+        <w:pStyle w:val="NoSpacing"/>
+        <w:jc w:val="both"/>
+        <w:rPr>
+          <w:lang w:val="sk-SK"/>
+        </w:rPr>
+      </w:pPr>
+      <w:r>
+        <w:rPr>
+          <w:lang w:val="sk-SK"/>
+        </w:rPr>
+        <w:t>Оучилище то старо естъ, съ афедрѡны дрѣвѣны, ѿ иверицѧ нѣкоѧ. Вънидѫ въ въторый ѿ коньца, вътискнѫ двьри. Разоумѣетъ сѧ, замъкъ оуже нѣстъ. Въ дрѣвѣ отворъ малъ естъ, въ зади оу зьди выше поꙗса, памѧтьникъ сый ван͛дальствꙋ прѣждѣйшꙋ, или порѫченїе ѿ блѫдоглѧдьца древьна. Вьсѣка ѿ нихъже въ Срѣдищи отворъ сь въ дрѣвлїй вѣстъ; вьсѣка, развѣ тетъкъ.</w:t>
+      </w:r>
+    </w:p>
+    <w:p>
+      <w:pPr>
+        <w:pStyle w:val="NoSpacing"/>
+        <w:jc w:val="both"/>
+        <w:rPr>
+          <w:lang w:val="sk-SK"/>
+        </w:rPr>
+      </w:pPr>
+      <w:r>
+        <w:rPr>
+          <w:lang w:val="sk-SK"/>
+        </w:rPr>
+        <w:t>Боѭ сѧ, ꙗко есмь поздѣ дошьла, съпѧта свѣдѣтелеванїемь бывъши Iѡаниныимь; негъли Моїра ранѣе дошьла, негъли ей достоꙗало възвратити сѧ. Мънога врѣмене не даваѭтъ. Опасьно подъ зьдь дрѣвѣнѫ искось глѧждѫ, и зрѭ дъвѣ обꙋвъцѣ чрьвленѣ. Како обаче могѫ знати, къто то естъ?</w:t>
+      </w:r>
+    </w:p>
+    <w:p>
+      <w:pPr>
+        <w:pStyle w:val="NoSpacing"/>
+        <w:jc w:val="both"/>
+        <w:rPr>
+          <w:lang w:val="sk-SK"/>
+        </w:rPr>
+      </w:pPr>
+      <w:r>
+        <w:rPr>
+          <w:lang w:val="sk-SK"/>
+        </w:rPr>
+        <w:t>Съложѫ же оуста своꙗ въ отворъ. Моїро? шьпьнѫ.</w:t>
+      </w:r>
+    </w:p>
+    <w:p>
+      <w:pPr>
+        <w:pStyle w:val="NoSpacing"/>
+        <w:jc w:val="both"/>
+        <w:rPr>
+          <w:lang w:val="sk-SK"/>
+        </w:rPr>
+      </w:pPr>
+      <w:r>
+        <w:rPr>
+          <w:lang w:val="sk-SK"/>
+        </w:rPr>
+        <w:t>Ты ли еси? речетъ она.</w:t>
+      </w:r>
+    </w:p>
+    <w:p>
+      <w:pPr>
+        <w:pStyle w:val="NoSpacing"/>
+        <w:jc w:val="both"/>
+        <w:rPr>
+          <w:lang w:val="sk-SK"/>
+        </w:rPr>
+      </w:pPr>
+      <w:r>
+        <w:rPr>
+          <w:lang w:val="sk-SK"/>
+        </w:rPr>
+        <w:t>Ей, рекѫ азъ. Избавленїе мьноѭ проминетъ.</w:t>
+      </w:r>
+    </w:p>
+    <w:p>
+      <w:pPr>
+        <w:pStyle w:val="NoSpacing"/>
+        <w:jc w:val="both"/>
+        <w:rPr>
+          <w:lang w:val="sk-SK"/>
+        </w:rPr>
+      </w:pPr>
+      <w:r>
+        <w:rPr>
+          <w:lang w:val="sk-SK"/>
+        </w:rPr>
+        <w:t>Б-же, мьрѭ за цїгарицѫ, речетъ Моїра.</w:t>
+      </w:r>
+    </w:p>
+    <w:p>
+      <w:pPr>
+        <w:pStyle w:val="NoSpacing"/>
+        <w:jc w:val="both"/>
+        <w:rPr>
+          <w:lang w:val="sk-SK"/>
+        </w:rPr>
+      </w:pPr>
+      <w:r>
+        <w:rPr>
+          <w:lang w:val="sk-SK"/>
+        </w:rPr>
+        <w:t>И азъ, рекѫ.</w:t>
+      </w:r>
+    </w:p>
+    <w:p>
+      <w:pPr>
+        <w:pStyle w:val="NoSpacing"/>
+        <w:jc w:val="both"/>
+        <w:rPr>
+          <w:lang w:val="sk-SK"/>
+        </w:rPr>
+      </w:pPr>
+      <w:r>
+        <w:rPr>
+          <w:lang w:val="sk-SK"/>
+        </w:rPr>
+        <w:t>Веселїе мѧ обѧтъ бессъмысльно.</w:t>
+      </w:r>
+    </w:p>
+    <w:p>
+      <w:pPr>
+        <w:pStyle w:val="NoSpacing"/>
+        <w:jc w:val="both"/>
+        <w:rPr>
+          <w:lang w:val="sk-SK"/>
+        </w:rPr>
+      </w:pPr>
+      <w:r>
+        <w:rPr>
+          <w:lang w:val="sk-SK"/>
+        </w:rPr>
+        <w:t>Понрѫ сѧ въ тѣло свое акы въ лѫкы, въ блато, емꙋже тъчїѭ азъ вѣдѣ дъно. Се, проказива естъ землꙗ она, дръжава моꙗ. Сама бѫдѫ землеѭ, на нѭже оухо съложѫ вѣстїй ради бѫдѫщааго. Вьсѣкъ бо бодъ, ли ръпътъ болѣнїа слаба, ли ѿлѫпъ вещьства иссꙋшена, прорастанїе плъти и оумалꙗнїе, врасченїе же мѧса, се знаменїа, се, о немьже ми естъ знати. Вьсѣкъ мѣсѧць съ страхомь съмащраѭ кръвь, еѧже ꙗвленїе провалъ значитъ. Провалъ, пакы мьнѣ не испльнъши възисканїа инѣхъ, ꙗже сѫть моими была.</w:t>
+      </w:r>
+    </w:p>
+    <w:p>
+      <w:pPr>
+        <w:pStyle w:val="NoSpacing"/>
+        <w:jc w:val="both"/>
+        <w:rPr>
+          <w:lang w:val="sk-SK"/>
+        </w:rPr>
+      </w:pPr>
+      <w:r>
+        <w:rPr>
+          <w:lang w:val="sk-SK"/>
+        </w:rPr>
+        <w:t>Мыслѣахъ о тѣлеси своемь акы о орѫдїй сласти ради, ли движенїа, или волѧ моеѧ испльнители. Могъ е бѣга ради польѕовати, ли тисканїа копьчѧтъ вида едьного или дрꙋга, дѣйствовати. Бѣ границь, нѫ въ обьщемь тѣло мое движьномь бѣ, и единьно, пъвно, едьно съ мьноѭ.</w:t>
+      </w:r>
+    </w:p>
+    <w:p>
+      <w:pPr>
+        <w:pStyle w:val="NoSpacing"/>
+        <w:jc w:val="both"/>
+        <w:rPr>
+          <w:lang w:val="sk-SK"/>
+        </w:rPr>
+      </w:pPr>
+      <w:r>
+        <w:rPr>
+          <w:lang w:val="sk-SK"/>
+        </w:rPr>
+        <w:t>Нынѣ плъть моꙗ различь чинитъ сѧ. Есмь акы облакъ около прѣдъмета въ срѣдѣ съсѣдаѧй, тварьѭ крꙋшѧ, иже тврьдъ естъ и истинѣй мене, чрьвленѣ изъ обвитїа своего просвѣтьнааго сїꙗѧй. Вънѫтри его просторъ естъ, велїй елико небеса нощьна, и тьмнъ, тако же облѫчьнъ, аще и вѧще чрьно-чрьвленъ нежели чрьнъ. Свѣтьли бодове на нихъ дъмѫтъ, искрѧтъ же, рынѫтъ и съмрьщаѭтъ се, безброй акы ѕвѣзды. Вьсѣкъ же мѣсѧць лꙋна ꙗвитъ сѧ прѣвелика, крѫгъла и тѧжька, оурочаѭщи. Минетъ, станетъ же мало, и продлъжавъши изъ зрима чезнетъ, мьнѣ ѿчаꙗнїемь нахождаемѣ акы гладьѭ. Да сѧ елико праздьноѭ чюѭ, пакы, пакы. Слышѫ срьдьце свое, влънѫ по влънѣ, слано и чрьвленѣ, вьсе продлъжаѭщи, врѣмѧ кажѧщи.</w:t>
+      </w:r>
+    </w:p>
+    <w:p>
+      <w:pPr>
+        <w:pStyle w:val="NoSpacing"/>
+        <w:jc w:val="both"/>
+        <w:rPr>
+          <w:lang w:val="sk-SK"/>
+        </w:rPr>
+      </w:pPr>
+      <w:r>
+        <w:rPr>
+          <w:lang w:val="sk-SK"/>
+        </w:rPr>
+        <w:t xml:space="preserve">Се азъ, въ обитѣли нашей прьвой сѫщи, въ съпальной. Стоѭ прѣдъ скꙋтьницеѭ, ꙗже двьри иматъ събираемы ѿ дрѣва. Знаѭ, ꙗко около мене праздьно естъ, обзаведенїа оуже нѣстъ,  подъ же голъ естъ, даже рогозь нѣстъ; а въ прѣкы томꙋ скꙋтьница естъ пльна. Мьнитъ ми сѧ, ꙗко то одѣꙗнїа сѫть моꙗ, нѫ ꙗвѣ ни, нѣсмь ꙗ видѣла. Негъли то ризы сѫть по женѣ Лꙋчинѣ, ѭже </w:t>
+      </w:r>
+      <w:r>
+        <w:rPr>
+          <w:lang w:val="sk-SK"/>
+        </w:rPr>
+        <w:lastRenderedPageBreak/>
+        <w:t>такожде нѣсмь видѣла; тъчїѭ на образѣхъ, и гласъ въ звѫчьницѣ поздѣ нощьѭ, егда обаждааше сѧ, прѣжде разлѫченїа. А ни, вьсе пакы моꙗ сѫть. Трѣбꙋѭ скꙋта, одѣꙗти сѧ. Възимаѭ рꙋха, чрьна, модра, багрѣна же, ꙗкѧта, скꙋты же; ничьтоже не съвъпадаетъ, тврьдѣ мало или велико сѫще.</w:t>
+      </w:r>
+    </w:p>
+    <w:p>
+      <w:pPr>
+        <w:pStyle w:val="NoSpacing"/>
+        <w:jc w:val="both"/>
+        <w:rPr>
+          <w:lang w:val="sk-SK"/>
+        </w:rPr>
+      </w:pPr>
+      <w:r>
+        <w:rPr>
+          <w:lang w:val="sk-SK"/>
+        </w:rPr>
+        <w:t>Лꙋка тꙋ задъ мьноѭ естъ, азъ къ немꙋ поглѧдъ обращѫ. Онъ же на мѧ не въззритъ, глѧдѧ на подъ, идеже котъка тритъ сѧ о ноѕѣ свои, мнюкаѭщи жально. Ищетъ кръмы, како обаче да бѫдетъ кръмы въ обитѣли елико праздьной?</w:t>
+      </w:r>
+    </w:p>
+    <w:p>
+      <w:pPr>
+        <w:pStyle w:val="NoSpacing"/>
+        <w:jc w:val="both"/>
+        <w:rPr>
+          <w:lang w:val="sk-SK"/>
+        </w:rPr>
+      </w:pPr>
+      <w:r>
+        <w:rPr>
+          <w:lang w:val="sk-SK"/>
+        </w:rPr>
+        <w:t>Лꙋко, рекѫ же азъ. Не ѿвѣщаетъ. Негъли мѧ не слышитъ. Сѣщѫ сѧ, ꙗко мощьно нѣстъ живъ.</w:t>
+      </w:r>
+    </w:p>
+    <w:p>
+      <w:pPr>
+        <w:pStyle w:val="NoSpacing"/>
+        <w:jc w:val="both"/>
+        <w:rPr>
+          <w:lang w:val="sk-SK"/>
+        </w:rPr>
+      </w:pPr>
+      <w:r>
+        <w:rPr>
+          <w:lang w:val="sk-SK"/>
+        </w:rPr>
+        <w:t>Бѣжѫ съ неѭ, дръжѧ ѭ за рѫкѫ, тѧгѫщи, влачѧщи ѭ хврастїемь, ей тъчїѭ полꙋбъдрѣ сѫщи ѿ лѣка мьноѭ дадена, да не плачетъ или речетъ чьто на прѣдати имѫще, не знаѭщи, къде есвѣ. Землꙗ нѣстъ равьна: каменїе, сꙋхы вѣтъви, вонꙗ прьста влажьна, старъ же листъ, она не можетъ довольно быстро тещи. Сама быхъ могла скорѣе, бѣжьць добръ сѫщи. Нынѣ плачетъ, оустрашена бо естъ. Ищѫ ѭ нести, нѫ была бы ми тврьдѣ тѧжька. Обꙋвь имамь горьскѫ, и мьнѭ, ꙗко ѭ имамь водѫ достигъши сътрѧсти, ꙗко бѫдетъ стꙋдено, еда она възможетъ елико проплꙋти, а чьто съ токомь, то не ожидаахомъ. Млъчи, рекѫ ей злобьно. Мыслѭ о ней тонѫщи, а мыслѭ сеѭ възмъдлима есмь. Тогда стрѣлы ѿзадь придѫтъ, не гласьны, акы петар͛ды, остры обаче и скръцавы, акы праскнѫтїе вѣтъвъ сꙋхъ. Звѫчитъ грѣшьно, ничьтоже бо акы ожидаемо не звѫчитъ, и слышѫ гласъ: Долꙋ! а истиньнъ ли естъ гласъ тъ, ли гласъ въ главѣ моей, или мой гласъ, въскличавъ?</w:t>
+      </w:r>
+    </w:p>
+    <w:p>
+      <w:pPr>
+        <w:pStyle w:val="NoSpacing"/>
+        <w:jc w:val="both"/>
+        <w:rPr>
+          <w:lang w:val="sk-SK"/>
+        </w:rPr>
+      </w:pPr>
+      <w:r>
+        <w:rPr>
+          <w:lang w:val="sk-SK"/>
+        </w:rPr>
+        <w:t>Сътѧгнѫ ѭ на землѭ, и прѣвалѭ сѧ на нѭ крытъ ѭ. Млъчи, рекѫ пакы, лице ми естъ мокъро ѿ пота или слъзъ, чюѭщи сѧ покойна, възносима, акы тѣлесе своего опꙋстила; оу очїю мою естъ листъ, очрьвленꙗлъ скоро, азъ могѫ вьсѫ свѣтълѫ жилѫ на немь зрѣти. Се, лѣпъшейше мьноѭ егда видѣна. Пꙋщѫ сѧ, не бо ищѫ оудавити ѭ, въ мѣсто того овїѭ сѧ около неѧ рѫкѫ ей на оустѣхъ дръжѧщи. Естъ дыха и тепа срьдьцꙋ моемꙋ, акы битїе нощи на врата храмимы, ꙗже бы беспечьна была. Вьсе оу рѧдꙋ, сьде есмь, рекѫ, шьпнѫ. Молѭ тѧ, мълчи, нѫ како можетъ? Тврьдѣ млада естъ, тврьдѣ же естъ поздѣ, раздѣливѣ сѧ, рѫцѣ мои имомѣ сѫть, и краи въстьмьнѧтъ сѧ, и ничьтоже не останетъ свѣнѣ окъна мала, окъньца мьньша, акы грѣшьна страна далеблюдителꙗ, акы окъньце посъланїа колѧдьна, стара, съ нощьѭ и ледомь вънѣ, и свѧщьѭ вънѫтри, дрьвесьмь же свѣтѧщемь, съ челѧдьѭ. Даже звоны слышѫ, звоны санїѧ, изъ лꙋчїа, гꙋденїе старо, нѫ окъномь симь могѫ видѣти, мало, нѫ ѕѣло ꙗсьно, могѫ ѭ видѣти ѿдалечаѭщѫ, междꙋ дрьвесы оуже очрьвленꙗѭщими и ожлътаѭщими, простираѭщи ей рѫцѣ свои къ мьнѣ, ѿнесома сѫщи.</w:t>
+      </w:r>
+    </w:p>
+    <w:p>
+      <w:pPr>
+        <w:pStyle w:val="NoSpacing"/>
+        <w:jc w:val="both"/>
+        <w:rPr>
+          <w:lang w:val="sk-SK"/>
+        </w:rPr>
+      </w:pPr>
+      <w:r>
+        <w:rPr>
+          <w:lang w:val="sk-SK"/>
+        </w:rPr>
+        <w:t>Звонъ тъ же събꙋдитъ мѧ; а по томь Кори, клопѧщи на врата моꙗ. Сѧдѫ на рогозь, оутрѭ же лице свое мокърое рѫкавомь. Се бо вьсѣхъ сънъ горъшїй естъ.</w:t>
       </w:r>
     </w:p>
     <w:sectPr>

</xml_diff>

<commit_message>
update - chapter 14
</commit_message>
<xml_diff>
--- a/Повѣсть рабы.docx
+++ b/Повѣсть рабы.docx
@@ -3882,22 +3882,46 @@
         <w:rPr>
           <w:lang w:val="sk-SK"/>
         </w:rPr>
-        <w:t>Реди они пьвно тиши возъ инѣхъ бываѭтъ. Егда минѫтъ, очи свои ѿвращаемъ. Аще звꙋкы изъ нихъ оуслышимъ, опытаемъ сѧ невъспрїꙗти ѧ.  Никомꙋже срьдьце нѣстъ беспорочьно.</w:t>
-      </w:r>
-    </w:p>
-    <w:p>
-      <w:pPr>
-        <w:pStyle w:val="NoSpacing"/>
-        <w:jc w:val="both"/>
-        <w:rPr>
-          <w:lang w:val="sk-SK"/>
-        </w:rPr>
-      </w:pPr>
-      <w:r>
-        <w:rPr>
-          <w:lang w:val="sk-SK"/>
-        </w:rPr>
-        <w:t>Чрьнъ же редъ стражьницѫ ꙗко достигъ, съ кынꙋтїемь рѫкы продльжитъ. Стражаре непосмѣѭтъ вънѫтрь поглѧдомь полагати сѧ, съмотрѧще, власть ихъ пытати. О чемьже любомь мыслѧтъ. Аще въ обьщемь мыслѧтъ; нѣстъ мощьно рещи, зьрѧще ѧ.</w:t>
+        <w:t>Реди они п</w:t>
+      </w:r>
+      <w:r>
+        <w:rPr>
+          <w:lang w:val="bg-BG"/>
+        </w:rPr>
+        <w:t>ъ</w:t>
+      </w:r>
+      <w:r>
+        <w:rPr>
+          <w:lang w:val="sk-SK"/>
+        </w:rPr>
+        <w:t>вно тиши возъ инѣхъ бываѭтъ. Егда минѫтъ, очи свои ѿвращаемъ. Аще звꙋкы изъ нихъ оуслышимъ, опытаемъ сѧ невъспрїꙗти ѧ.  Никомꙋже срьдьце нѣстъ беспорочьно.</w:t>
+      </w:r>
+    </w:p>
+    <w:p>
+      <w:pPr>
+        <w:pStyle w:val="NoSpacing"/>
+        <w:jc w:val="both"/>
+        <w:rPr>
+          <w:lang w:val="sk-SK"/>
+        </w:rPr>
+      </w:pPr>
+      <w:r>
+        <w:rPr>
+          <w:lang w:val="sk-SK"/>
+        </w:rPr>
+        <w:t>Чрьнъ же редъ стражьницѫ ꙗко достигъ, съ кын</w:t>
+      </w:r>
+      <w:r>
+        <w:rPr>
+          <w:lang w:val="bg-BG"/>
+        </w:rPr>
+        <w:t>ѫ</w:t>
+      </w:r>
+      <w:r>
+        <w:rPr>
+          <w:lang w:val="sk-SK"/>
+        </w:rPr>
+        <w:t>тїемь рѫкы продльжитъ. Стражаре непосмѣѭтъ вънѫтрь поглѧдомь полагати сѧ, съмотрѧще, власть ихъ пытати. О чемьже любомь мыслѧтъ. Аще въ обьщемь мыслѧтъ; нѣстъ мощьно рещи, зьрѧще ѧ.</w:t>
       </w:r>
     </w:p>
     <w:p>
@@ -10590,6 +10614,840 @@
         </w:rPr>
         <w:t>Звонъ тъ же събꙋдитъ мѧ; а по томь Кори, клопѧщи на врата моꙗ. Сѧдѫ на рогозь, оутрѭ же лице свое мокърое рѫкавомь. Се бо вьсѣхъ сънъ горъшїй естъ.</w:t>
       </w:r>
+    </w:p>
+    <w:p>
+      <w:pPr>
+        <w:pStyle w:val="NoSpacing"/>
+        <w:jc w:val="both"/>
+        <w:rPr>
+          <w:lang w:val="sk-SK"/>
+        </w:rPr>
+      </w:pPr>
+    </w:p>
+    <w:p>
+      <w:pPr>
+        <w:pStyle w:val="Heading2"/>
+      </w:pPr>
+      <w:r>
+        <w:t>Глава *дı*</w:t>
+      </w:r>
+    </w:p>
+    <w:p>
+      <w:pPr>
+        <w:pStyle w:val="NoSpacing"/>
+        <w:jc w:val="both"/>
+        <w:rPr>
+          <w:lang w:val="sk-SK"/>
+        </w:rPr>
+      </w:pPr>
+    </w:p>
+    <w:p>
+      <w:pPr>
+        <w:pStyle w:val="NoSpacing"/>
+        <w:jc w:val="both"/>
+        <w:rPr>
+          <w:lang w:val="sk-SK"/>
+        </w:rPr>
+      </w:pPr>
+      <w:r>
+        <w:rPr>
+          <w:lang w:val="sk-SK"/>
+        </w:rPr>
+        <w:t>Звонꙋ оутихъшꙋ, сънидѫ стлъбоѭ, кратцѣ възглѧдѫщи въ око стьклено на зьди просторъ долѣ. Часовьникъ кываломь своимь тикꙋетъ, врѣмѧ дръжѧ; ноѕѣ же мои приличь чрьвлено обꙋтѣ пѫть низь исчитаѭтъ.</w:t>
+      </w:r>
+    </w:p>
+    <w:p>
+      <w:pPr>
+        <w:pStyle w:val="NoSpacing"/>
+        <w:jc w:val="both"/>
+        <w:rPr>
+          <w:lang w:val="sk-SK"/>
+        </w:rPr>
+      </w:pPr>
+      <w:r>
+        <w:rPr>
+          <w:lang w:val="sk-SK"/>
+        </w:rPr>
+        <w:t>Врата сѣдальныѧ отворена сѫть широко. Вънидѫ: еще никого ѿ инѣхъ нѣстъ сьде. Не сѧдѫ, но поимѫ мѣсто свое, клѧчѧщи оу прѣстола съ стольцемь ножьныимь, на немьже хощетъ въ кратъцѣ Серена-Радостина оумѣститъ сѧ, опираѭщи сѧ о палицѫ своѭ ꙗкоже клонѧщи. Негъли ми рѫкѫ на рамѧ положитъ, да себе оукрѣпитъ, акы быхъ нѣкоѭ вещьѭ была ѿ обзаведенїа. Естъ тако оуже сътворила.</w:t>
+      </w:r>
+    </w:p>
+    <w:p>
+      <w:pPr>
+        <w:pStyle w:val="NoSpacing"/>
+        <w:jc w:val="both"/>
+        <w:rPr>
+          <w:lang w:val="sk-SK"/>
+        </w:rPr>
+      </w:pPr>
+      <w:r>
+        <w:rPr>
+          <w:lang w:val="sk-SK"/>
+        </w:rPr>
+        <w:t>Сѣдальнаа бы была единоѭ обѣдьноѭ рекома; а послѣжде, дьневьноѭ. Или естъ бесѣдьноѭ, видъ тъ съ паѭкомь и мꙋхами. А по рѧдꙋ сѣдальноѭ естъ, понеже то творитъ сѧ тꙋ, нѣкыими. Инѣмъже тꙋ тъчїѭ стательнаа естъ. Расположенїе тѣлесьно притѧжьно естъ, сьде и нынѣ: неоугодьствїа бо мала оучѧтъ.</w:t>
+      </w:r>
+    </w:p>
+    <w:p>
+      <w:pPr>
+        <w:pStyle w:val="NoSpacing"/>
+        <w:jc w:val="both"/>
+        <w:rPr>
+          <w:lang w:val="sk-SK"/>
+        </w:rPr>
+      </w:pPr>
+      <w:r>
+        <w:rPr>
+          <w:lang w:val="sk-SK"/>
+        </w:rPr>
+        <w:t xml:space="preserve">Сѣдальнаа подъчинена естъ, сѫмѣрьна же; едныѧ твари естъ акы пенѧѕи съмрьзъши. Пенѧѕи бѣхѫ истьбоѭ тоѭ мьногы лѣты текли, акы пещероѭ подъземльноѭ, корьнатѣѭще и оутврьждаѭще сѧ акы стлъпи каменьни на подѣ. Нѣмѣ врьшины различьны кажѫтъ сѧ: западово-розова кадїфьныихъ завѣсъ, лъскъ столъ приличаѭщїихъ си сталетїа осмааго на десѧте, кѫсъ </w:t>
+      </w:r>
+      <w:r>
+        <w:rPr>
+          <w:lang w:val="sk-SK"/>
+        </w:rPr>
+        <w:lastRenderedPageBreak/>
+        <w:t>рогози синьскы акы ѧзыка говѧжда на подѣ съ пивонїй праскꙋво-розовы, благоѫхаваа же кожа прѣстола войводина, и ковъ мосѧѕи на кꙋтїй оу него.</w:t>
+      </w:r>
+    </w:p>
+    <w:p>
+      <w:pPr>
+        <w:pStyle w:val="NoSpacing"/>
+        <w:jc w:val="both"/>
+        <w:rPr>
+          <w:lang w:val="sk-SK"/>
+        </w:rPr>
+      </w:pPr>
+      <w:r>
+        <w:rPr>
+          <w:lang w:val="sk-SK"/>
+        </w:rPr>
+        <w:t>Рогозь та истиньнска естъ. Нѣкъторы вещи въ истьбѣ сѫть истиньскы, а ины ни. На примѣръ дъва образа, оба женъ, о странꙋ огнища. Обѣ одѣꙗнѣ еста рꙋхомь тьмьномь, акы оны въ црькъви старыѧ, аще и дьне новѣйша. Образа та вѣрѫѧть сѫть истиньска. Подъзираѭ, ꙗко егда ꙗ Серена-Радостина  оулꙋчи, разоумѣла нѫждѫ силы своѧ въ нѣчьто оубедительно домашьно стрѣмити бывъши, намѣрена бысть и за прѣдътечи издаꙗти. А негъли бѣста въ домꙋ, егда й войвода полꙋчи. Нѣстъ възможьно сицева вѣдѣти. Вьсе пакы, онъде висита, съ напрѧженома хръбътома и оустома, пръсами же съвѧзанами, лицема истрьганома, шапкама же обносенама, кожеѭ сиво-бѣлоѭ, блюдѧщама има истьбѫ тѫ очесы съоужены.</w:t>
+      </w:r>
+    </w:p>
+    <w:p>
+      <w:pPr>
+        <w:pStyle w:val="NoSpacing"/>
+        <w:jc w:val="both"/>
+        <w:rPr>
+          <w:lang w:val="sk-SK"/>
+        </w:rPr>
+      </w:pPr>
+      <w:r>
+        <w:rPr>
+          <w:lang w:val="sk-SK"/>
+        </w:rPr>
+        <w:t>Надъ кровомь междꙋ нима тикъ естъ крѫгълъ, обложимъ дъвома свѣтилома сребрьнома, съ фар͛фꙋрьномь Амꙋромь рѫкѫ на агнѧти дръжѧщемь въ срѣдѣ. Въкѫсъ Серенинъ съмѣсьѭ естъ страньноѭ: страсти тврьды за качьство, нежьнъ же жѧждь за чювьста. На обою краю крова огнищьна оукрашенїа естъ ѿ цвѣтїа иссꙋшена, и чьпагъ съ нар͛кїсы истиньны на стольци ѿложьномь оу дивана.</w:t>
+      </w:r>
+    </w:p>
+    <w:p>
+      <w:pPr>
+        <w:pStyle w:val="NoSpacing"/>
+        <w:jc w:val="both"/>
+        <w:rPr>
+          <w:lang w:val="sk-SK"/>
+        </w:rPr>
+      </w:pPr>
+      <w:r>
+        <w:rPr>
+          <w:lang w:val="sk-SK"/>
+        </w:rPr>
+        <w:t>Истьба масломь лимоньномь вонитъ, платїемь же тѧжькомь, вѧдѫщи нар͛кїсы, и оставъши пахы готованїа, достигъши изъ кꙋхынѧ или обѣдьныѧ; и арѡматомь Серениномь: Лилїеѭ ѫдольноѭ. Арѡмати сѫть блѫдьство, пъвьно за нѧ источьникъ тайнъ иматъ. Въдышѫ й, мьнѧщи, ꙗко ми естъ то оцѣнити. Се, вонꙗ дѣвиць прѣдъстꙋдьскъ, даровъ чѧды матерьмъ своимъ къ Дьни матеръ дарꙋемъ; вонꙗ бѣлъ бѫбачьнъ чорапъ и бѣлъ бѫбачьнъ ман͛тїиць, опрашанїа, невиньны плъти женьскы, неизданы косъмомъ и кръви. Льгъцѣ ми ѿ него боль чюетъ сѧ, акы въ возѣ затворена дьнемь горѧщимь и влажьномь съ старѣйшеѭ женоѭ, лице свое тврьдѣ мъного опрашивъшеѭ сѫщи. Се, емꙋже сѣдальнаа приличаетъ, въ прѣкы истъньчености еѧ.</w:t>
+      </w:r>
+    </w:p>
+    <w:p>
+      <w:pPr>
+        <w:pStyle w:val="NoSpacing"/>
+        <w:jc w:val="both"/>
+        <w:rPr>
+          <w:lang w:val="sk-SK"/>
+        </w:rPr>
+      </w:pPr>
+      <w:r>
+        <w:rPr>
+          <w:lang w:val="sk-SK"/>
+        </w:rPr>
+        <w:t>Рада быхъ чьто изъ истьбы сїѧ оукрала. Възѧла быхъ нѣчьто мало, негъли съвитый пепельникъ, ли сребрьнѫѭ кꙋтїицѫ съ лѣкы изъ крова огнищьнааго, или цвѣтѧ сꙋхо: оукрыла быхъ то въ завоихъ рꙋха своего, или въ рѫкавѣ въскопьченѣ, дръжѧщи то до коньца вечера, хотѧщи же то въ клетѣ своемь оукрывати, подъ одрѣмь или въ обꙋвъцѣ, ли въ тврьдомь ономь дох͛торѣ съ писанїемь "вѣра". Нѣкогда, врѣмени нѣкоемꙋ мимошьдъшꙋ, възимаѭ й и глѧждѫ. Ѿ сицева чювьство власти полꙋчаѭ.</w:t>
+      </w:r>
+    </w:p>
+    <w:p>
+      <w:pPr>
+        <w:pStyle w:val="NoSpacing"/>
+        <w:jc w:val="both"/>
+        <w:rPr>
+          <w:lang w:val="sk-SK"/>
+        </w:rPr>
+      </w:pPr>
+      <w:r>
+        <w:rPr>
+          <w:lang w:val="sk-SK"/>
+        </w:rPr>
+        <w:t>Чювьство таково бы обаче съблазньѭ было, и ѕѣло подълагаѭщимь. Рѫцѣ мои оставлꙗѭтъ, идеже бѣста, на чрѣслꙋ мою събранѣ. Се, стегнѣ мои въ кꙋпѣ, пѧтѣ тискаемѣ подъ мьноѭ противѫ тѣлеси. Глава нисклонена. Въ оустѣхъ же моихъ въкꙋшаемо естъ мазиво зѫбьно: мѧты лъжовьны и мѣла.</w:t>
+      </w:r>
+    </w:p>
+    <w:p>
+      <w:pPr>
+        <w:pStyle w:val="NoSpacing"/>
+        <w:jc w:val="both"/>
+        <w:rPr>
+          <w:lang w:val="sk-SK"/>
+        </w:rPr>
+      </w:pPr>
+      <w:r>
+        <w:rPr>
+          <w:lang w:val="sk-SK"/>
+        </w:rPr>
+        <w:t>Чаѭ домъ да съберетъ сѧ. Се, домъ: то есмы. Войвода же домодръжицеѭ естъ. Домъ бо естъ, еже дръжитъ. Се, имати и дръжати, доидеже ны съмрьть разлѫчитъ.</w:t>
+      </w:r>
+    </w:p>
+    <w:p>
+      <w:pPr>
+        <w:pStyle w:val="NoSpacing"/>
+        <w:jc w:val="both"/>
+        <w:rPr>
+          <w:lang w:val="sk-SK"/>
+        </w:rPr>
+      </w:pPr>
+      <w:r>
+        <w:rPr>
+          <w:lang w:val="sk-SK"/>
+        </w:rPr>
+        <w:t>Се, дръжальница корабльна. Дꙋпла.</w:t>
+      </w:r>
+    </w:p>
+    <w:p>
+      <w:pPr>
+        <w:pStyle w:val="NoSpacing"/>
+        <w:jc w:val="both"/>
+        <w:rPr>
+          <w:lang w:val="sk-SK"/>
+        </w:rPr>
+      </w:pPr>
+      <w:r>
+        <w:rPr>
+          <w:lang w:val="sk-SK"/>
+        </w:rPr>
+        <w:t>Прьвѣ Кори вънидетъ, а по ней Рїта, на прѣстилъцѣ си рѫцѣ трїѭщи. И тѣ бо звономь признавѣ быста, еже мразита, инаа имѫщи дѣлати, ꙗстїа нынѣ. Обѣма обаче достоитъ сьде быти, ꙗкоже вьсемъ, обрѧдꙋ тако възискаѭщꙋ. Вьсемъ намъ естъ се просѣдити, ли еднако, ли иначе.</w:t>
+      </w:r>
+    </w:p>
+    <w:p>
+      <w:pPr>
+        <w:pStyle w:val="NoSpacing"/>
+        <w:jc w:val="both"/>
+        <w:rPr>
+          <w:lang w:val="sk-SK"/>
+        </w:rPr>
+      </w:pPr>
+      <w:r>
+        <w:rPr>
+          <w:lang w:val="sk-SK"/>
+        </w:rPr>
+        <w:t>Рїта на мѧ помрачитъ сѧ, прѣжде ꙗко вълѣзъши статъ задъ мьноѭ. Моꙗ вина естъ, еже врѣмѧ еѧ гꙋбити. Не моꙗ, аа тѣлесе моего, аще то различьно естъ. Даже войвода естъ настроенїамь его подълагаемъ.</w:t>
+      </w:r>
+    </w:p>
+    <w:p>
+      <w:pPr>
+        <w:pStyle w:val="NoSpacing"/>
+        <w:jc w:val="both"/>
+        <w:rPr>
+          <w:lang w:val="sk-SK"/>
+        </w:rPr>
+      </w:pPr>
+      <w:r>
+        <w:rPr>
+          <w:lang w:val="sk-SK"/>
+        </w:rPr>
+        <w:t>Никъ же въгрѧдетъ, къ вьсемъ намъ оуклонѧитъ сѧ, и разглѧдитъ сѧ по истбѣ. И ноъ задъ мьноѭ станетъ. Близь естъ, елико коньцемь обꙋвъкы ходило мое осѧгаетъ. Еда по воли? Бѫди тако или ни, досѧгаевѣ сѧ, дъвѣ твари коженѣ. Оусѣщѫ обꙋвъкѫ своѭ съмѧкъшѫ, кръвъѭ плънѧщѫ сѧ, огрѣвъшѫ, покожъкоѭ бѫдѫщѫ. Мало ходилоюь ѿсѫнѫ сѧ.</w:t>
+      </w:r>
+    </w:p>
+    <w:p>
+      <w:pPr>
+        <w:pStyle w:val="NoSpacing"/>
+        <w:jc w:val="both"/>
+        <w:rPr>
+          <w:lang w:val="sk-SK"/>
+        </w:rPr>
+      </w:pPr>
+      <w:r>
+        <w:rPr>
+          <w:lang w:val="sk-SK"/>
+        </w:rPr>
+        <w:t>"Да быхомъ поспѣшили," рече Кори.</w:t>
+      </w:r>
+    </w:p>
+    <w:p>
+      <w:pPr>
+        <w:pStyle w:val="NoSpacing"/>
+        <w:jc w:val="both"/>
+        <w:rPr>
+          <w:lang w:val="sk-SK"/>
+        </w:rPr>
+      </w:pPr>
+      <w:r>
+        <w:rPr>
+          <w:lang w:val="sk-SK"/>
+        </w:rPr>
+        <w:t>"Спѣши и чай," рече Никъ. Въссмѣетъ сѧ, и пакы сѫнетъ ходиломь осѧщь мѧ. Никътоже то не можетъ подъ завои распростренааго моего скꙋта видѣти. Посѫнѫ сѧ, топъло сьде сѫщꙋ, ѿ вонѧ же арѡмата разболꙗѭщи сѧ мало. Пакы мало ходило свое ѿсѫнѫ.</w:t>
+      </w:r>
+    </w:p>
+    <w:p>
+      <w:pPr>
+        <w:pStyle w:val="NoSpacing"/>
+        <w:jc w:val="both"/>
+        <w:rPr>
+          <w:lang w:val="sk-SK"/>
+        </w:rPr>
+      </w:pPr>
+      <w:r>
+        <w:rPr>
+          <w:lang w:val="sk-SK"/>
+        </w:rPr>
+        <w:t xml:space="preserve">Слышимъ Серенѫ долꙋ стлъбоѭ грѧдѫщѫ, и проходомь, клепетꙋ тлъменꙋ палицѧ еѧ на рогози, дꙋпанїю же съдравыѧ еѧ ногы. Проплъжетъ сѧ враты, поглѧдитъ на ны, съчетѧщи, а не видѧщи. </w:t>
+      </w:r>
+      <w:r>
+        <w:rPr>
+          <w:lang w:val="sk-SK"/>
+        </w:rPr>
+        <w:lastRenderedPageBreak/>
+        <w:t>Оуклони сѧ Никꙋ, не речетъ обаче ничьто. Одѣꙗна естъ едномь ѿ лѣпъшїихъ своихъ скꙋтъ, бѣласыимь съ въсшивъками бѣлами по краихъ завоꙗ, цвѣтъ и мрѣжиць. Даже и възрастѣ своемь нѫждѫ сѣтитъ себе цвѣты веньчати. Не имѫтъ ти помощи, мислѭ къ ней, лицꙋ моемꙋ не движѧщꙋ, нѣстъ ти ѿ нихъ никоѧже польѕѧ, оувѧла сѫщи. То оубо полови ор͛гани растенїемъ сѫть, ꙗкоже есмь единоѭ чела.</w:t>
+      </w:r>
+    </w:p>
+    <w:p>
+      <w:pPr>
+        <w:pStyle w:val="NoSpacing"/>
+        <w:jc w:val="both"/>
+        <w:rPr>
+          <w:lang w:val="sk-SK"/>
+        </w:rPr>
+      </w:pPr>
+      <w:r>
+        <w:rPr>
+          <w:lang w:val="sk-SK"/>
+        </w:rPr>
+        <w:t>Достижетъ прѣстолъ свои съ стольцемь ножьныимь, обратитъ сѧ и сънесетъ, приста же не тънько. Въсадитъ шꙋеѭ своѭ ногѫ на стольць, проминетъ же врѣщицеѭ рѫкава. Слышѫ ѭ скръцаѭщѫ, клепъ же въспалителꙗ, оусѣщѫ же горѧщь дымъ, и въдышѫ й.</w:t>
+      </w:r>
+    </w:p>
+    <w:p>
+      <w:pPr>
+        <w:pStyle w:val="NoSpacing"/>
+        <w:jc w:val="both"/>
+        <w:rPr>
+          <w:lang w:val="sk-SK"/>
+        </w:rPr>
+      </w:pPr>
+      <w:r>
+        <w:rPr>
+          <w:lang w:val="sk-SK"/>
+        </w:rPr>
+        <w:t>"Поздѣ, акы вынѫ," речетъ она. Мы не ѿвѣтимъ. Плища естъ, ей столъ съ свѣтиломь емъши, по томь же копъчѧте, и далековидьное минетъ възгрѣвомь своимь.</w:t>
+      </w:r>
+    </w:p>
+    <w:p>
+      <w:pPr>
+        <w:pStyle w:val="NoSpacing"/>
+        <w:jc w:val="both"/>
+        <w:rPr>
+          <w:lang w:val="sk-SK"/>
+        </w:rPr>
+      </w:pPr>
+      <w:r>
+        <w:rPr>
+          <w:lang w:val="sk-SK"/>
+        </w:rPr>
+        <w:t>Се, ликъ мѫжьскъ съ зеленъкавоѭ кожеѭ, цвѣтомъ имѫщимъ настроити сѧ; пѣѭтъ "Поиди въ црькъвѫ Дивогорьскѫ". Поиди, поиди, пѣѭтъ басове. Серена же измѣститель кладѧѕемъ натиснетъ. Влъны, цик͛цаци цвѣтьни, и звꙋкъ не опрѣдѣленъ: то естъ станица мон͛трѣальска ѿ дрꙋжицѧ, прѣкрываема сѫщи. По ней же казателꙗ естъ притѧжьна, съ бльщавима очима, клонѧща сѧ надъ дъскоѭ къ намъ. Сего дьне ꙗвлѧтъ сѧ ѕѣло акы трьжьници. Серена емꙋ мигновенїа нѣколика дастъ, и натиснетъ къ прочїемъ.</w:t>
+      </w:r>
+    </w:p>
+    <w:p>
+      <w:pPr>
+        <w:pStyle w:val="NoSpacing"/>
+        <w:jc w:val="both"/>
+        <w:rPr>
+          <w:lang w:val="sk-SK"/>
+        </w:rPr>
+      </w:pPr>
+      <w:r>
+        <w:rPr>
+          <w:lang w:val="sk-SK"/>
+        </w:rPr>
+        <w:t>Нѣколици кладѧѕи праздьни, а по томь вѣсти. То естъ, еже искааше. Опрѣтъ сѧ, въдышетъ глꙋбоцѣ. Азъ же обращь клонѭ сѧ прѣждь, акы чѧдо, пꙋстимо поздѣ съ възраслими быти. То естъ едно ѿ лꙋчѣйша еже вечеръ сихъ, вечеръ обрѧдьнъ: пꙋщѧтъ ми вѣсти блюсти. То ꙗвитъ сѧ закономь не писаномь домꙋ сего быти: мы прихождаемъ опасьно, войвода же вынѫ опождаетъ сѧ, и Серена намъ пꙋщитъ вѣсти блюсти.</w:t>
+      </w:r>
+    </w:p>
+    <w:p>
+      <w:pPr>
+        <w:pStyle w:val="NoSpacing"/>
+        <w:jc w:val="both"/>
+        <w:rPr>
+          <w:lang w:val="sk-SK"/>
+        </w:rPr>
+      </w:pPr>
+      <w:r>
+        <w:rPr>
+          <w:lang w:val="sk-SK"/>
+        </w:rPr>
+        <w:t>Томꙋ сѫщꙋ, къто знаетъ, еда тꙋ нѣчьто истина естъ? Могли бы то вьса образи быти стари, льживи. Нѫ вьсе пакы ѧ блюдѫ съ надѣждеѭ исподꙋ чесо прочисти. Нынѣ вьсѣкы вѣсти никоихъ сѫть лꙋчѧ.</w:t>
+      </w:r>
+    </w:p>
+    <w:p>
+      <w:pPr>
+        <w:pStyle w:val="NoSpacing"/>
+        <w:jc w:val="both"/>
+        <w:rPr>
+          <w:lang w:val="sk-SK"/>
+        </w:rPr>
+      </w:pPr>
+      <w:r>
+        <w:rPr>
+          <w:lang w:val="sk-SK"/>
+        </w:rPr>
+        <w:t>Прьвѣ чръты браньны. То не сѫть чръты по истинѣ: брани ꙗвѣ на мѣстѣхъ различьнѣхъ еднѫшдьди продлъжаѭтъ.</w:t>
+      </w:r>
+    </w:p>
+    <w:p>
+      <w:pPr>
+        <w:pStyle w:val="NoSpacing"/>
+        <w:jc w:val="both"/>
+        <w:rPr>
+          <w:lang w:val="sk-SK"/>
+        </w:rPr>
+      </w:pPr>
+      <w:r>
+        <w:rPr>
+          <w:lang w:val="sk-SK"/>
+        </w:rPr>
+        <w:t>Лѣси горьсци, видими съ выше, дрьвеса больнѣ жлътава. Да бы цвѣтове поправили! Се, Апалачїйска планина, речетъ гласъ, идеже агг-ли Ѿкръвенїа, тьма четврътаа, разбойникы испꙋшаѭтъ новокръщеньскы, съ подъкрѣпленїемь въздꙋшьномь хорѫгъве дъвадесѧтыѧ и прьвыѧ агг-лъ свѣтъла. Кажимы есмы дъвѣма врътилѣтома, чрьнома, съ крилы сребрьны на странѣ исписаны. Подъ нима же нѣколика дрьвеса възрынѫтъ сѧ.</w:t>
+      </w:r>
+    </w:p>
+    <w:p>
+      <w:pPr>
+        <w:pStyle w:val="NoSpacing"/>
+        <w:jc w:val="both"/>
+        <w:rPr>
+          <w:lang w:val="sk-SK"/>
+        </w:rPr>
+      </w:pPr>
+      <w:r>
+        <w:rPr>
+          <w:lang w:val="sk-SK"/>
+        </w:rPr>
+        <w:t>Нынѣ плѣньника възображѧтъ съ лицемь прашьномь и сквръньномь, дъвома агг-лома пристоѧщема въ оустройнꙋ чрьнꙋ окрою. Плѣньникъ цїгарицѫ ѿ едного агг-ла прїѧтъ, и съложитъ си ѭ въ оуста неизгодь обѣма рѫцѣма. Оусмѣетъ же сѧ неравьно. Вѣститель нѣчьто изречетъ, нѫ азъ то не слышѫ: глѧждѫ въ очи мѫжа сего, опытаѭщи рѣшити, чьто мыслитъ. Знаетъ, ꙗко камора на нь мѣритъ; еда оусмѣшенїе възраженїемь естъ противленїа, или подъчиненїа? Стыдитъ ли сѧ, ꙗкоже плѣненъ?</w:t>
+      </w:r>
+    </w:p>
+    <w:p>
+      <w:pPr>
+        <w:pStyle w:val="NoSpacing"/>
+        <w:jc w:val="both"/>
+        <w:rPr>
+          <w:lang w:val="sk-SK"/>
+        </w:rPr>
+      </w:pPr>
+      <w:r>
+        <w:rPr>
+          <w:lang w:val="sk-SK"/>
+        </w:rPr>
+        <w:t>Вынѫ тъчїѭ побѣды кажаѭтъ, а пораженїа никогда. Къто бо вѣсти ищетъ зълы?</w:t>
+      </w:r>
+    </w:p>
+    <w:p>
+      <w:pPr>
+        <w:pStyle w:val="NoSpacing"/>
+        <w:jc w:val="both"/>
+        <w:rPr>
+          <w:lang w:val="sk-SK"/>
+        </w:rPr>
+      </w:pPr>
+      <w:r>
+        <w:rPr>
+          <w:lang w:val="sk-SK"/>
+        </w:rPr>
+        <w:t>Негъли онъ игрьцемь естъ.</w:t>
+      </w:r>
+    </w:p>
+    <w:p>
+      <w:pPr>
+        <w:pStyle w:val="NoSpacing"/>
+        <w:jc w:val="both"/>
+        <w:rPr>
+          <w:lang w:val="sk-SK"/>
+        </w:rPr>
+      </w:pPr>
+      <w:r>
+        <w:rPr>
+          <w:lang w:val="sk-SK"/>
+        </w:rPr>
+        <w:t>Нынѣ же гласитель кажетъ сѧ. Подоба емꙋ съмирена естъ, отьчьска; глѧдитъ изъ показателꙗ къ намъ, блюдѧ, съ иссꙋшеноѭ кожеѭ, бѣлы же власы, и свѣтълома очима, около нею мѫдрьчьскы възвращенъ сы, акы вьсѣкого мьчьтаемъ дѣдо. Еже имь глаголемое насъ ради блачо естъ, ꙗкоже въ оусмѣшенїй его въплѣщено ꙗвитъ сѧ. Вьсе бѫдетъ скоро оу рѧдꙋ. Обѣщаѭ. Бѫдетъ миръ. Достоитъ вамъ вѣровати. Естъ вамъ ити съпатъ, акы чѧда добра.</w:t>
+      </w:r>
+    </w:p>
+    <w:p>
+      <w:pPr>
+        <w:pStyle w:val="NoSpacing"/>
+        <w:jc w:val="both"/>
+        <w:rPr>
+          <w:lang w:val="sk-SK"/>
+        </w:rPr>
+      </w:pPr>
+      <w:r>
+        <w:rPr>
+          <w:lang w:val="sk-SK"/>
+        </w:rPr>
+        <w:t>Глаголитъ къ намъ, чесомꙋ желаемъ вѣровати. Ѕѣло естъ оувѣстительнъ.</w:t>
+      </w:r>
+    </w:p>
+    <w:p>
+      <w:pPr>
+        <w:pStyle w:val="NoSpacing"/>
+        <w:jc w:val="both"/>
+        <w:rPr>
+          <w:lang w:val="sk-SK"/>
+        </w:rPr>
+      </w:pPr>
+      <w:r>
+        <w:rPr>
+          <w:lang w:val="sk-SK"/>
+        </w:rPr>
+        <w:t>Прѭ мꙋ сѧ. Естъ акы старъ ѕвѣздьнъ игрьць, рекѫ себѣ, съ зѫбы новы и лицемь съправеномь. А еднѫ шьди къ немꙋ клонѭ сѧ, акы оусъпима. Да бы то истина была! Да быхъ възмогла вѣровати!</w:t>
+      </w:r>
+    </w:p>
+    <w:p>
+      <w:pPr>
+        <w:pStyle w:val="NoSpacing"/>
+        <w:jc w:val="both"/>
+        <w:rPr>
+          <w:lang w:val="sk-SK"/>
+        </w:rPr>
+      </w:pPr>
+      <w:r>
+        <w:rPr>
+          <w:lang w:val="sk-SK"/>
+        </w:rPr>
+        <w:t>Нынѣ раскажетъ, ꙗко подъземльнъ звѣдьнъ крѫгъ Очесъ ѿрѧдомь разбитъ былъ, сътрꙋдьникомь вънѫтрѣшьномь дѣйствовавъшимь. Крѫгъ тъ былъ цѣньна народьна вещьства границеѭ прѣкꙋпьствовалъ.</w:t>
+      </w:r>
+    </w:p>
+    <w:p>
+      <w:pPr>
+        <w:pStyle w:val="NoSpacing"/>
+        <w:jc w:val="both"/>
+        <w:rPr>
+          <w:lang w:val="sk-SK"/>
+        </w:rPr>
+      </w:pPr>
+      <w:r>
+        <w:rPr>
+          <w:lang w:val="sk-SK"/>
+        </w:rPr>
+        <w:t>"Ѧто быстъ пѧть послѣдователь ереси трѧсьчьскы," речетъ онъ съ оусмѣшенїемь свѣтъломь, "а вѧще ѧтїй ожидаетъ сѧ."</w:t>
+      </w:r>
+    </w:p>
+    <w:p>
+      <w:pPr>
+        <w:pStyle w:val="NoSpacing"/>
+        <w:jc w:val="both"/>
+        <w:rPr>
+          <w:lang w:val="sk-SK"/>
+        </w:rPr>
+      </w:pPr>
+      <w:r>
+        <w:rPr>
+          <w:lang w:val="sk-SK"/>
+        </w:rPr>
+        <w:lastRenderedPageBreak/>
+        <w:t>Дъва же ѿ трѧсьць на показатели ꙗвита сѧ, мѫжь и жена. Оустрашена ꙗвита сѧ, нѫ стрѣмѧща сѧ мало достойньства съхранити прѣдъ камороѭ. Мѫжь тъ великъ иматъ бѣлегъ тьмавъ на челѣ; женинъ же завой съдранъ быстъ, власомъ ей по лици падаѭщемъ въ пленицихъ. Обѣма паче пѧть десѧть естъ.</w:t>
+      </w:r>
+    </w:p>
+    <w:p>
+      <w:pPr>
+        <w:pStyle w:val="NoSpacing"/>
+        <w:jc w:val="both"/>
+        <w:rPr>
+          <w:lang w:val="sk-SK"/>
+        </w:rPr>
+      </w:pPr>
+      <w:r>
+        <w:rPr>
+          <w:lang w:val="sk-SK"/>
+        </w:rPr>
+        <w:t>Нынѣ же градъ видимъ, пакы съ выше. То бѣше Дитройтъ. Исподъ гласа гласителева тепетъ дѣлострѣлъ слышимъ естъ. На обзорѣ стлъпи въздѣѭтъ сѧ дымꙋ.</w:t>
+      </w:r>
+    </w:p>
+    <w:p>
+      <w:pPr>
+        <w:pStyle w:val="NoSpacing"/>
+        <w:jc w:val="both"/>
+        <w:rPr>
+          <w:lang w:val="sk-SK"/>
+        </w:rPr>
+      </w:pPr>
+      <w:r>
+        <w:rPr>
+          <w:lang w:val="sk-SK"/>
+        </w:rPr>
+        <w:t>"Прѣселенїе семене Хамова по начасованїю продлъжаетъ," речетъ розовое лице оупъваемо, пакы на показатели. "Три тысѫщѧ сѫть седмицѫ сїѭ въ Прьвѫѭ народьнѫѭ отьчинѫ, инѣма дъвѣма тысѫщама прѣмѣщаемама сѫщема." А како мѣстѧтъ толикы еднѫшдьди? Влакы ли, или бꙋсы? Образы того не кажѫтъ намъ. Прьваа народьнаа отьчина въ Сѣверьной Дакотѣ естъ. Г-дь знаетъ, чьто имѫтъ тамо стигъше дѣлати. Землѧдѣльствовати, по мьнѣнїю нѣкомꙋ.</w:t>
+      </w:r>
+    </w:p>
+    <w:p>
+      <w:pPr>
+        <w:pStyle w:val="NoSpacing"/>
+        <w:jc w:val="both"/>
+        <w:rPr>
+          <w:lang w:val="sk-SK"/>
+        </w:rPr>
+      </w:pPr>
+      <w:r>
+        <w:rPr>
+          <w:lang w:val="sk-SK"/>
+        </w:rPr>
+        <w:t>Серена-Радостина же естъ довольно ѿ вѣстїй слышала. Нетръпѣливо копъчѧ прѣключенїа тищетъ, минѫщи къ старѣйшꙋ басъ-барѵтѡнꙋ съ ланитама акы вѣменьма праздьнома. "Шьпътъ надѣжды" естъ, еже пѣетъ. Серена й исключитъ.</w:t>
+      </w:r>
+    </w:p>
+    <w:p>
+      <w:pPr>
+        <w:pStyle w:val="NoSpacing"/>
+        <w:jc w:val="both"/>
+        <w:rPr>
+          <w:lang w:val="sk-SK"/>
+        </w:rPr>
+      </w:pPr>
+      <w:r>
+        <w:rPr>
+          <w:lang w:val="sk-SK"/>
+        </w:rPr>
+        <w:t>Чаемъ же, часовьникꙋ въ проходѣ тїкаѭщꙋ, Серенѣ же цїгарицѫ испаливъши въторѫ.</w:t>
+      </w:r>
+    </w:p>
+    <w:p>
+      <w:pPr>
+        <w:pStyle w:val="NoSpacing"/>
+        <w:jc w:val="both"/>
+        <w:rPr>
+          <w:lang w:val="sk-SK"/>
+        </w:rPr>
+      </w:pPr>
+      <w:r>
+        <w:rPr>
+          <w:lang w:val="sk-SK"/>
+        </w:rPr>
+        <w:t xml:space="preserve">Сѧдѫ въ возъ. Естъ сѫботы оутрїе, сеп͛тем͛ври, вьсе еще нама возъ имѫщема. Инѣмъже быстъ нѫждьно своего продати. Имѧ мое нѣстъ Рѣдова, имѫ ино, еже нынѣ никоимьже польѕꙋетъ сѧ, запрѣто сы. Рекѫ си, нѣстъ томꙋ значенїа, имѧ акы число далезвѫчьно естъ, на польѕѫ тъчїѭ инѣмъ; а еже себѣ рекѫ грѣшьно естъ, значительно. Дръжѫ вѣдомое о имени семь съкрыто, акы нѣкое съкровище, къ немꙋже имамь единоѭ пакы възвратити сѧ ископатъ е, едного дьне. Мьнѭ о имени семь ꙗко погрѣбенѣ.  </w:t>
+      </w:r>
+    </w:p>
+    <w:p>
+      <w:pPr>
+        <w:pStyle w:val="NoSpacing"/>
+        <w:jc w:val="both"/>
+        <w:rPr>
+          <w:lang w:val="sk-SK"/>
+        </w:rPr>
+      </w:pPr>
+      <w:r>
+        <w:rPr>
+          <w:lang w:val="sk-SK"/>
+        </w:rPr>
+        <w:t>Имѧ се нѣкѫѭ си иматъ тишинѫ, акы фѵлак͛тирїе, акы кꙋмиръ изъ древьности не прѣдъставительнѣ давьны. Лежѧщи ми на одрѣ своемь единьчьнѣ нощьѭ, съ очима затворенома, имѧ то же възнашаетъ сѧ тꙋ задъ нима, не досѧгаемо исцѣль, свѣтѧщи въ тьмнинѣ.</w:t>
+      </w:r>
+    </w:p>
+    <w:p>
+      <w:pPr>
+        <w:pStyle w:val="NoSpacing"/>
+        <w:jc w:val="both"/>
+        <w:rPr>
+          <w:lang w:val="sk-SK"/>
+        </w:rPr>
+      </w:pPr>
+      <w:r>
+        <w:rPr>
+          <w:lang w:val="sk-SK"/>
+        </w:rPr>
+        <w:t>Се, сѫботы оутрѣ, мьнѣ имѧ своѧ блъщѧще носѧщи. Отроковичька нынѣ мрьтъваа на сѣдалѣ задьнѣ сѣдитъ, съ дъвѣма ѿ своихъ лѣпъшїих кꙋклъ, съ заѧцемь исплъненыимь бꙋцьмаста ѿ възраста и любъве. Вьсѧ дребьности вѣдѣ. Страстьны сѫть дребьности оны, нѫ азъ иначе не могѫ. Нѣстъ ми обаче мъного о заѧци томь мыслити, да не въсплачѫ, сьде на рогози сей синьсцѣ, дышѧщи дымъ, йже естъ въ тѣлесе Серениномь былъ. Ни сьде, ни нынѣ. Могѫ поздѣе.</w:t>
+      </w:r>
+    </w:p>
+    <w:p>
+      <w:pPr>
+        <w:pStyle w:val="NoSpacing"/>
+        <w:jc w:val="both"/>
+        <w:rPr>
+          <w:lang w:val="sk-SK"/>
+        </w:rPr>
+      </w:pPr>
+      <w:r>
+        <w:rPr>
+          <w:lang w:val="sk-SK"/>
+        </w:rPr>
+        <w:t>Мьнѣаше, ꙗко пирьць идемъ творити, авъ истинѫ естъ коша пирьчьна на сѣдалѣ задьнѣѣмь оу неѧ, съ ꙗстїи вънѫтри истиньны, айци тврьдо изварены, ѳер͛мосъками же, и прочїемь. Не искааховѣ, да оувѣстъ, камо по истинѣ идемъ, ниже ей рещи, по грѣшьцѣ чьто раскрыти, аще быхомъ стали. Не искааховѣ ѭ истиноѭ нашеѭ обрѣменити.</w:t>
+      </w:r>
+    </w:p>
+    <w:p>
+      <w:pPr>
+        <w:pStyle w:val="NoSpacing"/>
+        <w:jc w:val="both"/>
+        <w:rPr>
+          <w:lang w:val="sk-SK"/>
+        </w:rPr>
+      </w:pPr>
+      <w:r>
+        <w:rPr>
+          <w:lang w:val="sk-SK"/>
+        </w:rPr>
+        <w:t xml:space="preserve">Обꙋта есмь сапогома горьскома, а она мараѳѡнъкама своима. Ѫжици на мараѳѡнъкꙋ тꙋ тварь имѣаста срьдьць, чрьвлена, багрѣна же, розова и жлъта. Топло бѣ за врѣмѧ лѣтьное, а листи оуже падаахѫ, нѣцїи ѿ нихъ. </w:t>
+      </w:r>
+    </w:p>
+    <w:p>
+      <w:pPr>
+        <w:pStyle w:val="NoSpacing"/>
+        <w:jc w:val="both"/>
+        <w:rPr>
+          <w:lang w:val="sk-SK"/>
+        </w:rPr>
+      </w:pPr>
+      <w:r>
+        <w:rPr>
+          <w:lang w:val="sk-SK"/>
+        </w:rPr>
+        <w:t>Лꙋка оуправлꙗаше, мьнѣ оу него сѣдѧщи, слъньцꙋ же свѣтѧщꙋ и небеси модрꙋ, а домове намъ минаѭщемъ съпокойни и обычьни ꙗвлꙗахѫ сѧ, вьсꙗкꙋ домови въ мимопьдъшее чезѫщꙋ, дрꙋшѧщи сѧ тꙋ, акы никогда его не бѣ было, понеже азъ его пакы зрѣти не имѣахъ, ꙗкоже ми тогда мьнѣаше сѧ.</w:t>
+      </w:r>
+    </w:p>
+    <w:p>
+      <w:pPr>
+        <w:pStyle w:val="NoSpacing"/>
+        <w:jc w:val="both"/>
+        <w:rPr>
+          <w:lang w:val="sk-SK"/>
+        </w:rPr>
+      </w:pPr>
+      <w:r>
+        <w:rPr>
+          <w:lang w:val="sk-SK"/>
+        </w:rPr>
+        <w:t>Не имамы бъхъма ничесоже съ собоѭ, не хотѧщемъ намъ ꙗвити сѧ нѣкамо за вынѫ идѫщими. Имѣхомъ посъланїа льжикована, пъвьно, цѣны своеѧ годь. Разоумѣеть сѧ, не бѣхомъ за нѧ пенѧѕи платили, ниже ищислителемь: инѣмъже польѕаахомъ сѧ, оутварьѭ нѣкоѭ, ꙗже ѿ бабы моеѧ бѣ, събиръкоѭ же печатїй Лꙋкоѭ ѿ стрыїа его наслѣденоѭ. Сицева бо въ землихъ инѣхъ за пенѧѕѧ размѣнима бываѭтъ. Границѫ же достигъше, хощемъ акы излѣтъ еднодьневьный творити; посѣтительнаа наша льжива еднодьневьна сѫть. Прѣжде того ей лѣкъ дамь да съпитъ, егда границѫ проминемъ. Тако бо не иматъ ны прѣдати. Нѣстъ възможьно ѿ чѧда ожидати, да оубѣдительно льжетъ.</w:t>
+      </w:r>
+    </w:p>
+    <w:p>
+      <w:pPr>
+        <w:pStyle w:val="NoSpacing"/>
+        <w:jc w:val="both"/>
+        <w:rPr>
+          <w:lang w:val="sk-SK"/>
+        </w:rPr>
+      </w:pPr>
+      <w:r>
+        <w:rPr>
+          <w:lang w:val="sk-SK"/>
+        </w:rPr>
+        <w:t>Ниже ей ищѫ страхомь обѧтїа, страхомь, иже ми мышьцѧ нынѣ съвираетъ, гръбъ же ми напрѧгаетъ, тѧжетъ же мѧ, елико быхъ пъвьно съкрꙋшила сѧ, аще бы мѧ нѣкъто осѧглъ. Вьсꙗко свѣтило пѫтьно испытанїемь естъ.</w:t>
+      </w:r>
+    </w:p>
+    <w:p>
+      <w:pPr>
+        <w:pStyle w:val="NoSpacing"/>
+        <w:jc w:val="both"/>
+        <w:rPr>
+          <w:lang w:val="sk-SK"/>
+        </w:rPr>
+      </w:pPr>
+      <w:r>
+        <w:rPr>
+          <w:lang w:val="sk-SK"/>
+        </w:rPr>
+        <w:lastRenderedPageBreak/>
+        <w:t>Нощь хощемъ въ гостиници прѣбыти, или, лꙋче, въ возѣ на пѫти постраньнѣ, да никоихъже въпросъ подъзорливъ не бѫдетъ. Оутрѣ проминемъ, проидемъ мостомь, льгъцѣ, простѣ акы въ трьжьницѫ ꙗздѧще.</w:t>
+      </w:r>
+    </w:p>
+    <w:p>
+      <w:pPr>
+        <w:pStyle w:val="NoSpacing"/>
+        <w:jc w:val="both"/>
+        <w:rPr>
+          <w:lang w:val="sk-SK"/>
+        </w:rPr>
+      </w:pPr>
+      <w:r>
+        <w:rPr>
+          <w:lang w:val="sk-SK"/>
+        </w:rPr>
+        <w:t>Завїемъ на вольнѫѭ къ сѣверꙋ, текѫщи кꙋпленїемь не мъногомъ. Ѿнелиже бо война начѧ, гориво драго естъ и недовольно. Задъ градомь стражьницѫ минемъ прьвѫ. Тъчїѭ глѧднѫти въ пꙋщенїе ищѧтъ, Лꙋкꙋ то добрѣ творѧщꙋ. Пꙋщенїе съ посъланїю въпадаетъ: есвѣ о томь помыслила.</w:t>
+      </w:r>
+    </w:p>
+    <w:p>
+      <w:pPr>
+        <w:pStyle w:val="NoSpacing"/>
+        <w:jc w:val="both"/>
+        <w:rPr>
+          <w:lang w:val="sk-SK"/>
+        </w:rPr>
+      </w:pPr>
+      <w:r>
+        <w:rPr>
+          <w:lang w:val="sk-SK"/>
+        </w:rPr>
+        <w:t>Пакы же на пѫти онъ рѫкѫ моѭ сътискъ на мѧ възглѧдетъ. Еси блѣда акы хартїа, речетъ онъ.</w:t>
+      </w:r>
+    </w:p>
+    <w:p>
+      <w:pPr>
+        <w:pStyle w:val="NoSpacing"/>
+        <w:jc w:val="both"/>
+        <w:rPr>
+          <w:lang w:val="sk-SK"/>
+        </w:rPr>
+      </w:pPr>
+      <w:r>
+        <w:rPr>
+          <w:lang w:val="sk-SK"/>
+        </w:rPr>
+        <w:t>А се, тако себе чюѭ: блѣда, плоска же, тънъка. Чюѭ себе проглѧдаемоѭ. Пъвьно мѧ проглѧгнѫтъ. А горе, како възмогѫ Лꙋкѫ дръжати, и ѭ, такова плоска сѫщи и блѣда? Чюѭ, ꙗко ммене нѣстъ остало мъного; имѫтъ ми рѫкама пасти, акы быхъ дымовьна была, акы видѣнїе, прѣдъ очесы имъ чезнѫщи. Не мысли о томь, рекла бы Моїра. Аще хощеши, хощеши то събыти.</w:t>
+      </w:r>
+    </w:p>
+    <w:p>
+      <w:pPr>
+        <w:pStyle w:val="NoSpacing"/>
+        <w:jc w:val="both"/>
+        <w:rPr>
+          <w:lang w:val="sk-SK"/>
+        </w:rPr>
+      </w:pPr>
+      <w:r>
+        <w:rPr>
+          <w:lang w:val="sk-SK"/>
+        </w:rPr>
+        <w:t>Възвесели сѧ, рече Лꙋка. Нынѣ по малꙋ тврьдѣ скоро ꙗздитъ. Прилѧдвьньное емꙋ въ главѫ течетъ. А нынѣ пѣетъ. Се, оутрїе прѣлѣпо, въспѣеетъ онъ.</w:t>
+      </w:r>
+    </w:p>
+    <w:p>
+      <w:pPr>
+        <w:pStyle w:val="NoSpacing"/>
+        <w:jc w:val="both"/>
+        <w:rPr>
+          <w:lang w:val="sk-SK"/>
+        </w:rPr>
+      </w:pPr>
+      <w:r>
+        <w:rPr>
+          <w:lang w:val="sk-SK"/>
+        </w:rPr>
+        <w:t>Даже пѣнїе его мѧ възмѫтитъ. Бѣховѣ рекома не ꙗвлꙗти сѧ ѕѣло весела.</w:t>
+      </w:r>
+    </w:p>
+    <w:p>
+      <w:pPr>
+        <w:pStyle w:val="NoSpacing"/>
+        <w:jc w:val="both"/>
+        <w:rPr>
+          <w:lang w:val="sk-SK"/>
+        </w:rPr>
+      </w:pPr>
+    </w:p>
+    <w:p>
+      <w:pPr>
+        <w:pStyle w:val="NoSpacing"/>
+        <w:jc w:val="both"/>
+        <w:rPr>
+          <w:lang w:val="sk-SK"/>
+        </w:rPr>
+      </w:pPr>
+    </w:p>
+    <w:p>
+      <w:pPr>
+        <w:pStyle w:val="NoSpacing"/>
+        <w:jc w:val="both"/>
+        <w:rPr>
+          <w:lang w:val="sk-SK"/>
+        </w:rPr>
+      </w:pPr>
     </w:p>
     <w:sectPr>
       <w:footerReference w:type="default" r:id="rId6"/>

</xml_diff>